<commit_message>
new template, added references
</commit_message>
<xml_diff>
--- a/inst/extdata/strelka.passed.missense.somatic.snvs_annotated.docx
+++ b/inst/extdata/strelka.passed.missense.somatic.snvs_annotated.docx
@@ -1,6 +1,6 @@
 
 <file path=word/document.xml><?xml version="1.0" encoding="utf-8"?>
-<w:document xmlns:w="http://schemas.openxmlformats.org/wordprocessingml/2006/main" xmlns:r="http://schemas.openxmlformats.org/officeDocument/2006/relationships" xmlns:w14="http://schemas.microsoft.com/office/word/2010/wordml" xmlns:wp="http://schemas.openxmlformats.org/drawingml/2006/wordprocessingDrawing" xmlns:a="http://schemas.openxmlformats.org/drawingml/2006/main" xmlns:m="http://schemas.openxmlformats.org/officeDocument/2006/math" xmlns:w15="http://schemas.microsoft.com/office/word/2012/wordml" xmlns:mc="http://schemas.openxmlformats.org/markup-compatibility/2006" xmlns:ns9="http://schemas.openxmlformats.org/schemaLibrary/2006/main" xmlns:wne="http://schemas.microsoft.com/office/word/2006/wordml" xmlns:c="http://schemas.openxmlformats.org/drawingml/2006/chart" xmlns:ns12="http://schemas.openxmlformats.org/drawingml/2006/chartDrawing" xmlns:dgm="http://schemas.openxmlformats.org/drawingml/2006/diagram" xmlns:pic="http://schemas.openxmlformats.org/drawingml/2006/picture" xmlns:xdr="http://schemas.openxmlformats.org/drawingml/2006/spreadsheetDrawing" xmlns:dsp="http://schemas.microsoft.com/office/drawing/2008/diagram" xmlns:o="urn:schemas-microsoft-com:office:office" xmlns:v="urn:schemas-microsoft-com:vml" xmlns:ns19="urn:schemas-microsoft-com:office:excel" xmlns:w10="urn:schemas-microsoft-com:office:word" xmlns:ns21="urn:schemas-microsoft-com:office:powerpoint" xmlns:ns23="http://schemas.microsoft.com/office/2006/coverPageProps" xmlns:odx="http://opendope.org/xpaths" xmlns:odc="http://opendope.org/conditions" xmlns:odq="http://opendope.org/questions" xmlns:oda="http://opendope.org/answers" xmlns:odi="http://opendope.org/components" xmlns:odgm="http://opendope.org/SmartArt/DataHierarchy" xmlns:ns30="http://schemas.openxmlformats.org/officeDocument/2006/bibliography" xmlns:ns31="http://schemas.openxmlformats.org/drawingml/2006/compatibility" xmlns:ns32="http://schemas.openxmlformats.org/drawingml/2006/lockedCanvas" mc:Ignorable="w14 w15">
+<w:document xmlns:w="http://schemas.openxmlformats.org/wordprocessingml/2006/main" xmlns:m="http://schemas.openxmlformats.org/officeDocument/2006/math" xmlns:r="http://schemas.openxmlformats.org/officeDocument/2006/relationships" xmlns:w14="http://schemas.microsoft.com/office/word/2010/wordml" xmlns:wp="http://schemas.openxmlformats.org/drawingml/2006/wordprocessingDrawing" xmlns:a="http://schemas.openxmlformats.org/drawingml/2006/main" xmlns:w15="http://schemas.microsoft.com/office/word/2012/wordml" xmlns:mc="http://schemas.openxmlformats.org/markup-compatibility/2006" xmlns:ns9="http://schemas.openxmlformats.org/schemaLibrary/2006/main" xmlns:wne="http://schemas.microsoft.com/office/word/2006/wordml" xmlns:c="http://schemas.openxmlformats.org/drawingml/2006/chart" xmlns:ns12="http://schemas.openxmlformats.org/drawingml/2006/chartDrawing" xmlns:dgm="http://schemas.openxmlformats.org/drawingml/2006/diagram" xmlns:pic="http://schemas.openxmlformats.org/drawingml/2006/picture" xmlns:xdr="http://schemas.openxmlformats.org/drawingml/2006/spreadsheetDrawing" xmlns:dsp="http://schemas.microsoft.com/office/drawing/2008/diagram" xmlns:ns17="urn:schemas-microsoft-com:office:excel" xmlns:o="urn:schemas-microsoft-com:office:office" xmlns:v="urn:schemas-microsoft-com:vml" xmlns:w10="urn:schemas-microsoft-com:office:word" xmlns:ns21="urn:schemas-microsoft-com:office:powerpoint" xmlns:ns23="http://schemas.microsoft.com/office/2006/coverPageProps" xmlns:odx="http://opendope.org/xpaths" xmlns:odc="http://opendope.org/conditions" xmlns:odq="http://opendope.org/questions" xmlns:oda="http://opendope.org/answers" xmlns:odi="http://opendope.org/components" xmlns:odgm="http://opendope.org/SmartArt/DataHierarchy" xmlns:ns30="http://schemas.openxmlformats.org/officeDocument/2006/bibliography" xmlns:ns31="http://schemas.openxmlformats.org/drawingml/2006/compatibility" xmlns:ns32="http://schemas.openxmlformats.org/drawingml/2006/lockedCanvas" mc:Ignorable="w14 w15">
   <w:body>
     <w:tbl>
       <w:tblPr>
@@ -61,42 +61,18 @@
       <w:pPr>
         <w15:collapsed w:val="false"/>
         <w:rPr>
-          <w:vanish/>
-        </w:rPr>
-      </w:pPr>
-    </w:p>
-    <w:p>
-      <w:pPr>
-        <w:rPr>
-          <w:vanish/>
-        </w:rPr>
-      </w:pPr>
-    </w:p>
-    <w:p>
-      <w:pPr>
-        <w:rPr>
           <w:rFonts w:ascii="Verdana" w:hAnsi="Verdana" w:eastAsia="Verdana" w:cs="Verdana"/>
           <w:color w:val="000000"/>
         </w:rPr>
       </w:pPr>
-      <w:bookmarkStart w:name="_GoBack" w:id="0"/>
+      <w:bookmarkStart w:name="__bookmark_1" w:id="0"/>
+      <w:bookmarkStart w:name="__bookmark_2" w:id="1"/>
+      <w:bookmarkStart w:name="__bookmark_3" w:id="2"/>
+      <w:bookmarkStart w:name="__bookmark_4" w:id="3"/>
       <w:bookmarkEnd w:id="0"/>
-    </w:p>
-    <w:p>
-      <w:pPr>
-        <w:rPr>
-          <w:rFonts w:ascii="Verdana" w:hAnsi="Verdana" w:eastAsia="Verdana" w:cs="Verdana"/>
-          <w:color w:val="000000"/>
-        </w:rPr>
-      </w:pPr>
-      <w:bookmarkStart w:name="__bookmark_1" w:id="1"/>
-      <w:bookmarkStart w:name="__bookmark_2" w:id="2"/>
-      <w:bookmarkStart w:name="__bookmark_3" w:id="3"/>
-      <w:bookmarkStart w:name="__bookmark_4" w:id="4"/>
       <w:bookmarkEnd w:id="1"/>
       <w:bookmarkEnd w:id="2"/>
       <w:bookmarkEnd w:id="3"/>
-      <w:bookmarkEnd w:id="4"/>
     </w:p>
     <w:p>
       <w:pPr>
@@ -106,10 +82,10 @@
           <w:lang w:val="en-AU"/>
         </w:rPr>
       </w:pPr>
-      <w:bookmarkStart w:name="__bookmark_6" w:id="5"/>
-      <w:bookmarkStart w:name="lof_driver" w:id="6"/>
+      <w:bookmarkStart w:name="__bookmark_6" w:id="4"/>
+      <w:bookmarkStart w:name="lof_driver" w:id="5"/>
+      <w:bookmarkEnd w:id="4"/>
       <w:bookmarkEnd w:id="5"/>
-      <w:bookmarkEnd w:id="6"/>
     </w:p>
     <w:tbl>
       <w:tblPr>
@@ -328,7 +304,7 @@
                 <w:color w:val="000000"/>
                 <w:sz w:val="22"/>
               </w:rPr>
-              <w:t xml:space="preserve">14993899|23539594|14681372|25759023</w:t>
+              <w:t xml:space="preserve">1,2,3,4</w:t>
             </w:r>
           </w:p>
         </w:tc>
@@ -438,7 +414,7 @@
                 <w:color w:val="000000"/>
                 <w:sz w:val="22"/>
               </w:rPr>
-              <w:t xml:space="preserve">14993899|23539594|25759023</w:t>
+              <w:t xml:space="preserve">1,2,4</w:t>
             </w:r>
           </w:p>
         </w:tc>
@@ -548,7 +524,7 @@
                 <w:color w:val="000000"/>
                 <w:sz w:val="22"/>
               </w:rPr>
-              <w:t xml:space="preserve">23066107|14681372</w:t>
+              <w:t xml:space="preserve">3,5</w:t>
             </w:r>
           </w:p>
         </w:tc>
@@ -658,7 +634,7 @@
                 <w:color w:val="000000"/>
                 <w:sz w:val="22"/>
               </w:rPr>
-              <w:t xml:space="preserve">14993899|25759023</w:t>
+              <w:t xml:space="preserve">1,4</w:t>
             </w:r>
           </w:p>
         </w:tc>
@@ -768,7 +744,7 @@
                 <w:color w:val="000000"/>
                 <w:sz w:val="22"/>
               </w:rPr>
-              <w:t xml:space="preserve">23066107|14681372</w:t>
+              <w:t xml:space="preserve">3,5</w:t>
             </w:r>
           </w:p>
         </w:tc>
@@ -878,7 +854,7 @@
                 <w:color w:val="000000"/>
                 <w:sz w:val="22"/>
               </w:rPr>
-              <w:t xml:space="preserve">23066107|14681372</w:t>
+              <w:t xml:space="preserve">3,5</w:t>
             </w:r>
           </w:p>
         </w:tc>
@@ -988,7 +964,7 @@
                 <w:color w:val="000000"/>
                 <w:sz w:val="22"/>
               </w:rPr>
-              <w:t xml:space="preserve">23066107</w:t>
+              <w:t xml:space="preserve">5</w:t>
             </w:r>
           </w:p>
         </w:tc>
@@ -1098,7 +1074,7 @@
                 <w:color w:val="000000"/>
                 <w:sz w:val="22"/>
               </w:rPr>
-              <w:t xml:space="preserve">23066107</w:t>
+              <w:t xml:space="preserve">5</w:t>
             </w:r>
           </w:p>
         </w:tc>
@@ -1208,7 +1184,7 @@
                 <w:color w:val="000000"/>
                 <w:sz w:val="22"/>
               </w:rPr>
-              <w:t xml:space="preserve">14993899</w:t>
+              <w:t xml:space="preserve">1</w:t>
             </w:r>
           </w:p>
         </w:tc>
@@ -1318,7 +1294,7 @@
                 <w:color w:val="000000"/>
                 <w:sz w:val="22"/>
               </w:rPr>
-              <w:t xml:space="preserve">14993899</w:t>
+              <w:t xml:space="preserve">1</w:t>
             </w:r>
           </w:p>
         </w:tc>
@@ -1428,7 +1404,7 @@
                 <w:color w:val="000000"/>
                 <w:sz w:val="22"/>
               </w:rPr>
-              <w:t xml:space="preserve">23066107</w:t>
+              <w:t xml:space="preserve">5</w:t>
             </w:r>
           </w:p>
         </w:tc>
@@ -1538,7 +1514,7 @@
                 <w:color w:val="000000"/>
                 <w:sz w:val="22"/>
               </w:rPr>
-              <w:t xml:space="preserve">25759023</w:t>
+              <w:t xml:space="preserve">4</w:t>
             </w:r>
           </w:p>
         </w:tc>
@@ -1648,7 +1624,7 @@
                 <w:color w:val="000000"/>
                 <w:sz w:val="22"/>
               </w:rPr>
-              <w:t xml:space="preserve">25759023</w:t>
+              <w:t xml:space="preserve">4</w:t>
             </w:r>
           </w:p>
         </w:tc>
@@ -1758,7 +1734,7 @@
                 <w:color w:val="000000"/>
                 <w:sz w:val="22"/>
               </w:rPr>
-              <w:t xml:space="preserve">25759023</w:t>
+              <w:t xml:space="preserve">4</w:t>
             </w:r>
           </w:p>
         </w:tc>
@@ -1767,8 +1743,8 @@
     <w:p>
       <w:pPr>
         <w:rPr>
-          <w:sz w:val="16"/>
-          <w:szCs w:val="16"/>
+          <w:rFonts w:ascii="Verdana" w:hAnsi="Verdana" w:eastAsia="Verdana" w:cs="Verdana"/>
+          <w:color w:val="000000"/>
         </w:rPr>
       </w:pPr>
     </w:p>
@@ -1779,25 +1755,8 @@
           <w:color w:val="000000"/>
         </w:rPr>
       </w:pPr>
-    </w:p>
-    <w:p>
-      <w:pPr>
-        <w:jc w:val="center"/>
-        <w:rPr>
-          <w:b/>
-          <w:vanish/>
-        </w:rPr>
-      </w:pPr>
-    </w:p>
-    <w:p>
-      <w:pPr>
-        <w:rPr>
-          <w:rFonts w:ascii="Verdana" w:hAnsi="Verdana" w:eastAsia="Verdana" w:cs="Verdana"/>
-          <w:color w:val="000000"/>
-        </w:rPr>
-      </w:pPr>
-      <w:bookmarkStart w:name="lof_variant_dt_table" w:id="7"/>
-      <w:bookmarkEnd w:id="7"/>
+      <w:bookmarkStart w:name="lof_variant_dt_table" w:id="6"/>
+      <w:bookmarkEnd w:id="6"/>
     </w:p>
     <w:tbl>
       <w:tblPr>
@@ -2095,79 +2054,79 @@
                 <w:color w:val="000000"/>
                 <w:sz w:val="22"/>
               </w:rPr>
-              <w:t xml:space="preserve">dabrafenib</w:t>
-            </w:r>
-          </w:p>
-        </w:tc>
-        <w:tc>
-          <w:tcPr>
-            <w:shd w:fill="FFFFFF"/>
-            <w:tcMar>
-              <w:top w:w="60" w:type="dxa"/>
-              <w:left w:w="60" w:type="dxa"/>
-              <w:bottom w:w="60" w:type="dxa"/>
-              <w:right w:w="60" w:type="dxa"/>
-            </w:tcMar>
-            <w:vAlign w:val="center"/>
-          </w:tcPr>
-          <w:p>
-            <w:pPr>
-              <w:pBdr/>
-              <w:spacing w:before="20" w:after="20"/>
-              <w:ind w:left="20" w:right="20"/>
-              <w:jc w:val="center"/>
-            </w:pPr>
-            <w:r>
-              <w:rPr>
-                <w:rFonts w:ascii="Verdana" w:hAnsi="Verdana" w:cs="Verdana"/>
-                <w:color w:val="000000"/>
-                <w:sz w:val="22"/>
-              </w:rPr>
-              <w:t xml:space="preserve"/>
-            </w:r>
-            <w:r>
-              <w:rPr>
-                <w:rFonts w:ascii="Verdana" w:hAnsi="Verdana" w:cs="Verdana"/>
-                <w:color w:val="000000"/>
-                <w:sz w:val="22"/>
-              </w:rPr>
-              <w:t xml:space="preserve">4</w:t>
-            </w:r>
-          </w:p>
-        </w:tc>
-        <w:tc>
-          <w:tcPr>
-            <w:shd w:fill="FFFFFF"/>
-            <w:tcMar>
-              <w:top w:w="60" w:type="dxa"/>
-              <w:left w:w="60" w:type="dxa"/>
-              <w:bottom w:w="60" w:type="dxa"/>
-              <w:right w:w="60" w:type="dxa"/>
-            </w:tcMar>
-            <w:vAlign w:val="center"/>
-          </w:tcPr>
-          <w:p>
-            <w:pPr>
-              <w:pBdr/>
-              <w:spacing w:before="20" w:after="20"/>
-              <w:ind w:left="20" w:right="20"/>
-              <w:jc w:val="center"/>
-            </w:pPr>
-            <w:r>
-              <w:rPr>
-                <w:rFonts w:ascii="Verdana" w:hAnsi="Verdana" w:cs="Verdana"/>
-                <w:color w:val="000000"/>
-                <w:sz w:val="22"/>
-              </w:rPr>
-              <w:t xml:space="preserve"/>
-            </w:r>
-            <w:r>
-              <w:rPr>
-                <w:rFonts w:ascii="Verdana" w:hAnsi="Verdana" w:cs="Verdana"/>
-                <w:color w:val="000000"/>
-                <w:sz w:val="22"/>
-              </w:rPr>
-              <w:t xml:space="preserve">23621583|27910877|PMC4702870</w:t>
+              <w:t xml:space="preserve">sorafenib</w:t>
+            </w:r>
+          </w:p>
+        </w:tc>
+        <w:tc>
+          <w:tcPr>
+            <w:shd w:fill="FFFFFF"/>
+            <w:tcMar>
+              <w:top w:w="60" w:type="dxa"/>
+              <w:left w:w="60" w:type="dxa"/>
+              <w:bottom w:w="60" w:type="dxa"/>
+              <w:right w:w="60" w:type="dxa"/>
+            </w:tcMar>
+            <w:vAlign w:val="center"/>
+          </w:tcPr>
+          <w:p>
+            <w:pPr>
+              <w:pBdr/>
+              <w:spacing w:before="20" w:after="20"/>
+              <w:ind w:left="20" w:right="20"/>
+              <w:jc w:val="center"/>
+            </w:pPr>
+            <w:r>
+              <w:rPr>
+                <w:rFonts w:ascii="Verdana" w:hAnsi="Verdana" w:cs="Verdana"/>
+                <w:color w:val="000000"/>
+                <w:sz w:val="22"/>
+              </w:rPr>
+              <w:t xml:space="preserve"/>
+            </w:r>
+            <w:r>
+              <w:rPr>
+                <w:rFonts w:ascii="Verdana" w:hAnsi="Verdana" w:cs="Verdana"/>
+                <w:color w:val="000000"/>
+                <w:sz w:val="22"/>
+              </w:rPr>
+              <w:t xml:space="preserve">9</w:t>
+            </w:r>
+          </w:p>
+        </w:tc>
+        <w:tc>
+          <w:tcPr>
+            <w:shd w:fill="FFFFFF"/>
+            <w:tcMar>
+              <w:top w:w="60" w:type="dxa"/>
+              <w:left w:w="60" w:type="dxa"/>
+              <w:bottom w:w="60" w:type="dxa"/>
+              <w:right w:w="60" w:type="dxa"/>
+            </w:tcMar>
+            <w:vAlign w:val="center"/>
+          </w:tcPr>
+          <w:p>
+            <w:pPr>
+              <w:pBdr/>
+              <w:spacing w:before="20" w:after="20"/>
+              <w:ind w:left="20" w:right="20"/>
+              <w:jc w:val="center"/>
+            </w:pPr>
+            <w:r>
+              <w:rPr>
+                <w:rFonts w:ascii="Verdana" w:hAnsi="Verdana" w:cs="Verdana"/>
+                <w:color w:val="000000"/>
+                <w:sz w:val="22"/>
+              </w:rPr>
+              <w:t xml:space="preserve"/>
+            </w:r>
+            <w:r>
+              <w:rPr>
+                <w:rFonts w:ascii="Verdana" w:hAnsi="Verdana" w:cs="Verdana"/>
+                <w:color w:val="000000"/>
+                <w:sz w:val="22"/>
+              </w:rPr>
+              <w:t xml:space="preserve">6,7,8,9,10,11,12,13,14</w:t>
             </w:r>
           </w:p>
         </w:tc>
@@ -2233,7 +2192,7 @@
                 <w:color w:val="000000"/>
                 <w:sz w:val="22"/>
               </w:rPr>
-              <w:t xml:space="preserve">sorafenib</w:t>
+              <w:t xml:space="preserve">dabrafenib</w:t>
             </w:r>
           </w:p>
         </w:tc>
@@ -2305,7 +2264,7 @@
                 <w:color w:val="000000"/>
                 <w:sz w:val="22"/>
               </w:rPr>
-              <w:t xml:space="preserve">16609060|16901402|17575107|16880785|20812347|11752352|27910877|15466206|PMC4702870</w:t>
+              <w:t xml:space="preserve">12,14,15</w:t>
             </w:r>
           </w:p>
         </w:tc>
@@ -2443,7 +2402,7 @@
                 <w:color w:val="000000"/>
                 <w:sz w:val="22"/>
               </w:rPr>
-              <w:t xml:space="preserve">23094782|27910877|22808911|PMC4702870</w:t>
+              <w:t xml:space="preserve">12,14,16,17</w:t>
             </w:r>
           </w:p>
         </w:tc>
@@ -2581,7 +2540,7 @@
                 <w:color w:val="000000"/>
                 <w:sz w:val="22"/>
               </w:rPr>
-              <w:t xml:space="preserve">27910877|22222036</w:t>
+              <w:t xml:space="preserve">12,18</w:t>
             </w:r>
           </w:p>
         </w:tc>
@@ -2719,7 +2678,7 @@
                 <w:color w:val="000000"/>
                 <w:sz w:val="22"/>
               </w:rPr>
-              <w:t xml:space="preserve">PMC4702870</w:t>
+              <w:t xml:space="preserve">14</w:t>
             </w:r>
           </w:p>
         </w:tc>
@@ -2857,7 +2816,7 @@
                 <w:color w:val="000000"/>
                 <w:sz w:val="22"/>
               </w:rPr>
-              <w:t xml:space="preserve">PMC4702870</w:t>
+              <w:t xml:space="preserve">14</w:t>
             </w:r>
           </w:p>
         </w:tc>
@@ -3039,7 +2998,7 @@
                 <w:color w:val="000000"/>
                 <w:sz w:val="22"/>
               </w:rPr>
-              <w:t xml:space="preserve">27910877</w:t>
+              <w:t xml:space="preserve">12</w:t>
             </w:r>
           </w:p>
         </w:tc>
@@ -3051,17 +3010,8 @@
           <w:vanish/>
         </w:rPr>
       </w:pPr>
-      <w:bookmarkStart w:name="__bookmark_7" w:id="8"/>
-      <w:bookmarkEnd w:id="8"/>
-    </w:p>
-    <w:p>
-      <w:pPr>
-        <w:jc w:val="center"/>
-        <w:rPr>
-          <w:b/>
-          <w:vanish/>
-        </w:rPr>
-      </w:pPr>
+      <w:bookmarkStart w:name="__bookmark_7" w:id="7"/>
+      <w:bookmarkEnd w:id="7"/>
     </w:p>
     <w:p>
       <w:pPr>
@@ -3069,8 +3019,8 @@
           <w:vanish/>
         </w:rPr>
       </w:pPr>
-      <w:bookmarkStart w:name="lof_civic_dt_table" w:id="9"/>
-      <w:bookmarkEnd w:id="9"/>
+      <w:bookmarkStart w:name="lof_civic_dt_table" w:id="8"/>
+      <w:bookmarkEnd w:id="8"/>
     </w:p>
     <w:tbl>
       <w:tblPr>
@@ -3218,79 +3168,79 @@
                 <w:color w:val="000000"/>
                 <w:sz w:val="22"/>
               </w:rPr>
-              <w:t xml:space="preserve">EPHB4</w:t>
-            </w:r>
-          </w:p>
-        </w:tc>
-        <w:tc>
-          <w:tcPr>
-            <w:shd w:fill="FFFFFF"/>
-            <w:tcMar>
-              <w:top w:w="60" w:type="dxa"/>
-              <w:left w:w="60" w:type="dxa"/>
-              <w:bottom w:w="60" w:type="dxa"/>
-              <w:right w:w="60" w:type="dxa"/>
-            </w:tcMar>
-            <w:vAlign w:val="center"/>
-          </w:tcPr>
-          <w:p>
-            <w:pPr>
-              <w:pBdr/>
-              <w:spacing w:before="20" w:after="20"/>
-              <w:ind w:left="20" w:right="20"/>
-              <w:jc w:val="center"/>
-            </w:pPr>
-            <w:r>
-              <w:rPr>
-                <w:rFonts w:ascii="Verdana" w:hAnsi="Verdana" w:cs="Verdana"/>
-                <w:color w:val="000000"/>
-                <w:sz w:val="22"/>
-              </w:rPr>
-              <w:t xml:space="preserve"/>
-            </w:r>
-            <w:r>
-              <w:rPr>
-                <w:rFonts w:ascii="Verdana" w:hAnsi="Verdana" w:cs="Verdana"/>
-                <w:color w:val="000000"/>
-                <w:sz w:val="22"/>
-              </w:rPr>
-              <w:t xml:space="preserve">Bevacizumab</w:t>
-            </w:r>
-          </w:p>
-        </w:tc>
-        <w:tc>
-          <w:tcPr>
-            <w:shd w:fill="FFFFFF"/>
-            <w:tcMar>
-              <w:top w:w="60" w:type="dxa"/>
-              <w:left w:w="60" w:type="dxa"/>
-              <w:bottom w:w="60" w:type="dxa"/>
-              <w:right w:w="60" w:type="dxa"/>
-            </w:tcMar>
-            <w:vAlign w:val="center"/>
-          </w:tcPr>
-          <w:p>
-            <w:pPr>
-              <w:pBdr/>
-              <w:spacing w:before="20" w:after="20"/>
-              <w:ind w:left="20" w:right="20"/>
-              <w:jc w:val="center"/>
-            </w:pPr>
-            <w:r>
-              <w:rPr>
-                <w:rFonts w:ascii="Verdana" w:hAnsi="Verdana" w:cs="Verdana"/>
-                <w:color w:val="000000"/>
-                <w:sz w:val="22"/>
-              </w:rPr>
-              <w:t xml:space="preserve"/>
-            </w:r>
-            <w:r>
-              <w:rPr>
-                <w:rFonts w:ascii="Verdana" w:hAnsi="Verdana" w:cs="Verdana"/>
-                <w:color w:val="000000"/>
-                <w:sz w:val="22"/>
-              </w:rPr>
-              <w:t xml:space="preserve">23579861</w:t>
+              <w:t xml:space="preserve">BRAF</w:t>
+            </w:r>
+          </w:p>
+        </w:tc>
+        <w:tc>
+          <w:tcPr>
+            <w:shd w:fill="FFFFFF"/>
+            <w:tcMar>
+              <w:top w:w="60" w:type="dxa"/>
+              <w:left w:w="60" w:type="dxa"/>
+              <w:bottom w:w="60" w:type="dxa"/>
+              <w:right w:w="60" w:type="dxa"/>
+            </w:tcMar>
+            <w:vAlign w:val="center"/>
+          </w:tcPr>
+          <w:p>
+            <w:pPr>
+              <w:pBdr/>
+              <w:spacing w:before="20" w:after="20"/>
+              <w:ind w:left="20" w:right="20"/>
+              <w:jc w:val="center"/>
+            </w:pPr>
+            <w:r>
+              <w:rPr>
+                <w:rFonts w:ascii="Verdana" w:hAnsi="Verdana" w:cs="Verdana"/>
+                <w:color w:val="000000"/>
+                <w:sz w:val="22"/>
+              </w:rPr>
+              <w:t xml:space="preserve"/>
+            </w:r>
+            <w:r>
+              <w:rPr>
+                <w:rFonts w:ascii="Verdana" w:hAnsi="Verdana" w:cs="Verdana"/>
+                <w:color w:val="000000"/>
+                <w:sz w:val="22"/>
+              </w:rPr>
+              <w:t xml:space="preserve">Dabrafenib | Dacarbazine | Temozolomide | Trametinib | PD0325901 | Panitumumab | Sorafenib | Vemurafenib | Selumetinib (AZD6244) | GDC0941 | PLX4720 | Nutlin-3 | Capecitabine | Bevacizumab | Cetuximab | Pictilisib | RO4987655 | BAY 86-9766 | BEZ235 (NVP-BEZ235 | Dactolisib) | Cobimetinib</w:t>
+            </w:r>
+          </w:p>
+        </w:tc>
+        <w:tc>
+          <w:tcPr>
+            <w:shd w:fill="FFFFFF"/>
+            <w:tcMar>
+              <w:top w:w="60" w:type="dxa"/>
+              <w:left w:w="60" w:type="dxa"/>
+              <w:bottom w:w="60" w:type="dxa"/>
+              <w:right w:w="60" w:type="dxa"/>
+            </w:tcMar>
+            <w:vAlign w:val="center"/>
+          </w:tcPr>
+          <w:p>
+            <w:pPr>
+              <w:pBdr/>
+              <w:spacing w:before="20" w:after="20"/>
+              <w:ind w:left="20" w:right="20"/>
+              <w:jc w:val="center"/>
+            </w:pPr>
+            <w:r>
+              <w:rPr>
+                <w:rFonts w:ascii="Verdana" w:hAnsi="Verdana" w:cs="Verdana"/>
+                <w:color w:val="000000"/>
+                <w:sz w:val="22"/>
+              </w:rPr>
+              <w:t xml:space="preserve"/>
+            </w:r>
+            <w:r>
+              <w:rPr>
+                <w:rFonts w:ascii="Verdana" w:hAnsi="Verdana" w:cs="Verdana"/>
+                <w:color w:val="000000"/>
+                <w:sz w:val="22"/>
+              </w:rPr>
+              <w:t xml:space="preserve">20,21,22,23,24,25,26,27,28,29,30,31,32,33,34,35,36,37,38,39,40,41,42,43</w:t>
             </w:r>
           </w:p>
         </w:tc>
@@ -3328,79 +3278,79 @@
                 <w:color w:val="000000"/>
                 <w:sz w:val="22"/>
               </w:rPr>
-              <w:t xml:space="preserve">BRAF</w:t>
-            </w:r>
-          </w:p>
-        </w:tc>
-        <w:tc>
-          <w:tcPr>
-            <w:shd w:fill="FFFFFF"/>
-            <w:tcMar>
-              <w:top w:w="60" w:type="dxa"/>
-              <w:left w:w="60" w:type="dxa"/>
-              <w:bottom w:w="60" w:type="dxa"/>
-              <w:right w:w="60" w:type="dxa"/>
-            </w:tcMar>
-            <w:vAlign w:val="center"/>
-          </w:tcPr>
-          <w:p>
-            <w:pPr>
-              <w:pBdr/>
-              <w:spacing w:before="20" w:after="20"/>
-              <w:ind w:left="20" w:right="20"/>
-              <w:jc w:val="center"/>
-            </w:pPr>
-            <w:r>
-              <w:rPr>
-                <w:rFonts w:ascii="Verdana" w:hAnsi="Verdana" w:cs="Verdana"/>
-                <w:color w:val="000000"/>
-                <w:sz w:val="22"/>
-              </w:rPr>
-              <w:t xml:space="preserve"/>
-            </w:r>
-            <w:r>
-              <w:rPr>
-                <w:rFonts w:ascii="Verdana" w:hAnsi="Verdana" w:cs="Verdana"/>
-                <w:color w:val="000000"/>
-                <w:sz w:val="22"/>
-              </w:rPr>
-              <w:t xml:space="preserve">Dabrafenib | Dacarbazine | Temozolomide | Trametinib | PD0325901 | Panitumumab | Sorafenib | Vemurafenib | Selumetinib (AZD6244) | GDC0941 | PLX4720 | Nutlin-3 | Capecitabine | Bevacizumab | Cetuximab | Pictilisib | RO4987655 | BAY 86-9766 | BEZ235 (NVP-BEZ235 | Dactolisib) | Cobimetinib</w:t>
-            </w:r>
-          </w:p>
-        </w:tc>
-        <w:tc>
-          <w:tcPr>
-            <w:shd w:fill="FFFFFF"/>
-            <w:tcMar>
-              <w:top w:w="60" w:type="dxa"/>
-              <w:left w:w="60" w:type="dxa"/>
-              <w:bottom w:w="60" w:type="dxa"/>
-              <w:right w:w="60" w:type="dxa"/>
-            </w:tcMar>
-            <w:vAlign w:val="center"/>
-          </w:tcPr>
-          <w:p>
-            <w:pPr>
-              <w:pBdr/>
-              <w:spacing w:before="20" w:after="20"/>
-              <w:ind w:left="20" w:right="20"/>
-              <w:jc w:val="center"/>
-            </w:pPr>
-            <w:r>
-              <w:rPr>
-                <w:rFonts w:ascii="Verdana" w:hAnsi="Verdana" w:cs="Verdana"/>
-                <w:color w:val="000000"/>
-                <w:sz w:val="22"/>
-              </w:rPr>
-              <w:t xml:space="preserve"/>
-            </w:r>
-            <w:r>
-              <w:rPr>
-                <w:rFonts w:ascii="Verdana" w:hAnsi="Verdana" w:cs="Verdana"/>
-                <w:color w:val="000000"/>
-                <w:sz w:val="22"/>
-              </w:rPr>
-              <w:t xml:space="preserve">23031422 | 24586605 | 24576830 | 23325582 | 19001320 | 23524406 | 21098728 | 23020132 | 23463675 | 24583796 | 23845441 | 23812671 | 22180495 | 20619739 | 23890088 | 24345920 | 23715574 | 25370471 | 25989278 | 22169769 | 24947927 | 23434733 | 26678033 | 23934108</w:t>
+              <w:t xml:space="preserve">EPHB4</w:t>
+            </w:r>
+          </w:p>
+        </w:tc>
+        <w:tc>
+          <w:tcPr>
+            <w:shd w:fill="FFFFFF"/>
+            <w:tcMar>
+              <w:top w:w="60" w:type="dxa"/>
+              <w:left w:w="60" w:type="dxa"/>
+              <w:bottom w:w="60" w:type="dxa"/>
+              <w:right w:w="60" w:type="dxa"/>
+            </w:tcMar>
+            <w:vAlign w:val="center"/>
+          </w:tcPr>
+          <w:p>
+            <w:pPr>
+              <w:pBdr/>
+              <w:spacing w:before="20" w:after="20"/>
+              <w:ind w:left="20" w:right="20"/>
+              <w:jc w:val="center"/>
+            </w:pPr>
+            <w:r>
+              <w:rPr>
+                <w:rFonts w:ascii="Verdana" w:hAnsi="Verdana" w:cs="Verdana"/>
+                <w:color w:val="000000"/>
+                <w:sz w:val="22"/>
+              </w:rPr>
+              <w:t xml:space="preserve"/>
+            </w:r>
+            <w:r>
+              <w:rPr>
+                <w:rFonts w:ascii="Verdana" w:hAnsi="Verdana" w:cs="Verdana"/>
+                <w:color w:val="000000"/>
+                <w:sz w:val="22"/>
+              </w:rPr>
+              <w:t xml:space="preserve">Bevacizumab</w:t>
+            </w:r>
+          </w:p>
+        </w:tc>
+        <w:tc>
+          <w:tcPr>
+            <w:shd w:fill="FFFFFF"/>
+            <w:tcMar>
+              <w:top w:w="60" w:type="dxa"/>
+              <w:left w:w="60" w:type="dxa"/>
+              <w:bottom w:w="60" w:type="dxa"/>
+              <w:right w:w="60" w:type="dxa"/>
+            </w:tcMar>
+            <w:vAlign w:val="center"/>
+          </w:tcPr>
+          <w:p>
+            <w:pPr>
+              <w:pBdr/>
+              <w:spacing w:before="20" w:after="20"/>
+              <w:ind w:left="20" w:right="20"/>
+              <w:jc w:val="center"/>
+            </w:pPr>
+            <w:r>
+              <w:rPr>
+                <w:rFonts w:ascii="Verdana" w:hAnsi="Verdana" w:cs="Verdana"/>
+                <w:color w:val="000000"/>
+                <w:sz w:val="22"/>
+              </w:rPr>
+              <w:t xml:space="preserve"/>
+            </w:r>
+            <w:r>
+              <w:rPr>
+                <w:rFonts w:ascii="Verdana" w:hAnsi="Verdana" w:cs="Verdana"/>
+                <w:color w:val="000000"/>
+                <w:sz w:val="22"/>
+              </w:rPr>
+              <w:t xml:space="preserve">19</w:t>
             </w:r>
           </w:p>
         </w:tc>
@@ -3420,8 +3370,8 @@
           <w:vanish/>
         </w:rPr>
       </w:pPr>
-      <w:bookmarkStart w:name="drug_variants" w:id="10"/>
-      <w:bookmarkEnd w:id="10"/>
+      <w:bookmarkStart w:name="drug_variants" w:id="9"/>
+      <w:bookmarkEnd w:id="9"/>
     </w:p>
     <w:tbl>
       <w:tblPr>
@@ -3602,7 +3552,7 @@
                 <w:color w:val="000000"/>
                 <w:sz w:val="22"/>
               </w:rPr>
-              <w:t xml:space="preserve">Pubmed</w:t>
+              <w:t xml:space="preserve">References</w:t>
             </w:r>
           </w:p>
         </w:tc>
@@ -3713,43 +3663,43 @@
                 <w:color w:val="000000"/>
                 <w:sz w:val="22"/>
               </w:rPr>
-              <w:t xml:space="preserve">Dacarbazine,Temozolomide</w:t>
-            </w:r>
-          </w:p>
-        </w:tc>
-        <w:tc>
-          <w:tcPr>
-            <w:shd w:fill="FFFFFF"/>
-            <w:tcMar>
-              <w:top w:w="60" w:type="dxa"/>
-              <w:left w:w="60" w:type="dxa"/>
-              <w:bottom w:w="60" w:type="dxa"/>
-              <w:right w:w="60" w:type="dxa"/>
-            </w:tcMar>
-            <w:vAlign w:val="center"/>
-          </w:tcPr>
-          <w:p>
-            <w:pPr>
-              <w:pBdr/>
-              <w:spacing w:before="20" w:after="20"/>
-              <w:ind w:left="20" w:right="20"/>
-              <w:jc w:val="center"/>
-            </w:pPr>
-            <w:r>
-              <w:rPr>
-                <w:rFonts w:ascii="Verdana" w:hAnsi="Verdana" w:cs="Verdana"/>
-                <w:color w:val="000000"/>
-                <w:sz w:val="22"/>
-              </w:rPr>
-              <w:t xml:space="preserve"/>
-            </w:r>
-            <w:r>
-              <w:rPr>
-                <w:rFonts w:ascii="Verdana" w:hAnsi="Verdana" w:cs="Verdana"/>
-                <w:color w:val="000000"/>
-                <w:sz w:val="22"/>
-              </w:rPr>
-              <w:t xml:space="preserve">Melanoma</w:t>
+              <w:t xml:space="preserve">Cetuximab</w:t>
+            </w:r>
+          </w:p>
+        </w:tc>
+        <w:tc>
+          <w:tcPr>
+            <w:shd w:fill="FFFFFF"/>
+            <w:tcMar>
+              <w:top w:w="60" w:type="dxa"/>
+              <w:left w:w="60" w:type="dxa"/>
+              <w:bottom w:w="60" w:type="dxa"/>
+              <w:right w:w="60" w:type="dxa"/>
+            </w:tcMar>
+            <w:vAlign w:val="center"/>
+          </w:tcPr>
+          <w:p>
+            <w:pPr>
+              <w:pBdr/>
+              <w:spacing w:before="20" w:after="20"/>
+              <w:ind w:left="20" w:right="20"/>
+              <w:jc w:val="center"/>
+            </w:pPr>
+            <w:r>
+              <w:rPr>
+                <w:rFonts w:ascii="Verdana" w:hAnsi="Verdana" w:cs="Verdana"/>
+                <w:color w:val="000000"/>
+                <w:sz w:val="22"/>
+              </w:rPr>
+              <w:t xml:space="preserve"/>
+            </w:r>
+            <w:r>
+              <w:rPr>
+                <w:rFonts w:ascii="Verdana" w:hAnsi="Verdana" w:cs="Verdana"/>
+                <w:color w:val="000000"/>
+                <w:sz w:val="22"/>
+              </w:rPr>
+              <w:t xml:space="preserve">Colorectal Cancer</w:t>
             </w:r>
           </w:p>
         </w:tc>
@@ -3821,7 +3771,7 @@
                 <w:color w:val="000000"/>
                 <w:sz w:val="22"/>
               </w:rPr>
-              <w:t xml:space="preserve">24586605</w:t>
+              <w:t xml:space="preserve">33</w:t>
             </w:r>
           </w:p>
         </w:tc>
@@ -4017,7 +3967,7 @@
                 <w:color w:val="000000"/>
                 <w:sz w:val="22"/>
               </w:rPr>
-              <w:t xml:space="preserve">24583796</w:t>
+              <w:t xml:space="preserve">29</w:t>
             </w:r>
           </w:p>
         </w:tc>
@@ -4105,43 +4055,43 @@
                 <w:color w:val="000000"/>
                 <w:sz w:val="22"/>
               </w:rPr>
-              <w:t xml:space="preserve">Cetuximab</w:t>
-            </w:r>
-          </w:p>
-        </w:tc>
-        <w:tc>
-          <w:tcPr>
-            <w:shd w:fill="FFFFFF"/>
-            <w:tcMar>
-              <w:top w:w="60" w:type="dxa"/>
-              <w:left w:w="60" w:type="dxa"/>
-              <w:bottom w:w="60" w:type="dxa"/>
-              <w:right w:w="60" w:type="dxa"/>
-            </w:tcMar>
-            <w:vAlign w:val="center"/>
-          </w:tcPr>
-          <w:p>
-            <w:pPr>
-              <w:pBdr/>
-              <w:spacing w:before="20" w:after="20"/>
-              <w:ind w:left="20" w:right="20"/>
-              <w:jc w:val="center"/>
-            </w:pPr>
-            <w:r>
-              <w:rPr>
-                <w:rFonts w:ascii="Verdana" w:hAnsi="Verdana" w:cs="Verdana"/>
-                <w:color w:val="000000"/>
-                <w:sz w:val="22"/>
-              </w:rPr>
-              <w:t xml:space="preserve"/>
-            </w:r>
-            <w:r>
-              <w:rPr>
-                <w:rFonts w:ascii="Verdana" w:hAnsi="Verdana" w:cs="Verdana"/>
-                <w:color w:val="000000"/>
-                <w:sz w:val="22"/>
-              </w:rPr>
-              <w:t xml:space="preserve">Colorectal Cancer</w:t>
+              <w:t xml:space="preserve">Dacarbazine,Temozolomide</w:t>
+            </w:r>
+          </w:p>
+        </w:tc>
+        <w:tc>
+          <w:tcPr>
+            <w:shd w:fill="FFFFFF"/>
+            <w:tcMar>
+              <w:top w:w="60" w:type="dxa"/>
+              <w:left w:w="60" w:type="dxa"/>
+              <w:bottom w:w="60" w:type="dxa"/>
+              <w:right w:w="60" w:type="dxa"/>
+            </w:tcMar>
+            <w:vAlign w:val="center"/>
+          </w:tcPr>
+          <w:p>
+            <w:pPr>
+              <w:pBdr/>
+              <w:spacing w:before="20" w:after="20"/>
+              <w:ind w:left="20" w:right="20"/>
+              <w:jc w:val="center"/>
+            </w:pPr>
+            <w:r>
+              <w:rPr>
+                <w:rFonts w:ascii="Verdana" w:hAnsi="Verdana" w:cs="Verdana"/>
+                <w:color w:val="000000"/>
+                <w:sz w:val="22"/>
+              </w:rPr>
+              <w:t xml:space="preserve"/>
+            </w:r>
+            <w:r>
+              <w:rPr>
+                <w:rFonts w:ascii="Verdana" w:hAnsi="Verdana" w:cs="Verdana"/>
+                <w:color w:val="000000"/>
+                <w:sz w:val="22"/>
+              </w:rPr>
+              <w:t xml:space="preserve">Melanoma</w:t>
             </w:r>
           </w:p>
         </w:tc>
@@ -4213,7 +4163,7 @@
                 <w:color w:val="000000"/>
                 <w:sz w:val="22"/>
               </w:rPr>
-              <w:t xml:space="preserve">20619739</w:t>
+              <w:t xml:space="preserve">21</w:t>
             </w:r>
           </w:p>
         </w:tc>
@@ -4409,7 +4359,7 @@
                 <w:color w:val="000000"/>
                 <w:sz w:val="22"/>
               </w:rPr>
-              <w:t xml:space="preserve">25989278</w:t>
+              <w:t xml:space="preserve">38</w:t>
             </w:r>
           </w:p>
         </w:tc>
@@ -4605,7 +4555,7 @@
                 <w:color w:val="000000"/>
                 <w:sz w:val="22"/>
               </w:rPr>
-              <w:t xml:space="preserve">23524406</w:t>
+              <w:t xml:space="preserve">25</w:t>
             </w:r>
           </w:p>
         </w:tc>
@@ -4801,7 +4751,7 @@
                 <w:color w:val="000000"/>
                 <w:sz w:val="22"/>
               </w:rPr>
-              <w:t xml:space="preserve">25370471</w:t>
+              <w:t xml:space="preserve">37</w:t>
             </w:r>
           </w:p>
         </w:tc>
@@ -4889,43 +4839,43 @@
                 <w:color w:val="000000"/>
                 <w:sz w:val="22"/>
               </w:rPr>
-              <w:t xml:space="preserve">Trametinib,PD0325901</w:t>
-            </w:r>
-          </w:p>
-        </w:tc>
-        <w:tc>
-          <w:tcPr>
-            <w:shd w:fill="FFFFFF"/>
-            <w:tcMar>
-              <w:top w:w="60" w:type="dxa"/>
-              <w:left w:w="60" w:type="dxa"/>
-              <w:bottom w:w="60" w:type="dxa"/>
-              <w:right w:w="60" w:type="dxa"/>
-            </w:tcMar>
-            <w:vAlign w:val="center"/>
-          </w:tcPr>
-          <w:p>
-            <w:pPr>
-              <w:pBdr/>
-              <w:spacing w:before="20" w:after="20"/>
-              <w:ind w:left="20" w:right="20"/>
-              <w:jc w:val="center"/>
-            </w:pPr>
-            <w:r>
-              <w:rPr>
-                <w:rFonts w:ascii="Verdana" w:hAnsi="Verdana" w:cs="Verdana"/>
-                <w:color w:val="000000"/>
-                <w:sz w:val="22"/>
-              </w:rPr>
-              <w:t xml:space="preserve"/>
-            </w:r>
-            <w:r>
-              <w:rPr>
-                <w:rFonts w:ascii="Verdana" w:hAnsi="Verdana" w:cs="Verdana"/>
-                <w:color w:val="000000"/>
-                <w:sz w:val="22"/>
-              </w:rPr>
-              <w:t xml:space="preserve">Melanoma</w:t>
+              <w:t xml:space="preserve">Capecitabine,Vemurafenib,Bevacizumab</w:t>
+            </w:r>
+          </w:p>
+        </w:tc>
+        <w:tc>
+          <w:tcPr>
+            <w:shd w:fill="FFFFFF"/>
+            <w:tcMar>
+              <w:top w:w="60" w:type="dxa"/>
+              <w:left w:w="60" w:type="dxa"/>
+              <w:bottom w:w="60" w:type="dxa"/>
+              <w:right w:w="60" w:type="dxa"/>
+            </w:tcMar>
+            <w:vAlign w:val="center"/>
+          </w:tcPr>
+          <w:p>
+            <w:pPr>
+              <w:pBdr/>
+              <w:spacing w:before="20" w:after="20"/>
+              <w:ind w:left="20" w:right="20"/>
+              <w:jc w:val="center"/>
+            </w:pPr>
+            <w:r>
+              <w:rPr>
+                <w:rFonts w:ascii="Verdana" w:hAnsi="Verdana" w:cs="Verdana"/>
+                <w:color w:val="000000"/>
+                <w:sz w:val="22"/>
+              </w:rPr>
+              <w:t xml:space="preserve"/>
+            </w:r>
+            <w:r>
+              <w:rPr>
+                <w:rFonts w:ascii="Verdana" w:hAnsi="Verdana" w:cs="Verdana"/>
+                <w:color w:val="000000"/>
+                <w:sz w:val="22"/>
+              </w:rPr>
+              <w:t xml:space="preserve">Colorectal Cancer</w:t>
             </w:r>
           </w:p>
         </w:tc>
@@ -4997,7 +4947,7 @@
                 <w:color w:val="000000"/>
                 <w:sz w:val="22"/>
               </w:rPr>
-              <w:t xml:space="preserve">24576830</w:t>
+              <w:t xml:space="preserve">32</w:t>
             </w:r>
           </w:p>
         </w:tc>
@@ -5085,43 +5035,43 @@
                 <w:color w:val="000000"/>
                 <w:sz w:val="22"/>
               </w:rPr>
-              <w:t xml:space="preserve">Sorafenib</w:t>
-            </w:r>
-          </w:p>
-        </w:tc>
-        <w:tc>
-          <w:tcPr>
-            <w:shd w:fill="FFFFFF"/>
-            <w:tcMar>
-              <w:top w:w="60" w:type="dxa"/>
-              <w:left w:w="60" w:type="dxa"/>
-              <w:bottom w:w="60" w:type="dxa"/>
-              <w:right w:w="60" w:type="dxa"/>
-            </w:tcMar>
-            <w:vAlign w:val="center"/>
-          </w:tcPr>
-          <w:p>
-            <w:pPr>
-              <w:pBdr/>
-              <w:spacing w:before="20" w:after="20"/>
-              <w:ind w:left="20" w:right="20"/>
-              <w:jc w:val="center"/>
-            </w:pPr>
-            <w:r>
-              <w:rPr>
-                <w:rFonts w:ascii="Verdana" w:hAnsi="Verdana" w:cs="Verdana"/>
-                <w:color w:val="000000"/>
-                <w:sz w:val="22"/>
-              </w:rPr>
-              <w:t xml:space="preserve"/>
-            </w:r>
-            <w:r>
-              <w:rPr>
-                <w:rFonts w:ascii="Verdana" w:hAnsi="Verdana" w:cs="Verdana"/>
-                <w:color w:val="000000"/>
-                <w:sz w:val="22"/>
-              </w:rPr>
-              <w:t xml:space="preserve">Colorectal Cancer</w:t>
+              <w:t xml:space="preserve">Cobimetinib</w:t>
+            </w:r>
+          </w:p>
+        </w:tc>
+        <w:tc>
+          <w:tcPr>
+            <w:shd w:fill="FFFFFF"/>
+            <w:tcMar>
+              <w:top w:w="60" w:type="dxa"/>
+              <w:left w:w="60" w:type="dxa"/>
+              <w:bottom w:w="60" w:type="dxa"/>
+              <w:right w:w="60" w:type="dxa"/>
+            </w:tcMar>
+            <w:vAlign w:val="center"/>
+          </w:tcPr>
+          <w:p>
+            <w:pPr>
+              <w:pBdr/>
+              <w:spacing w:before="20" w:after="20"/>
+              <w:ind w:left="20" w:right="20"/>
+              <w:jc w:val="center"/>
+            </w:pPr>
+            <w:r>
+              <w:rPr>
+                <w:rFonts w:ascii="Verdana" w:hAnsi="Verdana" w:cs="Verdana"/>
+                <w:color w:val="000000"/>
+                <w:sz w:val="22"/>
+              </w:rPr>
+              <w:t xml:space="preserve"/>
+            </w:r>
+            <w:r>
+              <w:rPr>
+                <w:rFonts w:ascii="Verdana" w:hAnsi="Verdana" w:cs="Verdana"/>
+                <w:color w:val="000000"/>
+                <w:sz w:val="22"/>
+              </w:rPr>
+              <w:t xml:space="preserve">Cancer</w:t>
             </w:r>
           </w:p>
         </w:tc>
@@ -5193,7 +5143,7 @@
                 <w:color w:val="000000"/>
                 <w:sz w:val="22"/>
               </w:rPr>
-              <w:t xml:space="preserve">19001320</w:t>
+              <w:t xml:space="preserve">43</w:t>
             </w:r>
           </w:p>
         </w:tc>
@@ -5281,43 +5231,43 @@
                 <w:color w:val="000000"/>
                 <w:sz w:val="22"/>
               </w:rPr>
-              <w:t xml:space="preserve">Vemurafenib</w:t>
-            </w:r>
-          </w:p>
-        </w:tc>
-        <w:tc>
-          <w:tcPr>
-            <w:shd w:fill="FFFFFF"/>
-            <w:tcMar>
-              <w:top w:w="60" w:type="dxa"/>
-              <w:left w:w="60" w:type="dxa"/>
-              <w:bottom w:w="60" w:type="dxa"/>
-              <w:right w:w="60" w:type="dxa"/>
-            </w:tcMar>
-            <w:vAlign w:val="center"/>
-          </w:tcPr>
-          <w:p>
-            <w:pPr>
-              <w:pBdr/>
-              <w:spacing w:before="20" w:after="20"/>
-              <w:ind w:left="20" w:right="20"/>
-              <w:jc w:val="center"/>
-            </w:pPr>
-            <w:r>
-              <w:rPr>
-                <w:rFonts w:ascii="Verdana" w:hAnsi="Verdana" w:cs="Verdana"/>
-                <w:color w:val="000000"/>
-                <w:sz w:val="22"/>
-              </w:rPr>
-              <w:t xml:space="preserve"/>
-            </w:r>
-            <w:r>
-              <w:rPr>
-                <w:rFonts w:ascii="Verdana" w:hAnsi="Verdana" w:cs="Verdana"/>
-                <w:color w:val="000000"/>
-                <w:sz w:val="22"/>
-              </w:rPr>
-              <w:t xml:space="preserve">Melanoma</w:t>
+              <w:t xml:space="preserve">GDC0941,PLX4720</w:t>
+            </w:r>
+          </w:p>
+        </w:tc>
+        <w:tc>
+          <w:tcPr>
+            <w:shd w:fill="FFFFFF"/>
+            <w:tcMar>
+              <w:top w:w="60" w:type="dxa"/>
+              <w:left w:w="60" w:type="dxa"/>
+              <w:bottom w:w="60" w:type="dxa"/>
+              <w:right w:w="60" w:type="dxa"/>
+            </w:tcMar>
+            <w:vAlign w:val="center"/>
+          </w:tcPr>
+          <w:p>
+            <w:pPr>
+              <w:pBdr/>
+              <w:spacing w:before="20" w:after="20"/>
+              <w:ind w:left="20" w:right="20"/>
+              <w:jc w:val="center"/>
+            </w:pPr>
+            <w:r>
+              <w:rPr>
+                <w:rFonts w:ascii="Verdana" w:hAnsi="Verdana" w:cs="Verdana"/>
+                <w:color w:val="000000"/>
+                <w:sz w:val="22"/>
+              </w:rPr>
+              <w:t xml:space="preserve"/>
+            </w:r>
+            <w:r>
+              <w:rPr>
+                <w:rFonts w:ascii="Verdana" w:hAnsi="Verdana" w:cs="Verdana"/>
+                <w:color w:val="000000"/>
+                <w:sz w:val="22"/>
+              </w:rPr>
+              <w:t xml:space="preserve">Colorectal Cancer</w:t>
             </w:r>
           </w:p>
         </w:tc>
@@ -5389,7 +5339,7 @@
                 <w:color w:val="000000"/>
                 <w:sz w:val="22"/>
               </w:rPr>
-              <w:t xml:space="preserve">24576830</w:t>
+              <w:t xml:space="preserve">30</w:t>
             </w:r>
           </w:p>
         </w:tc>
@@ -5477,7 +5427,7 @@
                 <w:color w:val="000000"/>
                 <w:sz w:val="22"/>
               </w:rPr>
-              <w:t xml:space="preserve">GDC0941,PLX4720</w:t>
+              <w:t xml:space="preserve">PLX4720,Nutlin-3</w:t>
             </w:r>
           </w:p>
         </w:tc>
@@ -5585,7 +5535,7 @@
                 <w:color w:val="000000"/>
                 <w:sz w:val="22"/>
               </w:rPr>
-              <w:t xml:space="preserve">23845441</w:t>
+              <w:t xml:space="preserve">31</w:t>
             </w:r>
           </w:p>
         </w:tc>
@@ -5673,43 +5623,43 @@
                 <w:color w:val="000000"/>
                 <w:sz w:val="22"/>
               </w:rPr>
-              <w:t xml:space="preserve">PLX4720,Nutlin-3</w:t>
-            </w:r>
-          </w:p>
-        </w:tc>
-        <w:tc>
-          <w:tcPr>
-            <w:shd w:fill="FFFFFF"/>
-            <w:tcMar>
-              <w:top w:w="60" w:type="dxa"/>
-              <w:left w:w="60" w:type="dxa"/>
-              <w:bottom w:w="60" w:type="dxa"/>
-              <w:right w:w="60" w:type="dxa"/>
-            </w:tcMar>
-            <w:vAlign w:val="center"/>
-          </w:tcPr>
-          <w:p>
-            <w:pPr>
-              <w:pBdr/>
-              <w:spacing w:before="20" w:after="20"/>
-              <w:ind w:left="20" w:right="20"/>
-              <w:jc w:val="center"/>
-            </w:pPr>
-            <w:r>
-              <w:rPr>
-                <w:rFonts w:ascii="Verdana" w:hAnsi="Verdana" w:cs="Verdana"/>
-                <w:color w:val="000000"/>
-                <w:sz w:val="22"/>
-              </w:rPr>
-              <w:t xml:space="preserve"/>
-            </w:r>
-            <w:r>
-              <w:rPr>
-                <w:rFonts w:ascii="Verdana" w:hAnsi="Verdana" w:cs="Verdana"/>
-                <w:color w:val="000000"/>
-                <w:sz w:val="22"/>
-              </w:rPr>
-              <w:t xml:space="preserve">Colorectal Cancer</w:t>
+              <w:t xml:space="preserve">Selumetinib (AZD6244),BEZ235 (NVP-BEZ235, Dactolisib)</w:t>
+            </w:r>
+          </w:p>
+        </w:tc>
+        <w:tc>
+          <w:tcPr>
+            <w:shd w:fill="FFFFFF"/>
+            <w:tcMar>
+              <w:top w:w="60" w:type="dxa"/>
+              <w:left w:w="60" w:type="dxa"/>
+              <w:bottom w:w="60" w:type="dxa"/>
+              <w:right w:w="60" w:type="dxa"/>
+            </w:tcMar>
+            <w:vAlign w:val="center"/>
+          </w:tcPr>
+          <w:p>
+            <w:pPr>
+              <w:pBdr/>
+              <w:spacing w:before="20" w:after="20"/>
+              <w:ind w:left="20" w:right="20"/>
+              <w:jc w:val="center"/>
+            </w:pPr>
+            <w:r>
+              <w:rPr>
+                <w:rFonts w:ascii="Verdana" w:hAnsi="Verdana" w:cs="Verdana"/>
+                <w:color w:val="000000"/>
+                <w:sz w:val="22"/>
+              </w:rPr>
+              <w:t xml:space="preserve"/>
+            </w:r>
+            <w:r>
+              <w:rPr>
+                <w:rFonts w:ascii="Verdana" w:hAnsi="Verdana" w:cs="Verdana"/>
+                <w:color w:val="000000"/>
+                <w:sz w:val="22"/>
+              </w:rPr>
+              <w:t xml:space="preserve">Melanoma</w:t>
             </w:r>
           </w:p>
         </w:tc>
@@ -5781,7 +5731,7 @@
                 <w:color w:val="000000"/>
                 <w:sz w:val="22"/>
               </w:rPr>
-              <w:t xml:space="preserve">23812671</w:t>
+              <w:t xml:space="preserve">42</w:t>
             </w:r>
           </w:p>
         </w:tc>
@@ -5869,7 +5819,7 @@
                 <w:color w:val="000000"/>
                 <w:sz w:val="22"/>
               </w:rPr>
-              <w:t xml:space="preserve">Capecitabine,Vemurafenib,Bevacizumab</w:t>
+              <w:t xml:space="preserve">Sorafenib</w:t>
             </w:r>
           </w:p>
         </w:tc>
@@ -5977,7 +5927,7 @@
                 <w:color w:val="000000"/>
                 <w:sz w:val="22"/>
               </w:rPr>
-              <w:t xml:space="preserve">22180495</w:t>
+              <w:t xml:space="preserve">24</w:t>
             </w:r>
           </w:p>
         </w:tc>
@@ -6065,43 +6015,43 @@
                 <w:color w:val="000000"/>
                 <w:sz w:val="22"/>
               </w:rPr>
-              <w:t xml:space="preserve">Vemurafenib</w:t>
-            </w:r>
-          </w:p>
-        </w:tc>
-        <w:tc>
-          <w:tcPr>
-            <w:shd w:fill="FFFFFF"/>
-            <w:tcMar>
-              <w:top w:w="60" w:type="dxa"/>
-              <w:left w:w="60" w:type="dxa"/>
-              <w:bottom w:w="60" w:type="dxa"/>
-              <w:right w:w="60" w:type="dxa"/>
-            </w:tcMar>
-            <w:vAlign w:val="center"/>
-          </w:tcPr>
-          <w:p>
-            <w:pPr>
-              <w:pBdr/>
-              <w:spacing w:before="20" w:after="20"/>
-              <w:ind w:left="20" w:right="20"/>
-              <w:jc w:val="center"/>
-            </w:pPr>
-            <w:r>
-              <w:rPr>
-                <w:rFonts w:ascii="Verdana" w:hAnsi="Verdana" w:cs="Verdana"/>
-                <w:color w:val="000000"/>
-                <w:sz w:val="22"/>
-              </w:rPr>
-              <w:t xml:space="preserve"/>
-            </w:r>
-            <w:r>
-              <w:rPr>
-                <w:rFonts w:ascii="Verdana" w:hAnsi="Verdana" w:cs="Verdana"/>
-                <w:color w:val="000000"/>
-                <w:sz w:val="22"/>
-              </w:rPr>
-              <w:t xml:space="preserve">Colorectal Cancer</w:t>
+              <w:t xml:space="preserve">Trametinib,PD0325901</w:t>
+            </w:r>
+          </w:p>
+        </w:tc>
+        <w:tc>
+          <w:tcPr>
+            <w:shd w:fill="FFFFFF"/>
+            <w:tcMar>
+              <w:top w:w="60" w:type="dxa"/>
+              <w:left w:w="60" w:type="dxa"/>
+              <w:bottom w:w="60" w:type="dxa"/>
+              <w:right w:w="60" w:type="dxa"/>
+            </w:tcMar>
+            <w:vAlign w:val="center"/>
+          </w:tcPr>
+          <w:p>
+            <w:pPr>
+              <w:pBdr/>
+              <w:spacing w:before="20" w:after="20"/>
+              <w:ind w:left="20" w:right="20"/>
+              <w:jc w:val="center"/>
+            </w:pPr>
+            <w:r>
+              <w:rPr>
+                <w:rFonts w:ascii="Verdana" w:hAnsi="Verdana" w:cs="Verdana"/>
+                <w:color w:val="000000"/>
+                <w:sz w:val="22"/>
+              </w:rPr>
+              <w:t xml:space="preserve"/>
+            </w:r>
+            <w:r>
+              <w:rPr>
+                <w:rFonts w:ascii="Verdana" w:hAnsi="Verdana" w:cs="Verdana"/>
+                <w:color w:val="000000"/>
+                <w:sz w:val="22"/>
+              </w:rPr>
+              <w:t xml:space="preserve">Melanoma</w:t>
             </w:r>
           </w:p>
         </w:tc>
@@ -6173,7 +6123,7 @@
                 <w:color w:val="000000"/>
                 <w:sz w:val="22"/>
               </w:rPr>
-              <w:t xml:space="preserve">22180495</w:t>
+              <w:t xml:space="preserve">22</w:t>
             </w:r>
           </w:p>
         </w:tc>
@@ -6261,43 +6211,43 @@
                 <w:color w:val="000000"/>
                 <w:sz w:val="22"/>
               </w:rPr>
-              <w:t xml:space="preserve">Selumetinib (AZD6244),BEZ235 (NVP-BEZ235, Dactolisib)</w:t>
-            </w:r>
-          </w:p>
-        </w:tc>
-        <w:tc>
-          <w:tcPr>
-            <w:shd w:fill="FFFFFF"/>
-            <w:tcMar>
-              <w:top w:w="60" w:type="dxa"/>
-              <w:left w:w="60" w:type="dxa"/>
-              <w:bottom w:w="60" w:type="dxa"/>
-              <w:right w:w="60" w:type="dxa"/>
-            </w:tcMar>
-            <w:vAlign w:val="center"/>
-          </w:tcPr>
-          <w:p>
-            <w:pPr>
-              <w:pBdr/>
-              <w:spacing w:before="20" w:after="20"/>
-              <w:ind w:left="20" w:right="20"/>
-              <w:jc w:val="center"/>
-            </w:pPr>
-            <w:r>
-              <w:rPr>
-                <w:rFonts w:ascii="Verdana" w:hAnsi="Verdana" w:cs="Verdana"/>
-                <w:color w:val="000000"/>
-                <w:sz w:val="22"/>
-              </w:rPr>
-              <w:t xml:space="preserve"/>
-            </w:r>
-            <w:r>
-              <w:rPr>
-                <w:rFonts w:ascii="Verdana" w:hAnsi="Verdana" w:cs="Verdana"/>
-                <w:color w:val="000000"/>
-                <w:sz w:val="22"/>
-              </w:rPr>
-              <w:t xml:space="preserve">Melanoma</w:t>
+              <w:t xml:space="preserve">Vemurafenib</w:t>
+            </w:r>
+          </w:p>
+        </w:tc>
+        <w:tc>
+          <w:tcPr>
+            <w:shd w:fill="FFFFFF"/>
+            <w:tcMar>
+              <w:top w:w="60" w:type="dxa"/>
+              <w:left w:w="60" w:type="dxa"/>
+              <w:bottom w:w="60" w:type="dxa"/>
+              <w:right w:w="60" w:type="dxa"/>
+            </w:tcMar>
+            <w:vAlign w:val="center"/>
+          </w:tcPr>
+          <w:p>
+            <w:pPr>
+              <w:pBdr/>
+              <w:spacing w:before="20" w:after="20"/>
+              <w:ind w:left="20" w:right="20"/>
+              <w:jc w:val="center"/>
+            </w:pPr>
+            <w:r>
+              <w:rPr>
+                <w:rFonts w:ascii="Verdana" w:hAnsi="Verdana" w:cs="Verdana"/>
+                <w:color w:val="000000"/>
+                <w:sz w:val="22"/>
+              </w:rPr>
+              <w:t xml:space="preserve"/>
+            </w:r>
+            <w:r>
+              <w:rPr>
+                <w:rFonts w:ascii="Verdana" w:hAnsi="Verdana" w:cs="Verdana"/>
+                <w:color w:val="000000"/>
+                <w:sz w:val="22"/>
+              </w:rPr>
+              <w:t xml:space="preserve">Colorectal Cancer</w:t>
             </w:r>
           </w:p>
         </w:tc>
@@ -6369,7 +6319,7 @@
                 <w:color w:val="000000"/>
                 <w:sz w:val="22"/>
               </w:rPr>
-              <w:t xml:space="preserve">26678033</w:t>
+              <w:t xml:space="preserve">32</w:t>
             </w:r>
           </w:p>
         </w:tc>
@@ -6457,43 +6407,43 @@
                 <w:color w:val="000000"/>
                 <w:sz w:val="22"/>
               </w:rPr>
-              <w:t xml:space="preserve">Cobimetinib</w:t>
-            </w:r>
-          </w:p>
-        </w:tc>
-        <w:tc>
-          <w:tcPr>
-            <w:shd w:fill="FFFFFF"/>
-            <w:tcMar>
-              <w:top w:w="60" w:type="dxa"/>
-              <w:left w:w="60" w:type="dxa"/>
-              <w:bottom w:w="60" w:type="dxa"/>
-              <w:right w:w="60" w:type="dxa"/>
-            </w:tcMar>
-            <w:vAlign w:val="center"/>
-          </w:tcPr>
-          <w:p>
-            <w:pPr>
-              <w:pBdr/>
-              <w:spacing w:before="20" w:after="20"/>
-              <w:ind w:left="20" w:right="20"/>
-              <w:jc w:val="center"/>
-            </w:pPr>
-            <w:r>
-              <w:rPr>
-                <w:rFonts w:ascii="Verdana" w:hAnsi="Verdana" w:cs="Verdana"/>
-                <w:color w:val="000000"/>
-                <w:sz w:val="22"/>
-              </w:rPr>
-              <w:t xml:space="preserve"/>
-            </w:r>
-            <w:r>
-              <w:rPr>
-                <w:rFonts w:ascii="Verdana" w:hAnsi="Verdana" w:cs="Verdana"/>
-                <w:color w:val="000000"/>
-                <w:sz w:val="22"/>
-              </w:rPr>
-              <w:t xml:space="preserve">Cancer</w:t>
+              <w:t xml:space="preserve">Vemurafenib</w:t>
+            </w:r>
+          </w:p>
+        </w:tc>
+        <w:tc>
+          <w:tcPr>
+            <w:shd w:fill="FFFFFF"/>
+            <w:tcMar>
+              <w:top w:w="60" w:type="dxa"/>
+              <w:left w:w="60" w:type="dxa"/>
+              <w:bottom w:w="60" w:type="dxa"/>
+              <w:right w:w="60" w:type="dxa"/>
+            </w:tcMar>
+            <w:vAlign w:val="center"/>
+          </w:tcPr>
+          <w:p>
+            <w:pPr>
+              <w:pBdr/>
+              <w:spacing w:before="20" w:after="20"/>
+              <w:ind w:left="20" w:right="20"/>
+              <w:jc w:val="center"/>
+            </w:pPr>
+            <w:r>
+              <w:rPr>
+                <w:rFonts w:ascii="Verdana" w:hAnsi="Verdana" w:cs="Verdana"/>
+                <w:color w:val="000000"/>
+                <w:sz w:val="22"/>
+              </w:rPr>
+              <w:t xml:space="preserve"/>
+            </w:r>
+            <w:r>
+              <w:rPr>
+                <w:rFonts w:ascii="Verdana" w:hAnsi="Verdana" w:cs="Verdana"/>
+                <w:color w:val="000000"/>
+                <w:sz w:val="22"/>
+              </w:rPr>
+              <w:t xml:space="preserve">Melanoma</w:t>
             </w:r>
           </w:p>
         </w:tc>
@@ -6565,7 +6515,7 @@
                 <w:color w:val="000000"/>
                 <w:sz w:val="22"/>
               </w:rPr>
-              <w:t xml:space="preserve">23934108</w:t>
+              <w:t xml:space="preserve">22</w:t>
             </w:r>
           </w:p>
         </w:tc>
@@ -6597,6 +6547,18 @@
               <w:right w:w="0" w:type="dxa"/>
             </w:tcMar>
           </w:tcPr>
+          <w:p>
+            <w:pPr>
+              <w:pStyle w:val="Heading2"/>
+              <w:divId w:val="400642526"/>
+              <w:rPr>
+                <w:rFonts w:ascii="Verdana" w:hAnsi="Verdana" w:eastAsia="Times New Roman" w:cs="Times New Roman"/>
+                <w:color w:val="000000" w:themeColor="text1"/>
+                <w:sz w:val="32"/>
+                <w:szCs w:val="32"/>
+              </w:rPr>
+            </w:pPr>
+          </w:p>
           <w:p>
             <w:pPr>
               <w:pStyle w:val="Heading2"/>
@@ -6689,6 +6651,3160 @@
       </w:tr>
     </w:tbl>
     <w:p/>
+    <w:p>
+      <w:r>
+        <w:br w:type="page"/>
+      </w:r>
+    </w:p>
+    <w:p>
+      <w:bookmarkStart w:name="references" w:id="10"/>
+      <w:bookmarkStart w:name="_GoBack" w:id="11"/>
+      <w:bookmarkEnd w:id="10"/>
+      <w:bookmarkEnd w:id="11"/>
+    </w:p>
+    <w:tbl>
+      <w:tblPr>
+        <w:jc w:val="left"/>
+        <w:tblLayout w:type="autofit"/>
+      </w:tblPr>
+      <w:tblGrid/>
+      <w:tr>
+        <w:trPr>
+          <w:tblHeader/>
+        </w:trPr>
+        <w:tc>
+          <w:tcPr>
+            <w:gridSpan w:val="2"/>
+            <w:shd w:fill="3275B2"/>
+            <w:vAlign w:val="center"/>
+          </w:tcPr>
+          <w:p>
+            <w:pPr>
+              <w:pBdr/>
+              <w:spacing w:before="20" w:after="20"/>
+              <w:ind w:left="20" w:right="20"/>
+              <w:jc w:val="center"/>
+            </w:pPr>
+            <w:r>
+              <w:rPr>
+                <w:rFonts w:ascii="Verdana" w:hAnsi="Verdana" w:cs="Verdana"/>
+                <w:color w:val="FFFFFF"/>
+                <w:sz w:val="32"/>
+              </w:rPr>
+              <w:t xml:space="preserve">References</w:t>
+            </w:r>
+          </w:p>
+        </w:tc>
+      </w:tr>
+      <w:tr>
+        <w:tc>
+          <w:tcPr>
+            <w:shd w:fill="FFFFFF"/>
+            <w:tcMar>
+              <w:top w:w="60" w:type="dxa"/>
+              <w:left w:w="60" w:type="dxa"/>
+              <w:bottom w:w="60" w:type="dxa"/>
+              <w:right w:w="60" w:type="dxa"/>
+            </w:tcMar>
+            <w:vAlign w:val="center"/>
+          </w:tcPr>
+          <w:p>
+            <w:pPr>
+              <w:pBdr/>
+              <w:spacing w:before="20" w:after="20"/>
+              <w:ind w:left="20" w:right="20"/>
+              <w:jc w:val="left"/>
+            </w:pPr>
+            <w:r>
+              <w:rPr>
+                <w:rFonts w:ascii="Verdana" w:hAnsi="Verdana" w:cs="Verdana"/>
+                <w:color w:val="000000"/>
+                <w:sz w:val="22"/>
+              </w:rPr>
+              <w:t xml:space="preserve"/>
+            </w:r>
+            <w:r>
+              <w:rPr>
+                <w:rFonts w:ascii="Verdana" w:hAnsi="Verdana" w:cs="Verdana"/>
+                <w:color w:val="000000"/>
+                <w:sz w:val="22"/>
+              </w:rPr>
+              <w:t xml:space="preserve">1</w:t>
+            </w:r>
+          </w:p>
+        </w:tc>
+        <w:tc>
+          <w:tcPr>
+            <w:shd w:fill="FFFFFF"/>
+            <w:tcMar>
+              <w:top w:w="60" w:type="dxa"/>
+              <w:left w:w="60" w:type="dxa"/>
+              <w:bottom w:w="60" w:type="dxa"/>
+              <w:right w:w="60" w:type="dxa"/>
+            </w:tcMar>
+            <w:vAlign w:val="center"/>
+          </w:tcPr>
+          <w:p>
+            <w:pPr>
+              <w:pBdr/>
+              <w:spacing w:before="20" w:after="20"/>
+              <w:ind w:left="20" w:right="20"/>
+              <w:jc w:val="left"/>
+            </w:pPr>
+            <w:r>
+              <w:rPr>
+                <w:rFonts w:ascii="Verdana" w:hAnsi="Verdana" w:cs="Verdana"/>
+                <w:color w:val="000000"/>
+                <w:sz w:val="22"/>
+              </w:rPr>
+              <w:t xml:space="preserve"/>
+            </w:r>
+            <w:r>
+              <w:rPr>
+                <w:rFonts w:ascii="Verdana" w:hAnsi="Verdana" w:cs="Verdana"/>
+                <w:color w:val="000000"/>
+                <w:sz w:val="22"/>
+              </w:rPr>
+              <w:t xml:space="preserve">Futreal et al., A census of human cancer genes., Nature reviews. Cancer, 4, 3, 2004</w:t>
+            </w:r>
+          </w:p>
+        </w:tc>
+      </w:tr>
+      <w:tr>
+        <w:tc>
+          <w:tcPr>
+            <w:shd w:fill="FFFFFF"/>
+            <w:tcMar>
+              <w:top w:w="60" w:type="dxa"/>
+              <w:left w:w="60" w:type="dxa"/>
+              <w:bottom w:w="60" w:type="dxa"/>
+              <w:right w:w="60" w:type="dxa"/>
+            </w:tcMar>
+            <w:vAlign w:val="center"/>
+          </w:tcPr>
+          <w:p>
+            <w:pPr>
+              <w:pBdr/>
+              <w:spacing w:before="20" w:after="20"/>
+              <w:ind w:left="20" w:right="20"/>
+              <w:jc w:val="left"/>
+            </w:pPr>
+            <w:r>
+              <w:rPr>
+                <w:rFonts w:ascii="Verdana" w:hAnsi="Verdana" w:cs="Verdana"/>
+                <w:color w:val="000000"/>
+                <w:sz w:val="22"/>
+              </w:rPr>
+              <w:t xml:space="preserve"/>
+            </w:r>
+            <w:r>
+              <w:rPr>
+                <w:rFonts w:ascii="Verdana" w:hAnsi="Verdana" w:cs="Verdana"/>
+                <w:color w:val="000000"/>
+                <w:sz w:val="22"/>
+              </w:rPr>
+              <w:t xml:space="preserve">2</w:t>
+            </w:r>
+          </w:p>
+        </w:tc>
+        <w:tc>
+          <w:tcPr>
+            <w:shd w:fill="FFFFFF"/>
+            <w:tcMar>
+              <w:top w:w="60" w:type="dxa"/>
+              <w:left w:w="60" w:type="dxa"/>
+              <w:bottom w:w="60" w:type="dxa"/>
+              <w:right w:w="60" w:type="dxa"/>
+            </w:tcMar>
+            <w:vAlign w:val="center"/>
+          </w:tcPr>
+          <w:p>
+            <w:pPr>
+              <w:pBdr/>
+              <w:spacing w:before="20" w:after="20"/>
+              <w:ind w:left="20" w:right="20"/>
+              <w:jc w:val="left"/>
+            </w:pPr>
+            <w:r>
+              <w:rPr>
+                <w:rFonts w:ascii="Verdana" w:hAnsi="Verdana" w:cs="Verdana"/>
+                <w:color w:val="000000"/>
+                <w:sz w:val="22"/>
+              </w:rPr>
+              <w:t xml:space="preserve"/>
+            </w:r>
+            <w:r>
+              <w:rPr>
+                <w:rFonts w:ascii="Verdana" w:hAnsi="Verdana" w:cs="Verdana"/>
+                <w:color w:val="000000"/>
+                <w:sz w:val="22"/>
+              </w:rPr>
+              <w:t xml:space="preserve">Vogelstein et al., Cancer genome landscapes., Science (New York, N.Y.), 339, 6127, 2013</w:t>
+            </w:r>
+          </w:p>
+        </w:tc>
+      </w:tr>
+      <w:tr>
+        <w:tc>
+          <w:tcPr>
+            <w:shd w:fill="FFFFFF"/>
+            <w:tcMar>
+              <w:top w:w="60" w:type="dxa"/>
+              <w:left w:w="60" w:type="dxa"/>
+              <w:bottom w:w="60" w:type="dxa"/>
+              <w:right w:w="60" w:type="dxa"/>
+            </w:tcMar>
+            <w:vAlign w:val="center"/>
+          </w:tcPr>
+          <w:p>
+            <w:pPr>
+              <w:pBdr/>
+              <w:spacing w:before="20" w:after="20"/>
+              <w:ind w:left="20" w:right="20"/>
+              <w:jc w:val="left"/>
+            </w:pPr>
+            <w:r>
+              <w:rPr>
+                <w:rFonts w:ascii="Verdana" w:hAnsi="Verdana" w:cs="Verdana"/>
+                <w:color w:val="000000"/>
+                <w:sz w:val="22"/>
+              </w:rPr>
+              <w:t xml:space="preserve"/>
+            </w:r>
+            <w:r>
+              <w:rPr>
+                <w:rFonts w:ascii="Verdana" w:hAnsi="Verdana" w:cs="Verdana"/>
+                <w:color w:val="000000"/>
+                <w:sz w:val="22"/>
+              </w:rPr>
+              <w:t xml:space="preserve">3</w:t>
+            </w:r>
+          </w:p>
+        </w:tc>
+        <w:tc>
+          <w:tcPr>
+            <w:shd w:fill="FFFFFF"/>
+            <w:tcMar>
+              <w:top w:w="60" w:type="dxa"/>
+              <w:left w:w="60" w:type="dxa"/>
+              <w:bottom w:w="60" w:type="dxa"/>
+              <w:right w:w="60" w:type="dxa"/>
+            </w:tcMar>
+            <w:vAlign w:val="center"/>
+          </w:tcPr>
+          <w:p>
+            <w:pPr>
+              <w:pBdr/>
+              <w:spacing w:before="20" w:after="20"/>
+              <w:ind w:left="20" w:right="20"/>
+              <w:jc w:val="left"/>
+            </w:pPr>
+            <w:r>
+              <w:rPr>
+                <w:rFonts w:ascii="Verdana" w:hAnsi="Verdana" w:cs="Verdana"/>
+                <w:color w:val="000000"/>
+                <w:sz w:val="22"/>
+              </w:rPr>
+              <w:t xml:space="preserve"/>
+            </w:r>
+            <w:r>
+              <w:rPr>
+                <w:rFonts w:ascii="Verdana" w:hAnsi="Verdana" w:cs="Verdana"/>
+                <w:color w:val="000000"/>
+                <w:sz w:val="22"/>
+              </w:rPr>
+              <w:t xml:space="preserve">Apweiler et al., UniProt: the Universal Protein knowledgebase., Nucleic acids research, 32, Database issue, 2004</w:t>
+            </w:r>
+          </w:p>
+        </w:tc>
+      </w:tr>
+      <w:tr>
+        <w:tc>
+          <w:tcPr>
+            <w:shd w:fill="FFFFFF"/>
+            <w:tcMar>
+              <w:top w:w="60" w:type="dxa"/>
+              <w:left w:w="60" w:type="dxa"/>
+              <w:bottom w:w="60" w:type="dxa"/>
+              <w:right w:w="60" w:type="dxa"/>
+            </w:tcMar>
+            <w:vAlign w:val="center"/>
+          </w:tcPr>
+          <w:p>
+            <w:pPr>
+              <w:pBdr/>
+              <w:spacing w:before="20" w:after="20"/>
+              <w:ind w:left="20" w:right="20"/>
+              <w:jc w:val="left"/>
+            </w:pPr>
+            <w:r>
+              <w:rPr>
+                <w:rFonts w:ascii="Verdana" w:hAnsi="Verdana" w:cs="Verdana"/>
+                <w:color w:val="000000"/>
+                <w:sz w:val="22"/>
+              </w:rPr>
+              <w:t xml:space="preserve"/>
+            </w:r>
+            <w:r>
+              <w:rPr>
+                <w:rFonts w:ascii="Verdana" w:hAnsi="Verdana" w:cs="Verdana"/>
+                <w:color w:val="000000"/>
+                <w:sz w:val="22"/>
+              </w:rPr>
+              <w:t xml:space="preserve">4</w:t>
+            </w:r>
+          </w:p>
+        </w:tc>
+        <w:tc>
+          <w:tcPr>
+            <w:shd w:fill="FFFFFF"/>
+            <w:tcMar>
+              <w:top w:w="60" w:type="dxa"/>
+              <w:left w:w="60" w:type="dxa"/>
+              <w:bottom w:w="60" w:type="dxa"/>
+              <w:right w:w="60" w:type="dxa"/>
+            </w:tcMar>
+            <w:vAlign w:val="center"/>
+          </w:tcPr>
+          <w:p>
+            <w:pPr>
+              <w:pBdr/>
+              <w:spacing w:before="20" w:after="20"/>
+              <w:ind w:left="20" w:right="20"/>
+              <w:jc w:val="left"/>
+            </w:pPr>
+            <w:r>
+              <w:rPr>
+                <w:rFonts w:ascii="Verdana" w:hAnsi="Verdana" w:cs="Verdana"/>
+                <w:color w:val="000000"/>
+                <w:sz w:val="22"/>
+              </w:rPr>
+              <w:t xml:space="preserve"/>
+            </w:r>
+            <w:r>
+              <w:rPr>
+                <w:rFonts w:ascii="Verdana" w:hAnsi="Verdana" w:cs="Verdana"/>
+                <w:color w:val="000000"/>
+                <w:sz w:val="22"/>
+              </w:rPr>
+              <w:t xml:space="preserve">Rubio et al., In silico prescription of anticancer drugs to cohorts of 28 tumor types reveals targeting opportunities., Cancer cell, 27, 3, 2015</w:t>
+            </w:r>
+          </w:p>
+        </w:tc>
+      </w:tr>
+      <w:tr>
+        <w:tc>
+          <w:tcPr>
+            <w:shd w:fill="FFFFFF"/>
+            <w:tcMar>
+              <w:top w:w="60" w:type="dxa"/>
+              <w:left w:w="60" w:type="dxa"/>
+              <w:bottom w:w="60" w:type="dxa"/>
+              <w:right w:w="60" w:type="dxa"/>
+            </w:tcMar>
+            <w:vAlign w:val="center"/>
+          </w:tcPr>
+          <w:p>
+            <w:pPr>
+              <w:pBdr/>
+              <w:spacing w:before="20" w:after="20"/>
+              <w:ind w:left="20" w:right="20"/>
+              <w:jc w:val="left"/>
+            </w:pPr>
+            <w:r>
+              <w:rPr>
+                <w:rFonts w:ascii="Verdana" w:hAnsi="Verdana" w:cs="Verdana"/>
+                <w:color w:val="000000"/>
+                <w:sz w:val="22"/>
+              </w:rPr>
+              <w:t xml:space="preserve"/>
+            </w:r>
+            <w:r>
+              <w:rPr>
+                <w:rFonts w:ascii="Verdana" w:hAnsi="Verdana" w:cs="Verdana"/>
+                <w:color w:val="000000"/>
+                <w:sz w:val="22"/>
+              </w:rPr>
+              <w:t xml:space="preserve">5</w:t>
+            </w:r>
+          </w:p>
+        </w:tc>
+        <w:tc>
+          <w:tcPr>
+            <w:shd w:fill="FFFFFF"/>
+            <w:tcMar>
+              <w:top w:w="60" w:type="dxa"/>
+              <w:left w:w="60" w:type="dxa"/>
+              <w:bottom w:w="60" w:type="dxa"/>
+              <w:right w:w="60" w:type="dxa"/>
+            </w:tcMar>
+            <w:vAlign w:val="center"/>
+          </w:tcPr>
+          <w:p>
+            <w:pPr>
+              <w:pBdr/>
+              <w:spacing w:before="20" w:after="20"/>
+              <w:ind w:left="20" w:right="20"/>
+              <w:jc w:val="left"/>
+            </w:pPr>
+            <w:r>
+              <w:rPr>
+                <w:rFonts w:ascii="Verdana" w:hAnsi="Verdana" w:cs="Verdana"/>
+                <w:color w:val="000000"/>
+                <w:sz w:val="22"/>
+              </w:rPr>
+              <w:t xml:space="preserve"/>
+            </w:r>
+            <w:r>
+              <w:rPr>
+                <w:rFonts w:ascii="Verdana" w:hAnsi="Verdana" w:cs="Verdana"/>
+                <w:color w:val="000000"/>
+                <w:sz w:val="22"/>
+              </w:rPr>
+              <w:t xml:space="preserve">Zhao et al., TSGene: a web resource for tumor suppressor genes., Nucleic acids research, 41, Database issue, 2013</w:t>
+            </w:r>
+          </w:p>
+        </w:tc>
+      </w:tr>
+      <w:tr>
+        <w:tc>
+          <w:tcPr>
+            <w:shd w:fill="FFFFFF"/>
+            <w:tcMar>
+              <w:top w:w="60" w:type="dxa"/>
+              <w:left w:w="60" w:type="dxa"/>
+              <w:bottom w:w="60" w:type="dxa"/>
+              <w:right w:w="60" w:type="dxa"/>
+            </w:tcMar>
+            <w:vAlign w:val="center"/>
+          </w:tcPr>
+          <w:p>
+            <w:pPr>
+              <w:pBdr/>
+              <w:spacing w:before="20" w:after="20"/>
+              <w:ind w:left="20" w:right="20"/>
+              <w:jc w:val="left"/>
+            </w:pPr>
+            <w:r>
+              <w:rPr>
+                <w:rFonts w:ascii="Verdana" w:hAnsi="Verdana" w:cs="Verdana"/>
+                <w:color w:val="000000"/>
+                <w:sz w:val="22"/>
+              </w:rPr>
+              <w:t xml:space="preserve"/>
+            </w:r>
+            <w:r>
+              <w:rPr>
+                <w:rFonts w:ascii="Verdana" w:hAnsi="Verdana" w:cs="Verdana"/>
+                <w:color w:val="000000"/>
+                <w:sz w:val="22"/>
+              </w:rPr>
+              <w:t xml:space="preserve">6</w:t>
+            </w:r>
+          </w:p>
+        </w:tc>
+        <w:tc>
+          <w:tcPr>
+            <w:shd w:fill="FFFFFF"/>
+            <w:tcMar>
+              <w:top w:w="60" w:type="dxa"/>
+              <w:left w:w="60" w:type="dxa"/>
+              <w:bottom w:w="60" w:type="dxa"/>
+              <w:right w:w="60" w:type="dxa"/>
+            </w:tcMar>
+            <w:vAlign w:val="center"/>
+          </w:tcPr>
+          <w:p>
+            <w:pPr>
+              <w:pBdr/>
+              <w:spacing w:before="20" w:after="20"/>
+              <w:ind w:left="20" w:right="20"/>
+              <w:jc w:val="left"/>
+            </w:pPr>
+            <w:r>
+              <w:rPr>
+                <w:rFonts w:ascii="Verdana" w:hAnsi="Verdana" w:cs="Verdana"/>
+                <w:color w:val="000000"/>
+                <w:sz w:val="22"/>
+              </w:rPr>
+              <w:t xml:space="preserve"/>
+            </w:r>
+            <w:r>
+              <w:rPr>
+                <w:rFonts w:ascii="Verdana" w:hAnsi="Verdana" w:cs="Verdana"/>
+                <w:color w:val="000000"/>
+                <w:sz w:val="22"/>
+              </w:rPr>
+              <w:t xml:space="preserve">Flaherty et al., Chemotherapy and targeted therapy combinations in advanced melanoma., Clinical cancer research : an official journal of the American Association for Cancer Research, 12, 7 Pt 2, 2006</w:t>
+            </w:r>
+          </w:p>
+        </w:tc>
+      </w:tr>
+      <w:tr>
+        <w:tc>
+          <w:tcPr>
+            <w:shd w:fill="FFFFFF"/>
+            <w:tcMar>
+              <w:top w:w="60" w:type="dxa"/>
+              <w:left w:w="60" w:type="dxa"/>
+              <w:bottom w:w="60" w:type="dxa"/>
+              <w:right w:w="60" w:type="dxa"/>
+            </w:tcMar>
+            <w:vAlign w:val="center"/>
+          </w:tcPr>
+          <w:p>
+            <w:pPr>
+              <w:pBdr/>
+              <w:spacing w:before="20" w:after="20"/>
+              <w:ind w:left="20" w:right="20"/>
+              <w:jc w:val="left"/>
+            </w:pPr>
+            <w:r>
+              <w:rPr>
+                <w:rFonts w:ascii="Verdana" w:hAnsi="Verdana" w:cs="Verdana"/>
+                <w:color w:val="000000"/>
+                <w:sz w:val="22"/>
+              </w:rPr>
+              <w:t xml:space="preserve"/>
+            </w:r>
+            <w:r>
+              <w:rPr>
+                <w:rFonts w:ascii="Verdana" w:hAnsi="Verdana" w:cs="Verdana"/>
+                <w:color w:val="000000"/>
+                <w:sz w:val="22"/>
+              </w:rPr>
+              <w:t xml:space="preserve">7</w:t>
+            </w:r>
+          </w:p>
+        </w:tc>
+        <w:tc>
+          <w:tcPr>
+            <w:shd w:fill="FFFFFF"/>
+            <w:tcMar>
+              <w:top w:w="60" w:type="dxa"/>
+              <w:left w:w="60" w:type="dxa"/>
+              <w:bottom w:w="60" w:type="dxa"/>
+              <w:right w:w="60" w:type="dxa"/>
+            </w:tcMar>
+            <w:vAlign w:val="center"/>
+          </w:tcPr>
+          <w:p>
+            <w:pPr>
+              <w:pBdr/>
+              <w:spacing w:before="20" w:after="20"/>
+              <w:ind w:left="20" w:right="20"/>
+              <w:jc w:val="left"/>
+            </w:pPr>
+            <w:r>
+              <w:rPr>
+                <w:rFonts w:ascii="Verdana" w:hAnsi="Verdana" w:cs="Verdana"/>
+                <w:color w:val="000000"/>
+                <w:sz w:val="22"/>
+              </w:rPr>
+              <w:t xml:space="preserve"/>
+            </w:r>
+            <w:r>
+              <w:rPr>
+                <w:rFonts w:ascii="Verdana" w:hAnsi="Verdana" w:cs="Verdana"/>
+                <w:color w:val="000000"/>
+                <w:sz w:val="22"/>
+              </w:rPr>
+              <w:t xml:space="preserve">Haluska et al., Therapeutic targets in melanoma: map kinase pathway., Current oncology reports, 8, 5, 2006</w:t>
+            </w:r>
+          </w:p>
+        </w:tc>
+      </w:tr>
+      <w:tr>
+        <w:tc>
+          <w:tcPr>
+            <w:shd w:fill="FFFFFF"/>
+            <w:tcMar>
+              <w:top w:w="60" w:type="dxa"/>
+              <w:left w:w="60" w:type="dxa"/>
+              <w:bottom w:w="60" w:type="dxa"/>
+              <w:right w:w="60" w:type="dxa"/>
+            </w:tcMar>
+            <w:vAlign w:val="center"/>
+          </w:tcPr>
+          <w:p>
+            <w:pPr>
+              <w:pBdr/>
+              <w:spacing w:before="20" w:after="20"/>
+              <w:ind w:left="20" w:right="20"/>
+              <w:jc w:val="left"/>
+            </w:pPr>
+            <w:r>
+              <w:rPr>
+                <w:rFonts w:ascii="Verdana" w:hAnsi="Verdana" w:cs="Verdana"/>
+                <w:color w:val="000000"/>
+                <w:sz w:val="22"/>
+              </w:rPr>
+              <w:t xml:space="preserve"/>
+            </w:r>
+            <w:r>
+              <w:rPr>
+                <w:rFonts w:ascii="Verdana" w:hAnsi="Verdana" w:cs="Verdana"/>
+                <w:color w:val="000000"/>
+                <w:sz w:val="22"/>
+              </w:rPr>
+              <w:t xml:space="preserve">8</w:t>
+            </w:r>
+          </w:p>
+        </w:tc>
+        <w:tc>
+          <w:tcPr>
+            <w:shd w:fill="FFFFFF"/>
+            <w:tcMar>
+              <w:top w:w="60" w:type="dxa"/>
+              <w:left w:w="60" w:type="dxa"/>
+              <w:bottom w:w="60" w:type="dxa"/>
+              <w:right w:w="60" w:type="dxa"/>
+            </w:tcMar>
+            <w:vAlign w:val="center"/>
+          </w:tcPr>
+          <w:p>
+            <w:pPr>
+              <w:pBdr/>
+              <w:spacing w:before="20" w:after="20"/>
+              <w:ind w:left="20" w:right="20"/>
+              <w:jc w:val="left"/>
+            </w:pPr>
+            <w:r>
+              <w:rPr>
+                <w:rFonts w:ascii="Verdana" w:hAnsi="Verdana" w:cs="Verdana"/>
+                <w:color w:val="000000"/>
+                <w:sz w:val="22"/>
+              </w:rPr>
+              <w:t xml:space="preserve"/>
+            </w:r>
+            <w:r>
+              <w:rPr>
+                <w:rFonts w:ascii="Verdana" w:hAnsi="Verdana" w:cs="Verdana"/>
+                <w:color w:val="000000"/>
+                <w:sz w:val="22"/>
+              </w:rPr>
+              <w:t xml:space="preserve">Kim et al., Sorafenib inhibits the angiogenesis and growth of orthotopic anaplastic thyroid carcinoma xenografts in nude mice., Molecular cancer therapeutics, 6, 6, 2007</w:t>
+            </w:r>
+          </w:p>
+        </w:tc>
+      </w:tr>
+      <w:tr>
+        <w:tc>
+          <w:tcPr>
+            <w:shd w:fill="FFFFFF"/>
+            <w:tcMar>
+              <w:top w:w="60" w:type="dxa"/>
+              <w:left w:w="60" w:type="dxa"/>
+              <w:bottom w:w="60" w:type="dxa"/>
+              <w:right w:w="60" w:type="dxa"/>
+            </w:tcMar>
+            <w:vAlign w:val="center"/>
+          </w:tcPr>
+          <w:p>
+            <w:pPr>
+              <w:pBdr/>
+              <w:spacing w:before="20" w:after="20"/>
+              <w:ind w:left="20" w:right="20"/>
+              <w:jc w:val="left"/>
+            </w:pPr>
+            <w:r>
+              <w:rPr>
+                <w:rFonts w:ascii="Verdana" w:hAnsi="Verdana" w:cs="Verdana"/>
+                <w:color w:val="000000"/>
+                <w:sz w:val="22"/>
+              </w:rPr>
+              <w:t xml:space="preserve"/>
+            </w:r>
+            <w:r>
+              <w:rPr>
+                <w:rFonts w:ascii="Verdana" w:hAnsi="Verdana" w:cs="Verdana"/>
+                <w:color w:val="000000"/>
+                <w:sz w:val="22"/>
+              </w:rPr>
+              <w:t xml:space="preserve">9</w:t>
+            </w:r>
+          </w:p>
+        </w:tc>
+        <w:tc>
+          <w:tcPr>
+            <w:shd w:fill="FFFFFF"/>
+            <w:tcMar>
+              <w:top w:w="60" w:type="dxa"/>
+              <w:left w:w="60" w:type="dxa"/>
+              <w:bottom w:w="60" w:type="dxa"/>
+              <w:right w:w="60" w:type="dxa"/>
+            </w:tcMar>
+            <w:vAlign w:val="center"/>
+          </w:tcPr>
+          <w:p>
+            <w:pPr>
+              <w:pBdr/>
+              <w:spacing w:before="20" w:after="20"/>
+              <w:ind w:left="20" w:right="20"/>
+              <w:jc w:val="left"/>
+            </w:pPr>
+            <w:r>
+              <w:rPr>
+                <w:rFonts w:ascii="Verdana" w:hAnsi="Verdana" w:cs="Verdana"/>
+                <w:color w:val="000000"/>
+                <w:sz w:val="22"/>
+              </w:rPr>
+              <w:t xml:space="preserve"/>
+            </w:r>
+            <w:r>
+              <w:rPr>
+                <w:rFonts w:ascii="Verdana" w:hAnsi="Verdana" w:cs="Verdana"/>
+                <w:color w:val="000000"/>
+                <w:sz w:val="22"/>
+              </w:rPr>
+              <w:t xml:space="preserve">Eisen et al., Sorafenib in advanced melanoma: a Phase II randomised discontinuation trial analysis., British journal of cancer, 95, 5, 2006</w:t>
+            </w:r>
+          </w:p>
+        </w:tc>
+      </w:tr>
+      <w:tr>
+        <w:tc>
+          <w:tcPr>
+            <w:shd w:fill="FFFFFF"/>
+            <w:tcMar>
+              <w:top w:w="60" w:type="dxa"/>
+              <w:left w:w="60" w:type="dxa"/>
+              <w:bottom w:w="60" w:type="dxa"/>
+              <w:right w:w="60" w:type="dxa"/>
+            </w:tcMar>
+            <w:vAlign w:val="center"/>
+          </w:tcPr>
+          <w:p>
+            <w:pPr>
+              <w:pBdr/>
+              <w:spacing w:before="20" w:after="20"/>
+              <w:ind w:left="20" w:right="20"/>
+              <w:jc w:val="left"/>
+            </w:pPr>
+            <w:r>
+              <w:rPr>
+                <w:rFonts w:ascii="Verdana" w:hAnsi="Verdana" w:cs="Verdana"/>
+                <w:color w:val="000000"/>
+                <w:sz w:val="22"/>
+              </w:rPr>
+              <w:t xml:space="preserve"/>
+            </w:r>
+            <w:r>
+              <w:rPr>
+                <w:rFonts w:ascii="Verdana" w:hAnsi="Verdana" w:cs="Verdana"/>
+                <w:color w:val="000000"/>
+                <w:sz w:val="22"/>
+              </w:rPr>
+              <w:t xml:space="preserve">10</w:t>
+            </w:r>
+          </w:p>
+        </w:tc>
+        <w:tc>
+          <w:tcPr>
+            <w:shd w:fill="FFFFFF"/>
+            <w:tcMar>
+              <w:top w:w="60" w:type="dxa"/>
+              <w:left w:w="60" w:type="dxa"/>
+              <w:bottom w:w="60" w:type="dxa"/>
+              <w:right w:w="60" w:type="dxa"/>
+            </w:tcMar>
+            <w:vAlign w:val="center"/>
+          </w:tcPr>
+          <w:p>
+            <w:pPr>
+              <w:pBdr/>
+              <w:spacing w:before="20" w:after="20"/>
+              <w:ind w:left="20" w:right="20"/>
+              <w:jc w:val="left"/>
+            </w:pPr>
+            <w:r>
+              <w:rPr>
+                <w:rFonts w:ascii="Verdana" w:hAnsi="Verdana" w:cs="Verdana"/>
+                <w:color w:val="000000"/>
+                <w:sz w:val="22"/>
+              </w:rPr>
+              <w:t xml:space="preserve"/>
+            </w:r>
+            <w:r>
+              <w:rPr>
+                <w:rFonts w:ascii="Verdana" w:hAnsi="Verdana" w:cs="Verdana"/>
+                <w:color w:val="000000"/>
+                <w:sz w:val="22"/>
+              </w:rPr>
+              <w:t xml:space="preserve">Lu et al., Sorafenib induces growth inhibition and apoptosis of human chondrosarcoma cells by blocking the RAF/ERK/MEK pathway., Journal of surgical oncology, 102, 7, 2010</w:t>
+            </w:r>
+          </w:p>
+        </w:tc>
+      </w:tr>
+      <w:tr>
+        <w:tc>
+          <w:tcPr>
+            <w:shd w:fill="FFFFFF"/>
+            <w:tcMar>
+              <w:top w:w="60" w:type="dxa"/>
+              <w:left w:w="60" w:type="dxa"/>
+              <w:bottom w:w="60" w:type="dxa"/>
+              <w:right w:w="60" w:type="dxa"/>
+            </w:tcMar>
+            <w:vAlign w:val="center"/>
+          </w:tcPr>
+          <w:p>
+            <w:pPr>
+              <w:pBdr/>
+              <w:spacing w:before="20" w:after="20"/>
+              <w:ind w:left="20" w:right="20"/>
+              <w:jc w:val="left"/>
+            </w:pPr>
+            <w:r>
+              <w:rPr>
+                <w:rFonts w:ascii="Verdana" w:hAnsi="Verdana" w:cs="Verdana"/>
+                <w:color w:val="000000"/>
+                <w:sz w:val="22"/>
+              </w:rPr>
+              <w:t xml:space="preserve"/>
+            </w:r>
+            <w:r>
+              <w:rPr>
+                <w:rFonts w:ascii="Verdana" w:hAnsi="Verdana" w:cs="Verdana"/>
+                <w:color w:val="000000"/>
+                <w:sz w:val="22"/>
+              </w:rPr>
+              <w:t xml:space="preserve">11</w:t>
+            </w:r>
+          </w:p>
+        </w:tc>
+        <w:tc>
+          <w:tcPr>
+            <w:shd w:fill="FFFFFF"/>
+            <w:tcMar>
+              <w:top w:w="60" w:type="dxa"/>
+              <w:left w:w="60" w:type="dxa"/>
+              <w:bottom w:w="60" w:type="dxa"/>
+              <w:right w:w="60" w:type="dxa"/>
+            </w:tcMar>
+            <w:vAlign w:val="center"/>
+          </w:tcPr>
+          <w:p>
+            <w:pPr>
+              <w:pBdr/>
+              <w:spacing w:before="20" w:after="20"/>
+              <w:ind w:left="20" w:right="20"/>
+              <w:jc w:val="left"/>
+            </w:pPr>
+            <w:r>
+              <w:rPr>
+                <w:rFonts w:ascii="Verdana" w:hAnsi="Verdana" w:cs="Verdana"/>
+                <w:color w:val="000000"/>
+                <w:sz w:val="22"/>
+              </w:rPr>
+              <w:t xml:space="preserve"/>
+            </w:r>
+            <w:r>
+              <w:rPr>
+                <w:rFonts w:ascii="Verdana" w:hAnsi="Verdana" w:cs="Verdana"/>
+                <w:color w:val="000000"/>
+                <w:sz w:val="22"/>
+              </w:rPr>
+              <w:t xml:space="preserve">Chen et al., TTD: Therapeutic Target Database., Nucleic acids research, 30, 1, 2002</w:t>
+            </w:r>
+          </w:p>
+        </w:tc>
+      </w:tr>
+      <w:tr>
+        <w:tc>
+          <w:tcPr>
+            <w:shd w:fill="FFFFFF"/>
+            <w:tcMar>
+              <w:top w:w="60" w:type="dxa"/>
+              <w:left w:w="60" w:type="dxa"/>
+              <w:bottom w:w="60" w:type="dxa"/>
+              <w:right w:w="60" w:type="dxa"/>
+            </w:tcMar>
+            <w:vAlign w:val="center"/>
+          </w:tcPr>
+          <w:p>
+            <w:pPr>
+              <w:pBdr/>
+              <w:spacing w:before="20" w:after="20"/>
+              <w:ind w:left="20" w:right="20"/>
+              <w:jc w:val="left"/>
+            </w:pPr>
+            <w:r>
+              <w:rPr>
+                <w:rFonts w:ascii="Verdana" w:hAnsi="Verdana" w:cs="Verdana"/>
+                <w:color w:val="000000"/>
+                <w:sz w:val="22"/>
+              </w:rPr>
+              <w:t xml:space="preserve"/>
+            </w:r>
+            <w:r>
+              <w:rPr>
+                <w:rFonts w:ascii="Verdana" w:hAnsi="Verdana" w:cs="Verdana"/>
+                <w:color w:val="000000"/>
+                <w:sz w:val="22"/>
+              </w:rPr>
+              <w:t xml:space="preserve">12</w:t>
+            </w:r>
+          </w:p>
+        </w:tc>
+        <w:tc>
+          <w:tcPr>
+            <w:shd w:fill="FFFFFF"/>
+            <w:tcMar>
+              <w:top w:w="60" w:type="dxa"/>
+              <w:left w:w="60" w:type="dxa"/>
+              <w:bottom w:w="60" w:type="dxa"/>
+              <w:right w:w="60" w:type="dxa"/>
+            </w:tcMar>
+            <w:vAlign w:val="center"/>
+          </w:tcPr>
+          <w:p>
+            <w:pPr>
+              <w:pBdr/>
+              <w:spacing w:before="20" w:after="20"/>
+              <w:ind w:left="20" w:right="20"/>
+              <w:jc w:val="left"/>
+            </w:pPr>
+            <w:r>
+              <w:rPr>
+                <w:rFonts w:ascii="Verdana" w:hAnsi="Verdana" w:cs="Verdana"/>
+                <w:color w:val="000000"/>
+                <w:sz w:val="22"/>
+              </w:rPr>
+              <w:t xml:space="preserve"/>
+            </w:r>
+            <w:r>
+              <w:rPr>
+                <w:rFonts w:ascii="Verdana" w:hAnsi="Verdana" w:cs="Verdana"/>
+                <w:color w:val="000000"/>
+                <w:sz w:val="22"/>
+              </w:rPr>
+              <w:t xml:space="preserve">Santos et al., A comprehensive map of molecular drug targets., Nature reviews. Drug discovery, 16, 1, 2017</w:t>
+            </w:r>
+          </w:p>
+        </w:tc>
+      </w:tr>
+      <w:tr>
+        <w:tc>
+          <w:tcPr>
+            <w:shd w:fill="FFFFFF"/>
+            <w:tcMar>
+              <w:top w:w="60" w:type="dxa"/>
+              <w:left w:w="60" w:type="dxa"/>
+              <w:bottom w:w="60" w:type="dxa"/>
+              <w:right w:w="60" w:type="dxa"/>
+            </w:tcMar>
+            <w:vAlign w:val="center"/>
+          </w:tcPr>
+          <w:p>
+            <w:pPr>
+              <w:pBdr/>
+              <w:spacing w:before="20" w:after="20"/>
+              <w:ind w:left="20" w:right="20"/>
+              <w:jc w:val="left"/>
+            </w:pPr>
+            <w:r>
+              <w:rPr>
+                <w:rFonts w:ascii="Verdana" w:hAnsi="Verdana" w:cs="Verdana"/>
+                <w:color w:val="000000"/>
+                <w:sz w:val="22"/>
+              </w:rPr>
+              <w:t xml:space="preserve"/>
+            </w:r>
+            <w:r>
+              <w:rPr>
+                <w:rFonts w:ascii="Verdana" w:hAnsi="Verdana" w:cs="Verdana"/>
+                <w:color w:val="000000"/>
+                <w:sz w:val="22"/>
+              </w:rPr>
+              <w:t xml:space="preserve">13</w:t>
+            </w:r>
+          </w:p>
+        </w:tc>
+        <w:tc>
+          <w:tcPr>
+            <w:shd w:fill="FFFFFF"/>
+            <w:tcMar>
+              <w:top w:w="60" w:type="dxa"/>
+              <w:left w:w="60" w:type="dxa"/>
+              <w:bottom w:w="60" w:type="dxa"/>
+              <w:right w:w="60" w:type="dxa"/>
+            </w:tcMar>
+            <w:vAlign w:val="center"/>
+          </w:tcPr>
+          <w:p>
+            <w:pPr>
+              <w:pBdr/>
+              <w:spacing w:before="20" w:after="20"/>
+              <w:ind w:left="20" w:right="20"/>
+              <w:jc w:val="left"/>
+            </w:pPr>
+            <w:r>
+              <w:rPr>
+                <w:rFonts w:ascii="Verdana" w:hAnsi="Verdana" w:cs="Verdana"/>
+                <w:color w:val="000000"/>
+                <w:sz w:val="22"/>
+              </w:rPr>
+              <w:t xml:space="preserve"/>
+            </w:r>
+            <w:r>
+              <w:rPr>
+                <w:rFonts w:ascii="Verdana" w:hAnsi="Verdana" w:cs="Verdana"/>
+                <w:color w:val="000000"/>
+                <w:sz w:val="22"/>
+              </w:rPr>
+              <w:t xml:space="preserve">Wilhelm et al., BAY 43-9006 exhibits broad spectrum oral antitumor activity and targets the RAF/MEK/ERK pathway and receptor tyrosine kinases involved in tumor progression and angiogenesis., Cancer research, 64, 19, 2004</w:t>
+            </w:r>
+          </w:p>
+        </w:tc>
+      </w:tr>
+      <w:tr>
+        <w:tc>
+          <w:tcPr>
+            <w:shd w:fill="FFFFFF"/>
+            <w:tcMar>
+              <w:top w:w="60" w:type="dxa"/>
+              <w:left w:w="60" w:type="dxa"/>
+              <w:bottom w:w="60" w:type="dxa"/>
+              <w:right w:w="60" w:type="dxa"/>
+            </w:tcMar>
+            <w:vAlign w:val="center"/>
+          </w:tcPr>
+          <w:p>
+            <w:pPr>
+              <w:pBdr/>
+              <w:spacing w:before="20" w:after="20"/>
+              <w:ind w:left="20" w:right="20"/>
+              <w:jc w:val="left"/>
+            </w:pPr>
+            <w:r>
+              <w:rPr>
+                <w:rFonts w:ascii="Verdana" w:hAnsi="Verdana" w:cs="Verdana"/>
+                <w:color w:val="000000"/>
+                <w:sz w:val="22"/>
+              </w:rPr>
+              <w:t xml:space="preserve"/>
+            </w:r>
+            <w:r>
+              <w:rPr>
+                <w:rFonts w:ascii="Verdana" w:hAnsi="Verdana" w:cs="Verdana"/>
+                <w:color w:val="000000"/>
+                <w:sz w:val="22"/>
+              </w:rPr>
+              <w:t xml:space="preserve">15</w:t>
+            </w:r>
+          </w:p>
+        </w:tc>
+        <w:tc>
+          <w:tcPr>
+            <w:shd w:fill="FFFFFF"/>
+            <w:tcMar>
+              <w:top w:w="60" w:type="dxa"/>
+              <w:left w:w="60" w:type="dxa"/>
+              <w:bottom w:w="60" w:type="dxa"/>
+              <w:right w:w="60" w:type="dxa"/>
+            </w:tcMar>
+            <w:vAlign w:val="center"/>
+          </w:tcPr>
+          <w:p>
+            <w:pPr>
+              <w:pBdr/>
+              <w:spacing w:before="20" w:after="20"/>
+              <w:ind w:left="20" w:right="20"/>
+              <w:jc w:val="left"/>
+            </w:pPr>
+            <w:r>
+              <w:rPr>
+                <w:rFonts w:ascii="Verdana" w:hAnsi="Verdana" w:cs="Verdana"/>
+                <w:color w:val="000000"/>
+                <w:sz w:val="22"/>
+              </w:rPr>
+              <w:t xml:space="preserve"/>
+            </w:r>
+            <w:r>
+              <w:rPr>
+                <w:rFonts w:ascii="Verdana" w:hAnsi="Verdana" w:cs="Verdana"/>
+                <w:color w:val="000000"/>
+                <w:sz w:val="22"/>
+              </w:rPr>
+              <w:t xml:space="preserve">Gibney et al., Clinical development of dabrafenib in BRAF mutant melanoma and other malignancies., Expert opinion on drug metabolism &amp;amp; toxicology, 9, 7, 2013</w:t>
+            </w:r>
+          </w:p>
+        </w:tc>
+      </w:tr>
+      <w:tr>
+        <w:tc>
+          <w:tcPr>
+            <w:shd w:fill="FFFFFF"/>
+            <w:tcMar>
+              <w:top w:w="60" w:type="dxa"/>
+              <w:left w:w="60" w:type="dxa"/>
+              <w:bottom w:w="60" w:type="dxa"/>
+              <w:right w:w="60" w:type="dxa"/>
+            </w:tcMar>
+            <w:vAlign w:val="center"/>
+          </w:tcPr>
+          <w:p>
+            <w:pPr>
+              <w:pBdr/>
+              <w:spacing w:before="20" w:after="20"/>
+              <w:ind w:left="20" w:right="20"/>
+              <w:jc w:val="left"/>
+            </w:pPr>
+            <w:r>
+              <w:rPr>
+                <w:rFonts w:ascii="Verdana" w:hAnsi="Verdana" w:cs="Verdana"/>
+                <w:color w:val="000000"/>
+                <w:sz w:val="22"/>
+              </w:rPr>
+              <w:t xml:space="preserve"/>
+            </w:r>
+            <w:r>
+              <w:rPr>
+                <w:rFonts w:ascii="Verdana" w:hAnsi="Verdana" w:cs="Verdana"/>
+                <w:color w:val="000000"/>
+                <w:sz w:val="22"/>
+              </w:rPr>
+              <w:t xml:space="preserve">16</w:t>
+            </w:r>
+          </w:p>
+        </w:tc>
+        <w:tc>
+          <w:tcPr>
+            <w:shd w:fill="FFFFFF"/>
+            <w:tcMar>
+              <w:top w:w="60" w:type="dxa"/>
+              <w:left w:w="60" w:type="dxa"/>
+              <w:bottom w:w="60" w:type="dxa"/>
+              <w:right w:w="60" w:type="dxa"/>
+            </w:tcMar>
+            <w:vAlign w:val="center"/>
+          </w:tcPr>
+          <w:p>
+            <w:pPr>
+              <w:pBdr/>
+              <w:spacing w:before="20" w:after="20"/>
+              <w:ind w:left="20" w:right="20"/>
+              <w:jc w:val="left"/>
+            </w:pPr>
+            <w:r>
+              <w:rPr>
+                <w:rFonts w:ascii="Verdana" w:hAnsi="Verdana" w:cs="Verdana"/>
+                <w:color w:val="000000"/>
+                <w:sz w:val="22"/>
+              </w:rPr>
+              <w:t xml:space="preserve"/>
+            </w:r>
+            <w:r>
+              <w:rPr>
+                <w:rFonts w:ascii="Verdana" w:hAnsi="Verdana" w:cs="Verdana"/>
+                <w:color w:val="000000"/>
+                <w:sz w:val="22"/>
+              </w:rPr>
+              <w:t xml:space="preserve">Jordan et al., Vemurafenib  for the treatment of melanoma., Expert opinion on pharmacotherapy, 13, 17, 2012</w:t>
+            </w:r>
+          </w:p>
+        </w:tc>
+      </w:tr>
+      <w:tr>
+        <w:tc>
+          <w:tcPr>
+            <w:shd w:fill="FFFFFF"/>
+            <w:tcMar>
+              <w:top w:w="60" w:type="dxa"/>
+              <w:left w:w="60" w:type="dxa"/>
+              <w:bottom w:w="60" w:type="dxa"/>
+              <w:right w:w="60" w:type="dxa"/>
+            </w:tcMar>
+            <w:vAlign w:val="center"/>
+          </w:tcPr>
+          <w:p>
+            <w:pPr>
+              <w:pBdr/>
+              <w:spacing w:before="20" w:after="20"/>
+              <w:ind w:left="20" w:right="20"/>
+              <w:jc w:val="left"/>
+            </w:pPr>
+            <w:r>
+              <w:rPr>
+                <w:rFonts w:ascii="Verdana" w:hAnsi="Verdana" w:cs="Verdana"/>
+                <w:color w:val="000000"/>
+                <w:sz w:val="22"/>
+              </w:rPr>
+              <w:t xml:space="preserve"/>
+            </w:r>
+            <w:r>
+              <w:rPr>
+                <w:rFonts w:ascii="Verdana" w:hAnsi="Verdana" w:cs="Verdana"/>
+                <w:color w:val="000000"/>
+                <w:sz w:val="22"/>
+              </w:rPr>
+              <w:t xml:space="preserve">17</w:t>
+            </w:r>
+          </w:p>
+        </w:tc>
+        <w:tc>
+          <w:tcPr>
+            <w:shd w:fill="FFFFFF"/>
+            <w:tcMar>
+              <w:top w:w="60" w:type="dxa"/>
+              <w:left w:w="60" w:type="dxa"/>
+              <w:bottom w:w="60" w:type="dxa"/>
+              <w:right w:w="60" w:type="dxa"/>
+            </w:tcMar>
+            <w:vAlign w:val="center"/>
+          </w:tcPr>
+          <w:p>
+            <w:pPr>
+              <w:pBdr/>
+              <w:spacing w:before="20" w:after="20"/>
+              <w:ind w:left="20" w:right="20"/>
+              <w:jc w:val="left"/>
+            </w:pPr>
+            <w:r>
+              <w:rPr>
+                <w:rFonts w:ascii="Verdana" w:hAnsi="Verdana" w:cs="Verdana"/>
+                <w:color w:val="000000"/>
+                <w:sz w:val="22"/>
+              </w:rPr>
+              <w:t xml:space="preserve"/>
+            </w:r>
+            <w:r>
+              <w:rPr>
+                <w:rFonts w:ascii="Verdana" w:hAnsi="Verdana" w:cs="Verdana"/>
+                <w:color w:val="000000"/>
+                <w:sz w:val="22"/>
+              </w:rPr>
+              <w:t xml:space="preserve">Wang et al., Conformation-specific effects of Raf kinase inhibitors., Journal of medicinal chemistry, 55, 17, 2012</w:t>
+            </w:r>
+          </w:p>
+        </w:tc>
+      </w:tr>
+      <w:tr>
+        <w:tc>
+          <w:tcPr>
+            <w:shd w:fill="FFFFFF"/>
+            <w:tcMar>
+              <w:top w:w="60" w:type="dxa"/>
+              <w:left w:w="60" w:type="dxa"/>
+              <w:bottom w:w="60" w:type="dxa"/>
+              <w:right w:w="60" w:type="dxa"/>
+            </w:tcMar>
+            <w:vAlign w:val="center"/>
+          </w:tcPr>
+          <w:p>
+            <w:pPr>
+              <w:pBdr/>
+              <w:spacing w:before="20" w:after="20"/>
+              <w:ind w:left="20" w:right="20"/>
+              <w:jc w:val="left"/>
+            </w:pPr>
+            <w:r>
+              <w:rPr>
+                <w:rFonts w:ascii="Verdana" w:hAnsi="Verdana" w:cs="Verdana"/>
+                <w:color w:val="000000"/>
+                <w:sz w:val="22"/>
+              </w:rPr>
+              <w:t xml:space="preserve"/>
+            </w:r>
+            <w:r>
+              <w:rPr>
+                <w:rFonts w:ascii="Verdana" w:hAnsi="Verdana" w:cs="Verdana"/>
+                <w:color w:val="000000"/>
+                <w:sz w:val="22"/>
+              </w:rPr>
+              <w:t xml:space="preserve">18</w:t>
+            </w:r>
+          </w:p>
+        </w:tc>
+        <w:tc>
+          <w:tcPr>
+            <w:shd w:fill="FFFFFF"/>
+            <w:tcMar>
+              <w:top w:w="60" w:type="dxa"/>
+              <w:left w:w="60" w:type="dxa"/>
+              <w:bottom w:w="60" w:type="dxa"/>
+              <w:right w:w="60" w:type="dxa"/>
+            </w:tcMar>
+            <w:vAlign w:val="center"/>
+          </w:tcPr>
+          <w:p>
+            <w:pPr>
+              <w:pBdr/>
+              <w:spacing w:before="20" w:after="20"/>
+              <w:ind w:left="20" w:right="20"/>
+              <w:jc w:val="left"/>
+            </w:pPr>
+            <w:r>
+              <w:rPr>
+                <w:rFonts w:ascii="Verdana" w:hAnsi="Verdana" w:cs="Verdana"/>
+                <w:color w:val="000000"/>
+                <w:sz w:val="22"/>
+              </w:rPr>
+              <w:t xml:space="preserve"/>
+            </w:r>
+            <w:r>
+              <w:rPr>
+                <w:rFonts w:ascii="Verdana" w:hAnsi="Verdana" w:cs="Verdana"/>
+                <w:color w:val="000000"/>
+                <w:sz w:val="22"/>
+              </w:rPr>
+              <w:t xml:space="preserve">Zambon et al., Small molecule inhibitors of BRAF in clinical trials., Bioorganic &amp;amp; medicinal chemistry letters, 22, 2, 2012</w:t>
+            </w:r>
+          </w:p>
+        </w:tc>
+      </w:tr>
+      <w:tr>
+        <w:tc>
+          <w:tcPr>
+            <w:shd w:fill="FFFFFF"/>
+            <w:tcMar>
+              <w:top w:w="60" w:type="dxa"/>
+              <w:left w:w="60" w:type="dxa"/>
+              <w:bottom w:w="60" w:type="dxa"/>
+              <w:right w:w="60" w:type="dxa"/>
+            </w:tcMar>
+            <w:vAlign w:val="center"/>
+          </w:tcPr>
+          <w:p>
+            <w:pPr>
+              <w:pBdr/>
+              <w:spacing w:before="20" w:after="20"/>
+              <w:ind w:left="20" w:right="20"/>
+              <w:jc w:val="left"/>
+            </w:pPr>
+            <w:r>
+              <w:rPr>
+                <w:rFonts w:ascii="Verdana" w:hAnsi="Verdana" w:cs="Verdana"/>
+                <w:color w:val="000000"/>
+                <w:sz w:val="22"/>
+              </w:rPr>
+              <w:t xml:space="preserve"/>
+            </w:r>
+            <w:r>
+              <w:rPr>
+                <w:rFonts w:ascii="Verdana" w:hAnsi="Verdana" w:cs="Verdana"/>
+                <w:color w:val="000000"/>
+                <w:sz w:val="22"/>
+              </w:rPr>
+              <w:t xml:space="preserve">19</w:t>
+            </w:r>
+          </w:p>
+        </w:tc>
+        <w:tc>
+          <w:tcPr>
+            <w:shd w:fill="FFFFFF"/>
+            <w:tcMar>
+              <w:top w:w="60" w:type="dxa"/>
+              <w:left w:w="60" w:type="dxa"/>
+              <w:bottom w:w="60" w:type="dxa"/>
+              <w:right w:w="60" w:type="dxa"/>
+            </w:tcMar>
+            <w:vAlign w:val="center"/>
+          </w:tcPr>
+          <w:p>
+            <w:pPr>
+              <w:pBdr/>
+              <w:spacing w:before="20" w:after="20"/>
+              <w:ind w:left="20" w:right="20"/>
+              <w:jc w:val="left"/>
+            </w:pPr>
+            <w:r>
+              <w:rPr>
+                <w:rFonts w:ascii="Verdana" w:hAnsi="Verdana" w:cs="Verdana"/>
+                <w:color w:val="000000"/>
+                <w:sz w:val="22"/>
+              </w:rPr>
+              <w:t xml:space="preserve"/>
+            </w:r>
+            <w:r>
+              <w:rPr>
+                <w:rFonts w:ascii="Verdana" w:hAnsi="Verdana" w:cs="Verdana"/>
+                <w:color w:val="000000"/>
+                <w:sz w:val="22"/>
+              </w:rPr>
+              <w:t xml:space="preserve">Guijarro et al., Gene expression profiling identifies EPHB4 as a potential predictive biomarker in colorectal cancer patients treated with bevacizumab., Medical oncology (Northwood, London, England), 30, 2, 2013</w:t>
+            </w:r>
+          </w:p>
+        </w:tc>
+      </w:tr>
+      <w:tr>
+        <w:tc>
+          <w:tcPr>
+            <w:shd w:fill="FFFFFF"/>
+            <w:tcMar>
+              <w:top w:w="60" w:type="dxa"/>
+              <w:left w:w="60" w:type="dxa"/>
+              <w:bottom w:w="60" w:type="dxa"/>
+              <w:right w:w="60" w:type="dxa"/>
+            </w:tcMar>
+            <w:vAlign w:val="center"/>
+          </w:tcPr>
+          <w:p>
+            <w:pPr>
+              <w:pBdr/>
+              <w:spacing w:before="20" w:after="20"/>
+              <w:ind w:left="20" w:right="20"/>
+              <w:jc w:val="left"/>
+            </w:pPr>
+            <w:r>
+              <w:rPr>
+                <w:rFonts w:ascii="Verdana" w:hAnsi="Verdana" w:cs="Verdana"/>
+                <w:color w:val="000000"/>
+                <w:sz w:val="22"/>
+              </w:rPr>
+              <w:t xml:space="preserve"/>
+            </w:r>
+            <w:r>
+              <w:rPr>
+                <w:rFonts w:ascii="Verdana" w:hAnsi="Verdana" w:cs="Verdana"/>
+                <w:color w:val="000000"/>
+                <w:sz w:val="22"/>
+              </w:rPr>
+              <w:t xml:space="preserve">20</w:t>
+            </w:r>
+          </w:p>
+        </w:tc>
+        <w:tc>
+          <w:tcPr>
+            <w:shd w:fill="FFFFFF"/>
+            <w:tcMar>
+              <w:top w:w="60" w:type="dxa"/>
+              <w:left w:w="60" w:type="dxa"/>
+              <w:bottom w:w="60" w:type="dxa"/>
+              <w:right w:w="60" w:type="dxa"/>
+            </w:tcMar>
+            <w:vAlign w:val="center"/>
+          </w:tcPr>
+          <w:p>
+            <w:pPr>
+              <w:pBdr/>
+              <w:spacing w:before="20" w:after="20"/>
+              <w:ind w:left="20" w:right="20"/>
+              <w:jc w:val="left"/>
+            </w:pPr>
+            <w:r>
+              <w:rPr>
+                <w:rFonts w:ascii="Verdana" w:hAnsi="Verdana" w:cs="Verdana"/>
+                <w:color w:val="000000"/>
+                <w:sz w:val="22"/>
+              </w:rPr>
+              <w:t xml:space="preserve"/>
+            </w:r>
+            <w:r>
+              <w:rPr>
+                <w:rFonts w:ascii="Verdana" w:hAnsi="Verdana" w:cs="Verdana"/>
+                <w:color w:val="000000"/>
+                <w:sz w:val="22"/>
+              </w:rPr>
+              <w:t xml:space="preserve">Ponti et al., Overwhelming response to Dabrafenib in a patient with double BRAF mutation (V600E; V600M) metastatic malignant melanoma., Journal of hematology &amp;amp; oncology, 5, , 2012</w:t>
+            </w:r>
+          </w:p>
+        </w:tc>
+      </w:tr>
+      <w:tr>
+        <w:tc>
+          <w:tcPr>
+            <w:shd w:fill="FFFFFF"/>
+            <w:tcMar>
+              <w:top w:w="60" w:type="dxa"/>
+              <w:left w:w="60" w:type="dxa"/>
+              <w:bottom w:w="60" w:type="dxa"/>
+              <w:right w:w="60" w:type="dxa"/>
+            </w:tcMar>
+            <w:vAlign w:val="center"/>
+          </w:tcPr>
+          <w:p>
+            <w:pPr>
+              <w:pBdr/>
+              <w:spacing w:before="20" w:after="20"/>
+              <w:ind w:left="20" w:right="20"/>
+              <w:jc w:val="left"/>
+            </w:pPr>
+            <w:r>
+              <w:rPr>
+                <w:rFonts w:ascii="Verdana" w:hAnsi="Verdana" w:cs="Verdana"/>
+                <w:color w:val="000000"/>
+                <w:sz w:val="22"/>
+              </w:rPr>
+              <w:t xml:space="preserve"/>
+            </w:r>
+            <w:r>
+              <w:rPr>
+                <w:rFonts w:ascii="Verdana" w:hAnsi="Verdana" w:cs="Verdana"/>
+                <w:color w:val="000000"/>
+                <w:sz w:val="22"/>
+              </w:rPr>
+              <w:t xml:space="preserve">21</w:t>
+            </w:r>
+          </w:p>
+        </w:tc>
+        <w:tc>
+          <w:tcPr>
+            <w:shd w:fill="FFFFFF"/>
+            <w:tcMar>
+              <w:top w:w="60" w:type="dxa"/>
+              <w:left w:w="60" w:type="dxa"/>
+              <w:bottom w:w="60" w:type="dxa"/>
+              <w:right w:w="60" w:type="dxa"/>
+            </w:tcMar>
+            <w:vAlign w:val="center"/>
+          </w:tcPr>
+          <w:p>
+            <w:pPr>
+              <w:pBdr/>
+              <w:spacing w:before="20" w:after="20"/>
+              <w:ind w:left="20" w:right="20"/>
+              <w:jc w:val="left"/>
+            </w:pPr>
+            <w:r>
+              <w:rPr>
+                <w:rFonts w:ascii="Verdana" w:hAnsi="Verdana" w:cs="Verdana"/>
+                <w:color w:val="000000"/>
+                <w:sz w:val="22"/>
+              </w:rPr>
+              <w:t xml:space="preserve"/>
+            </w:r>
+            <w:r>
+              <w:rPr>
+                <w:rFonts w:ascii="Verdana" w:hAnsi="Verdana" w:cs="Verdana"/>
+                <w:color w:val="000000"/>
+                <w:sz w:val="22"/>
+              </w:rPr>
+              <w:t xml:space="preserve">Meckbach et al., BRAF-V600 mutations have no prognostic impact in stage IV melanoma patients treated with monochemotherapy., PloS one, 9, 2, 2014</w:t>
+            </w:r>
+          </w:p>
+        </w:tc>
+      </w:tr>
+      <w:tr>
+        <w:tc>
+          <w:tcPr>
+            <w:shd w:fill="FFFFFF"/>
+            <w:tcMar>
+              <w:top w:w="60" w:type="dxa"/>
+              <w:left w:w="60" w:type="dxa"/>
+              <w:bottom w:w="60" w:type="dxa"/>
+              <w:right w:w="60" w:type="dxa"/>
+            </w:tcMar>
+            <w:vAlign w:val="center"/>
+          </w:tcPr>
+          <w:p>
+            <w:pPr>
+              <w:pBdr/>
+              <w:spacing w:before="20" w:after="20"/>
+              <w:ind w:left="20" w:right="20"/>
+              <w:jc w:val="left"/>
+            </w:pPr>
+            <w:r>
+              <w:rPr>
+                <w:rFonts w:ascii="Verdana" w:hAnsi="Verdana" w:cs="Verdana"/>
+                <w:color w:val="000000"/>
+                <w:sz w:val="22"/>
+              </w:rPr>
+              <w:t xml:space="preserve"/>
+            </w:r>
+            <w:r>
+              <w:rPr>
+                <w:rFonts w:ascii="Verdana" w:hAnsi="Verdana" w:cs="Verdana"/>
+                <w:color w:val="000000"/>
+                <w:sz w:val="22"/>
+              </w:rPr>
+              <w:t xml:space="preserve">22</w:t>
+            </w:r>
+          </w:p>
+        </w:tc>
+        <w:tc>
+          <w:tcPr>
+            <w:shd w:fill="FFFFFF"/>
+            <w:tcMar>
+              <w:top w:w="60" w:type="dxa"/>
+              <w:left w:w="60" w:type="dxa"/>
+              <w:bottom w:w="60" w:type="dxa"/>
+              <w:right w:w="60" w:type="dxa"/>
+            </w:tcMar>
+            <w:vAlign w:val="center"/>
+          </w:tcPr>
+          <w:p>
+            <w:pPr>
+              <w:pBdr/>
+              <w:spacing w:before="20" w:after="20"/>
+              <w:ind w:left="20" w:right="20"/>
+              <w:jc w:val="left"/>
+            </w:pPr>
+            <w:r>
+              <w:rPr>
+                <w:rFonts w:ascii="Verdana" w:hAnsi="Verdana" w:cs="Verdana"/>
+                <w:color w:val="000000"/>
+                <w:sz w:val="22"/>
+              </w:rPr>
+              <w:t xml:space="preserve"/>
+            </w:r>
+            <w:r>
+              <w:rPr>
+                <w:rFonts w:ascii="Verdana" w:hAnsi="Verdana" w:cs="Verdana"/>
+                <w:color w:val="000000"/>
+                <w:sz w:val="22"/>
+              </w:rPr>
+              <w:t xml:space="preserve">Nissan et al., Loss of NF1 in cutaneous melanoma is associated with RAS activation and MEK dependence., Cancer research, 74, 8, 2014</w:t>
+            </w:r>
+          </w:p>
+        </w:tc>
+      </w:tr>
+      <w:tr>
+        <w:tc>
+          <w:tcPr>
+            <w:shd w:fill="FFFFFF"/>
+            <w:tcMar>
+              <w:top w:w="60" w:type="dxa"/>
+              <w:left w:w="60" w:type="dxa"/>
+              <w:bottom w:w="60" w:type="dxa"/>
+              <w:right w:w="60" w:type="dxa"/>
+            </w:tcMar>
+            <w:vAlign w:val="center"/>
+          </w:tcPr>
+          <w:p>
+            <w:pPr>
+              <w:pBdr/>
+              <w:spacing w:before="20" w:after="20"/>
+              <w:ind w:left="20" w:right="20"/>
+              <w:jc w:val="left"/>
+            </w:pPr>
+            <w:r>
+              <w:rPr>
+                <w:rFonts w:ascii="Verdana" w:hAnsi="Verdana" w:cs="Verdana"/>
+                <w:color w:val="000000"/>
+                <w:sz w:val="22"/>
+              </w:rPr>
+              <w:t xml:space="preserve"/>
+            </w:r>
+            <w:r>
+              <w:rPr>
+                <w:rFonts w:ascii="Verdana" w:hAnsi="Verdana" w:cs="Verdana"/>
+                <w:color w:val="000000"/>
+                <w:sz w:val="22"/>
+              </w:rPr>
+              <w:t xml:space="preserve">23</w:t>
+            </w:r>
+          </w:p>
+        </w:tc>
+        <w:tc>
+          <w:tcPr>
+            <w:shd w:fill="FFFFFF"/>
+            <w:tcMar>
+              <w:top w:w="60" w:type="dxa"/>
+              <w:left w:w="60" w:type="dxa"/>
+              <w:bottom w:w="60" w:type="dxa"/>
+              <w:right w:w="60" w:type="dxa"/>
+            </w:tcMar>
+            <w:vAlign w:val="center"/>
+          </w:tcPr>
+          <w:p>
+            <w:pPr>
+              <w:pBdr/>
+              <w:spacing w:before="20" w:after="20"/>
+              <w:ind w:left="20" w:right="20"/>
+              <w:jc w:val="left"/>
+            </w:pPr>
+            <w:r>
+              <w:rPr>
+                <w:rFonts w:ascii="Verdana" w:hAnsi="Verdana" w:cs="Verdana"/>
+                <w:color w:val="000000"/>
+                <w:sz w:val="22"/>
+              </w:rPr>
+              <w:t xml:space="preserve"/>
+            </w:r>
+            <w:r>
+              <w:rPr>
+                <w:rFonts w:ascii="Verdana" w:hAnsi="Verdana" w:cs="Verdana"/>
+                <w:color w:val="000000"/>
+                <w:sz w:val="22"/>
+              </w:rPr>
+              <w:t xml:space="preserve">Peeters et al., Massively parallel tumor multigene sequencing to evaluate response to panitumumab in a randomized phase III study of metastatic colorectal cancer., Clinical cancer research : an official journal of the American Association for Cancer Research, 19, 7, 2013</w:t>
+            </w:r>
+          </w:p>
+        </w:tc>
+      </w:tr>
+      <w:tr>
+        <w:tc>
+          <w:tcPr>
+            <w:shd w:fill="FFFFFF"/>
+            <w:tcMar>
+              <w:top w:w="60" w:type="dxa"/>
+              <w:left w:w="60" w:type="dxa"/>
+              <w:bottom w:w="60" w:type="dxa"/>
+              <w:right w:w="60" w:type="dxa"/>
+            </w:tcMar>
+            <w:vAlign w:val="center"/>
+          </w:tcPr>
+          <w:p>
+            <w:pPr>
+              <w:pBdr/>
+              <w:spacing w:before="20" w:after="20"/>
+              <w:ind w:left="20" w:right="20"/>
+              <w:jc w:val="left"/>
+            </w:pPr>
+            <w:r>
+              <w:rPr>
+                <w:rFonts w:ascii="Verdana" w:hAnsi="Verdana" w:cs="Verdana"/>
+                <w:color w:val="000000"/>
+                <w:sz w:val="22"/>
+              </w:rPr>
+              <w:t xml:space="preserve"/>
+            </w:r>
+            <w:r>
+              <w:rPr>
+                <w:rFonts w:ascii="Verdana" w:hAnsi="Verdana" w:cs="Verdana"/>
+                <w:color w:val="000000"/>
+                <w:sz w:val="22"/>
+              </w:rPr>
+              <w:t xml:space="preserve">24</w:t>
+            </w:r>
+          </w:p>
+        </w:tc>
+        <w:tc>
+          <w:tcPr>
+            <w:shd w:fill="FFFFFF"/>
+            <w:tcMar>
+              <w:top w:w="60" w:type="dxa"/>
+              <w:left w:w="60" w:type="dxa"/>
+              <w:bottom w:w="60" w:type="dxa"/>
+              <w:right w:w="60" w:type="dxa"/>
+            </w:tcMar>
+            <w:vAlign w:val="center"/>
+          </w:tcPr>
+          <w:p>
+            <w:pPr>
+              <w:pBdr/>
+              <w:spacing w:before="20" w:after="20"/>
+              <w:ind w:left="20" w:right="20"/>
+              <w:jc w:val="left"/>
+            </w:pPr>
+            <w:r>
+              <w:rPr>
+                <w:rFonts w:ascii="Verdana" w:hAnsi="Verdana" w:cs="Verdana"/>
+                <w:color w:val="000000"/>
+                <w:sz w:val="22"/>
+              </w:rPr>
+              <w:t xml:space="preserve"/>
+            </w:r>
+            <w:r>
+              <w:rPr>
+                <w:rFonts w:ascii="Verdana" w:hAnsi="Verdana" w:cs="Verdana"/>
+                <w:color w:val="000000"/>
+                <w:sz w:val="22"/>
+              </w:rPr>
+              <w:t xml:space="preserve">Di et al., Wild-type BRAF is required for response to panitumumab or cetuximab in metastatic colorectal cancer., Journal of clinical oncology : official journal of the American Society of Clinical Oncology, 26, 35, 2008</w:t>
+            </w:r>
+          </w:p>
+        </w:tc>
+      </w:tr>
+      <w:tr>
+        <w:tc>
+          <w:tcPr>
+            <w:shd w:fill="FFFFFF"/>
+            <w:tcMar>
+              <w:top w:w="60" w:type="dxa"/>
+              <w:left w:w="60" w:type="dxa"/>
+              <w:bottom w:w="60" w:type="dxa"/>
+              <w:right w:w="60" w:type="dxa"/>
+            </w:tcMar>
+            <w:vAlign w:val="center"/>
+          </w:tcPr>
+          <w:p>
+            <w:pPr>
+              <w:pBdr/>
+              <w:spacing w:before="20" w:after="20"/>
+              <w:ind w:left="20" w:right="20"/>
+              <w:jc w:val="left"/>
+            </w:pPr>
+            <w:r>
+              <w:rPr>
+                <w:rFonts w:ascii="Verdana" w:hAnsi="Verdana" w:cs="Verdana"/>
+                <w:color w:val="000000"/>
+                <w:sz w:val="22"/>
+              </w:rPr>
+              <w:t xml:space="preserve"/>
+            </w:r>
+            <w:r>
+              <w:rPr>
+                <w:rFonts w:ascii="Verdana" w:hAnsi="Verdana" w:cs="Verdana"/>
+                <w:color w:val="000000"/>
+                <w:sz w:val="22"/>
+              </w:rPr>
+              <w:t xml:space="preserve">25</w:t>
+            </w:r>
+          </w:p>
+        </w:tc>
+        <w:tc>
+          <w:tcPr>
+            <w:shd w:fill="FFFFFF"/>
+            <w:tcMar>
+              <w:top w:w="60" w:type="dxa"/>
+              <w:left w:w="60" w:type="dxa"/>
+              <w:bottom w:w="60" w:type="dxa"/>
+              <w:right w:w="60" w:type="dxa"/>
+            </w:tcMar>
+            <w:vAlign w:val="center"/>
+          </w:tcPr>
+          <w:p>
+            <w:pPr>
+              <w:pBdr/>
+              <w:spacing w:before="20" w:after="20"/>
+              <w:ind w:left="20" w:right="20"/>
+              <w:jc w:val="left"/>
+            </w:pPr>
+            <w:r>
+              <w:rPr>
+                <w:rFonts w:ascii="Verdana" w:hAnsi="Verdana" w:cs="Verdana"/>
+                <w:color w:val="000000"/>
+                <w:sz w:val="22"/>
+              </w:rPr>
+              <w:t xml:space="preserve"/>
+            </w:r>
+            <w:r>
+              <w:rPr>
+                <w:rFonts w:ascii="Verdana" w:hAnsi="Verdana" w:cs="Verdana"/>
+                <w:color w:val="000000"/>
+                <w:sz w:val="22"/>
+              </w:rPr>
+              <w:t xml:space="preserve">Rudin et al., Molecular characterization of acquired resistance to the BRAF inhibitor dabrafenib in a patient with BRAF-mutant non-small-cell lung cancer., Journal of thoracic oncology : official publication of the International Association for the Study of Lung Cancer, 8, 5, 2013</w:t>
+            </w:r>
+          </w:p>
+        </w:tc>
+      </w:tr>
+      <w:tr>
+        <w:tc>
+          <w:tcPr>
+            <w:shd w:fill="FFFFFF"/>
+            <w:tcMar>
+              <w:top w:w="60" w:type="dxa"/>
+              <w:left w:w="60" w:type="dxa"/>
+              <w:bottom w:w="60" w:type="dxa"/>
+              <w:right w:w="60" w:type="dxa"/>
+            </w:tcMar>
+            <w:vAlign w:val="center"/>
+          </w:tcPr>
+          <w:p>
+            <w:pPr>
+              <w:pBdr/>
+              <w:spacing w:before="20" w:after="20"/>
+              <w:ind w:left="20" w:right="20"/>
+              <w:jc w:val="left"/>
+            </w:pPr>
+            <w:r>
+              <w:rPr>
+                <w:rFonts w:ascii="Verdana" w:hAnsi="Verdana" w:cs="Verdana"/>
+                <w:color w:val="000000"/>
+                <w:sz w:val="22"/>
+              </w:rPr>
+              <w:t xml:space="preserve"/>
+            </w:r>
+            <w:r>
+              <w:rPr>
+                <w:rFonts w:ascii="Verdana" w:hAnsi="Verdana" w:cs="Verdana"/>
+                <w:color w:val="000000"/>
+                <w:sz w:val="22"/>
+              </w:rPr>
+              <w:t xml:space="preserve">26</w:t>
+            </w:r>
+          </w:p>
+        </w:tc>
+        <w:tc>
+          <w:tcPr>
+            <w:shd w:fill="FFFFFF"/>
+            <w:tcMar>
+              <w:top w:w="60" w:type="dxa"/>
+              <w:left w:w="60" w:type="dxa"/>
+              <w:bottom w:w="60" w:type="dxa"/>
+              <w:right w:w="60" w:type="dxa"/>
+            </w:tcMar>
+            <w:vAlign w:val="center"/>
+          </w:tcPr>
+          <w:p>
+            <w:pPr>
+              <w:pBdr/>
+              <w:spacing w:before="20" w:after="20"/>
+              <w:ind w:left="20" w:right="20"/>
+              <w:jc w:val="left"/>
+            </w:pPr>
+            <w:r>
+              <w:rPr>
+                <w:rFonts w:ascii="Verdana" w:hAnsi="Verdana" w:cs="Verdana"/>
+                <w:color w:val="000000"/>
+                <w:sz w:val="22"/>
+              </w:rPr>
+              <w:t xml:space="preserve"/>
+            </w:r>
+            <w:r>
+              <w:rPr>
+                <w:rFonts w:ascii="Verdana" w:hAnsi="Verdana" w:cs="Verdana"/>
+                <w:color w:val="000000"/>
+                <w:sz w:val="22"/>
+              </w:rPr>
+              <w:t xml:space="preserve">Corcoran et al., BRAF gene amplification can promote acquired resistance to MEK inhibitors in cancer cells harboring the BRAF V600E mutation., Science signaling, 3, 149, 2010</w:t>
+            </w:r>
+          </w:p>
+        </w:tc>
+      </w:tr>
+      <w:tr>
+        <w:tc>
+          <w:tcPr>
+            <w:shd w:fill="FFFFFF"/>
+            <w:tcMar>
+              <w:top w:w="60" w:type="dxa"/>
+              <w:left w:w="60" w:type="dxa"/>
+              <w:bottom w:w="60" w:type="dxa"/>
+              <w:right w:w="60" w:type="dxa"/>
+            </w:tcMar>
+            <w:vAlign w:val="center"/>
+          </w:tcPr>
+          <w:p>
+            <w:pPr>
+              <w:pBdr/>
+              <w:spacing w:before="20" w:after="20"/>
+              <w:ind w:left="20" w:right="20"/>
+              <w:jc w:val="left"/>
+            </w:pPr>
+            <w:r>
+              <w:rPr>
+                <w:rFonts w:ascii="Verdana" w:hAnsi="Verdana" w:cs="Verdana"/>
+                <w:color w:val="000000"/>
+                <w:sz w:val="22"/>
+              </w:rPr>
+              <w:t xml:space="preserve"/>
+            </w:r>
+            <w:r>
+              <w:rPr>
+                <w:rFonts w:ascii="Verdana" w:hAnsi="Verdana" w:cs="Verdana"/>
+                <w:color w:val="000000"/>
+                <w:sz w:val="22"/>
+              </w:rPr>
+              <w:t xml:space="preserve">27</w:t>
+            </w:r>
+          </w:p>
+        </w:tc>
+        <w:tc>
+          <w:tcPr>
+            <w:shd w:fill="FFFFFF"/>
+            <w:tcMar>
+              <w:top w:w="60" w:type="dxa"/>
+              <w:left w:w="60" w:type="dxa"/>
+              <w:bottom w:w="60" w:type="dxa"/>
+              <w:right w:w="60" w:type="dxa"/>
+            </w:tcMar>
+            <w:vAlign w:val="center"/>
+          </w:tcPr>
+          <w:p>
+            <w:pPr>
+              <w:pBdr/>
+              <w:spacing w:before="20" w:after="20"/>
+              <w:ind w:left="20" w:right="20"/>
+              <w:jc w:val="left"/>
+            </w:pPr>
+            <w:r>
+              <w:rPr>
+                <w:rFonts w:ascii="Verdana" w:hAnsi="Verdana" w:cs="Verdana"/>
+                <w:color w:val="000000"/>
+                <w:sz w:val="22"/>
+              </w:rPr>
+              <w:t xml:space="preserve"/>
+            </w:r>
+            <w:r>
+              <w:rPr>
+                <w:rFonts w:ascii="Verdana" w:hAnsi="Verdana" w:cs="Verdana"/>
+                <w:color w:val="000000"/>
+                <w:sz w:val="22"/>
+              </w:rPr>
+              <w:t xml:space="preserve">Flaherty et al., Combined BRAF and MEK inhibition in melanoma with BRAF V600 mutations., The New England journal of medicine, 367, 18, 2012</w:t>
+            </w:r>
+          </w:p>
+        </w:tc>
+      </w:tr>
+      <w:tr>
+        <w:tc>
+          <w:tcPr>
+            <w:shd w:fill="FFFFFF"/>
+            <w:tcMar>
+              <w:top w:w="60" w:type="dxa"/>
+              <w:left w:w="60" w:type="dxa"/>
+              <w:bottom w:w="60" w:type="dxa"/>
+              <w:right w:w="60" w:type="dxa"/>
+            </w:tcMar>
+            <w:vAlign w:val="center"/>
+          </w:tcPr>
+          <w:p>
+            <w:pPr>
+              <w:pBdr/>
+              <w:spacing w:before="20" w:after="20"/>
+              <w:ind w:left="20" w:right="20"/>
+              <w:jc w:val="left"/>
+            </w:pPr>
+            <w:r>
+              <w:rPr>
+                <w:rFonts w:ascii="Verdana" w:hAnsi="Verdana" w:cs="Verdana"/>
+                <w:color w:val="000000"/>
+                <w:sz w:val="22"/>
+              </w:rPr>
+              <w:t xml:space="preserve"/>
+            </w:r>
+            <w:r>
+              <w:rPr>
+                <w:rFonts w:ascii="Verdana" w:hAnsi="Verdana" w:cs="Verdana"/>
+                <w:color w:val="000000"/>
+                <w:sz w:val="22"/>
+              </w:rPr>
+              <w:t xml:space="preserve">28</w:t>
+            </w:r>
+          </w:p>
+        </w:tc>
+        <w:tc>
+          <w:tcPr>
+            <w:shd w:fill="FFFFFF"/>
+            <w:tcMar>
+              <w:top w:w="60" w:type="dxa"/>
+              <w:left w:w="60" w:type="dxa"/>
+              <w:bottom w:w="60" w:type="dxa"/>
+              <w:right w:w="60" w:type="dxa"/>
+            </w:tcMar>
+            <w:vAlign w:val="center"/>
+          </w:tcPr>
+          <w:p>
+            <w:pPr>
+              <w:pBdr/>
+              <w:spacing w:before="20" w:after="20"/>
+              <w:ind w:left="20" w:right="20"/>
+              <w:jc w:val="left"/>
+            </w:pPr>
+            <w:r>
+              <w:rPr>
+                <w:rFonts w:ascii="Verdana" w:hAnsi="Verdana" w:cs="Verdana"/>
+                <w:color w:val="000000"/>
+                <w:sz w:val="22"/>
+              </w:rPr>
+              <w:t xml:space="preserve"/>
+            </w:r>
+            <w:r>
+              <w:rPr>
+                <w:rFonts w:ascii="Verdana" w:hAnsi="Verdana" w:cs="Verdana"/>
+                <w:color w:val="000000"/>
+                <w:sz w:val="22"/>
+              </w:rPr>
+              <w:t xml:space="preserve">Ponti et al., The somatic affairs of BRAF: tailored therapies for advanced malignant melanoma and orphan non-V600E (V600R-M) mutations., Journal of clinical pathology, 66, 5, 2013</w:t>
+            </w:r>
+          </w:p>
+        </w:tc>
+      </w:tr>
+      <w:tr>
+        <w:tc>
+          <w:tcPr>
+            <w:shd w:fill="FFFFFF"/>
+            <w:tcMar>
+              <w:top w:w="60" w:type="dxa"/>
+              <w:left w:w="60" w:type="dxa"/>
+              <w:bottom w:w="60" w:type="dxa"/>
+              <w:right w:w="60" w:type="dxa"/>
+            </w:tcMar>
+            <w:vAlign w:val="center"/>
+          </w:tcPr>
+          <w:p>
+            <w:pPr>
+              <w:pBdr/>
+              <w:spacing w:before="20" w:after="20"/>
+              <w:ind w:left="20" w:right="20"/>
+              <w:jc w:val="left"/>
+            </w:pPr>
+            <w:r>
+              <w:rPr>
+                <w:rFonts w:ascii="Verdana" w:hAnsi="Verdana" w:cs="Verdana"/>
+                <w:color w:val="000000"/>
+                <w:sz w:val="22"/>
+              </w:rPr>
+              <w:t xml:space="preserve"/>
+            </w:r>
+            <w:r>
+              <w:rPr>
+                <w:rFonts w:ascii="Verdana" w:hAnsi="Verdana" w:cs="Verdana"/>
+                <w:color w:val="000000"/>
+                <w:sz w:val="22"/>
+              </w:rPr>
+              <w:t xml:space="preserve">29</w:t>
+            </w:r>
+          </w:p>
+        </w:tc>
+        <w:tc>
+          <w:tcPr>
+            <w:shd w:fill="FFFFFF"/>
+            <w:tcMar>
+              <w:top w:w="60" w:type="dxa"/>
+              <w:left w:w="60" w:type="dxa"/>
+              <w:bottom w:w="60" w:type="dxa"/>
+              <w:right w:w="60" w:type="dxa"/>
+            </w:tcMar>
+            <w:vAlign w:val="center"/>
+          </w:tcPr>
+          <w:p>
+            <w:pPr>
+              <w:pBdr/>
+              <w:spacing w:before="20" w:after="20"/>
+              <w:ind w:left="20" w:right="20"/>
+              <w:jc w:val="left"/>
+            </w:pPr>
+            <w:r>
+              <w:rPr>
+                <w:rFonts w:ascii="Verdana" w:hAnsi="Verdana" w:cs="Verdana"/>
+                <w:color w:val="000000"/>
+                <w:sz w:val="22"/>
+              </w:rPr>
+              <w:t xml:space="preserve"/>
+            </w:r>
+            <w:r>
+              <w:rPr>
+                <w:rFonts w:ascii="Verdana" w:hAnsi="Verdana" w:cs="Verdana"/>
+                <w:color w:val="000000"/>
+                <w:sz w:val="22"/>
+              </w:rPr>
+              <w:t xml:space="preserve">Menzies et al., Dabrafenib and trametinib, alone and in combination for BRAF-mutant metastatic melanoma., Clinical cancer research : an official journal of the American Association for Cancer Research, 20, 8, 2014</w:t>
+            </w:r>
+          </w:p>
+        </w:tc>
+      </w:tr>
+      <w:tr>
+        <w:tc>
+          <w:tcPr>
+            <w:shd w:fill="FFFFFF"/>
+            <w:tcMar>
+              <w:top w:w="60" w:type="dxa"/>
+              <w:left w:w="60" w:type="dxa"/>
+              <w:bottom w:w="60" w:type="dxa"/>
+              <w:right w:w="60" w:type="dxa"/>
+            </w:tcMar>
+            <w:vAlign w:val="center"/>
+          </w:tcPr>
+          <w:p>
+            <w:pPr>
+              <w:pBdr/>
+              <w:spacing w:before="20" w:after="20"/>
+              <w:ind w:left="20" w:right="20"/>
+              <w:jc w:val="left"/>
+            </w:pPr>
+            <w:r>
+              <w:rPr>
+                <w:rFonts w:ascii="Verdana" w:hAnsi="Verdana" w:cs="Verdana"/>
+                <w:color w:val="000000"/>
+                <w:sz w:val="22"/>
+              </w:rPr>
+              <w:t xml:space="preserve"/>
+            </w:r>
+            <w:r>
+              <w:rPr>
+                <w:rFonts w:ascii="Verdana" w:hAnsi="Verdana" w:cs="Verdana"/>
+                <w:color w:val="000000"/>
+                <w:sz w:val="22"/>
+              </w:rPr>
+              <w:t xml:space="preserve">30</w:t>
+            </w:r>
+          </w:p>
+        </w:tc>
+        <w:tc>
+          <w:tcPr>
+            <w:shd w:fill="FFFFFF"/>
+            <w:tcMar>
+              <w:top w:w="60" w:type="dxa"/>
+              <w:left w:w="60" w:type="dxa"/>
+              <w:bottom w:w="60" w:type="dxa"/>
+              <w:right w:w="60" w:type="dxa"/>
+            </w:tcMar>
+            <w:vAlign w:val="center"/>
+          </w:tcPr>
+          <w:p>
+            <w:pPr>
+              <w:pBdr/>
+              <w:spacing w:before="20" w:after="20"/>
+              <w:ind w:left="20" w:right="20"/>
+              <w:jc w:val="left"/>
+            </w:pPr>
+            <w:r>
+              <w:rPr>
+                <w:rFonts w:ascii="Verdana" w:hAnsi="Verdana" w:cs="Verdana"/>
+                <w:color w:val="000000"/>
+                <w:sz w:val="22"/>
+              </w:rPr>
+              <w:t xml:space="preserve"/>
+            </w:r>
+            <w:r>
+              <w:rPr>
+                <w:rFonts w:ascii="Verdana" w:hAnsi="Verdana" w:cs="Verdana"/>
+                <w:color w:val="000000"/>
+                <w:sz w:val="22"/>
+              </w:rPr>
+              <w:t xml:space="preserve">Rad et al., A genetic progression model of Braf(V600E)-induced intestinal tumorigenesis reveals targets for therapeutic intervention., Cancer cell, 24, 1, 2013</w:t>
+            </w:r>
+          </w:p>
+        </w:tc>
+      </w:tr>
+      <w:tr>
+        <w:tc>
+          <w:tcPr>
+            <w:shd w:fill="FFFFFF"/>
+            <w:tcMar>
+              <w:top w:w="60" w:type="dxa"/>
+              <w:left w:w="60" w:type="dxa"/>
+              <w:bottom w:w="60" w:type="dxa"/>
+              <w:right w:w="60" w:type="dxa"/>
+            </w:tcMar>
+            <w:vAlign w:val="center"/>
+          </w:tcPr>
+          <w:p>
+            <w:pPr>
+              <w:pBdr/>
+              <w:spacing w:before="20" w:after="20"/>
+              <w:ind w:left="20" w:right="20"/>
+              <w:jc w:val="left"/>
+            </w:pPr>
+            <w:r>
+              <w:rPr>
+                <w:rFonts w:ascii="Verdana" w:hAnsi="Verdana" w:cs="Verdana"/>
+                <w:color w:val="000000"/>
+                <w:sz w:val="22"/>
+              </w:rPr>
+              <w:t xml:space="preserve"/>
+            </w:r>
+            <w:r>
+              <w:rPr>
+                <w:rFonts w:ascii="Verdana" w:hAnsi="Verdana" w:cs="Verdana"/>
+                <w:color w:val="000000"/>
+                <w:sz w:val="22"/>
+              </w:rPr>
+              <w:t xml:space="preserve">31</w:t>
+            </w:r>
+          </w:p>
+        </w:tc>
+        <w:tc>
+          <w:tcPr>
+            <w:shd w:fill="FFFFFF"/>
+            <w:tcMar>
+              <w:top w:w="60" w:type="dxa"/>
+              <w:left w:w="60" w:type="dxa"/>
+              <w:bottom w:w="60" w:type="dxa"/>
+              <w:right w:w="60" w:type="dxa"/>
+            </w:tcMar>
+            <w:vAlign w:val="center"/>
+          </w:tcPr>
+          <w:p>
+            <w:pPr>
+              <w:pBdr/>
+              <w:spacing w:before="20" w:after="20"/>
+              <w:ind w:left="20" w:right="20"/>
+              <w:jc w:val="left"/>
+            </w:pPr>
+            <w:r>
+              <w:rPr>
+                <w:rFonts w:ascii="Verdana" w:hAnsi="Verdana" w:cs="Verdana"/>
+                <w:color w:val="000000"/>
+                <w:sz w:val="22"/>
+              </w:rPr>
+              <w:t xml:space="preserve"/>
+            </w:r>
+            <w:r>
+              <w:rPr>
+                <w:rFonts w:ascii="Verdana" w:hAnsi="Verdana" w:cs="Verdana"/>
+                <w:color w:val="000000"/>
+                <w:sz w:val="22"/>
+              </w:rPr>
+              <w:t xml:space="preserve">Ji et al., Vemurafenib synergizes with nutlin-3 to deplete survivin and suppresses melanoma viability and tumor growth., Clinical cancer research : an official journal of the American Association for Cancer Research, 19, 16, 2013</w:t>
+            </w:r>
+          </w:p>
+        </w:tc>
+      </w:tr>
+      <w:tr>
+        <w:tc>
+          <w:tcPr>
+            <w:shd w:fill="FFFFFF"/>
+            <w:tcMar>
+              <w:top w:w="60" w:type="dxa"/>
+              <w:left w:w="60" w:type="dxa"/>
+              <w:bottom w:w="60" w:type="dxa"/>
+              <w:right w:w="60" w:type="dxa"/>
+            </w:tcMar>
+            <w:vAlign w:val="center"/>
+          </w:tcPr>
+          <w:p>
+            <w:pPr>
+              <w:pBdr/>
+              <w:spacing w:before="20" w:after="20"/>
+              <w:ind w:left="20" w:right="20"/>
+              <w:jc w:val="left"/>
+            </w:pPr>
+            <w:r>
+              <w:rPr>
+                <w:rFonts w:ascii="Verdana" w:hAnsi="Verdana" w:cs="Verdana"/>
+                <w:color w:val="000000"/>
+                <w:sz w:val="22"/>
+              </w:rPr>
+              <w:t xml:space="preserve"/>
+            </w:r>
+            <w:r>
+              <w:rPr>
+                <w:rFonts w:ascii="Verdana" w:hAnsi="Verdana" w:cs="Verdana"/>
+                <w:color w:val="000000"/>
+                <w:sz w:val="22"/>
+              </w:rPr>
+              <w:t xml:space="preserve">32</w:t>
+            </w:r>
+          </w:p>
+        </w:tc>
+        <w:tc>
+          <w:tcPr>
+            <w:shd w:fill="FFFFFF"/>
+            <w:tcMar>
+              <w:top w:w="60" w:type="dxa"/>
+              <w:left w:w="60" w:type="dxa"/>
+              <w:bottom w:w="60" w:type="dxa"/>
+              <w:right w:w="60" w:type="dxa"/>
+            </w:tcMar>
+            <w:vAlign w:val="center"/>
+          </w:tcPr>
+          <w:p>
+            <w:pPr>
+              <w:pBdr/>
+              <w:spacing w:before="20" w:after="20"/>
+              <w:ind w:left="20" w:right="20"/>
+              <w:jc w:val="left"/>
+            </w:pPr>
+            <w:r>
+              <w:rPr>
+                <w:rFonts w:ascii="Verdana" w:hAnsi="Verdana" w:cs="Verdana"/>
+                <w:color w:val="000000"/>
+                <w:sz w:val="22"/>
+              </w:rPr>
+              <w:t xml:space="preserve"/>
+            </w:r>
+            <w:r>
+              <w:rPr>
+                <w:rFonts w:ascii="Verdana" w:hAnsi="Verdana" w:cs="Verdana"/>
+                <w:color w:val="000000"/>
+                <w:sz w:val="22"/>
+              </w:rPr>
+              <w:t xml:space="preserve">Yang et al., Antitumor activity of BRAF inhibitor vemurafenib in preclinical models of BRAF-mutant colorectal cancer., Cancer research, 72, 3, 2012</w:t>
+            </w:r>
+          </w:p>
+        </w:tc>
+      </w:tr>
+      <w:tr>
+        <w:tc>
+          <w:tcPr>
+            <w:shd w:fill="FFFFFF"/>
+            <w:tcMar>
+              <w:top w:w="60" w:type="dxa"/>
+              <w:left w:w="60" w:type="dxa"/>
+              <w:bottom w:w="60" w:type="dxa"/>
+              <w:right w:w="60" w:type="dxa"/>
+            </w:tcMar>
+            <w:vAlign w:val="center"/>
+          </w:tcPr>
+          <w:p>
+            <w:pPr>
+              <w:pBdr/>
+              <w:spacing w:before="20" w:after="20"/>
+              <w:ind w:left="20" w:right="20"/>
+              <w:jc w:val="left"/>
+            </w:pPr>
+            <w:r>
+              <w:rPr>
+                <w:rFonts w:ascii="Verdana" w:hAnsi="Verdana" w:cs="Verdana"/>
+                <w:color w:val="000000"/>
+                <w:sz w:val="22"/>
+              </w:rPr>
+              <w:t xml:space="preserve"/>
+            </w:r>
+            <w:r>
+              <w:rPr>
+                <w:rFonts w:ascii="Verdana" w:hAnsi="Verdana" w:cs="Verdana"/>
+                <w:color w:val="000000"/>
+                <w:sz w:val="22"/>
+              </w:rPr>
+              <w:t xml:space="preserve">33</w:t>
+            </w:r>
+          </w:p>
+        </w:tc>
+        <w:tc>
+          <w:tcPr>
+            <w:shd w:fill="FFFFFF"/>
+            <w:tcMar>
+              <w:top w:w="60" w:type="dxa"/>
+              <w:left w:w="60" w:type="dxa"/>
+              <w:bottom w:w="60" w:type="dxa"/>
+              <w:right w:w="60" w:type="dxa"/>
+            </w:tcMar>
+            <w:vAlign w:val="center"/>
+          </w:tcPr>
+          <w:p>
+            <w:pPr>
+              <w:pBdr/>
+              <w:spacing w:before="20" w:after="20"/>
+              <w:ind w:left="20" w:right="20"/>
+              <w:jc w:val="left"/>
+            </w:pPr>
+            <w:r>
+              <w:rPr>
+                <w:rFonts w:ascii="Verdana" w:hAnsi="Verdana" w:cs="Verdana"/>
+                <w:color w:val="000000"/>
+                <w:sz w:val="22"/>
+              </w:rPr>
+              <w:t xml:space="preserve"/>
+            </w:r>
+            <w:r>
+              <w:rPr>
+                <w:rFonts w:ascii="Verdana" w:hAnsi="Verdana" w:cs="Verdana"/>
+                <w:color w:val="000000"/>
+                <w:sz w:val="22"/>
+              </w:rPr>
+              <w:t xml:space="preserve">De et al., Effects of KRAS, BRAF, NRAS, and PIK3CA mutations on the efficacy of cetuximab plus chemotherapy in chemotherapy-refractory metastatic colorectal cancer: a retrospective consortium analysis., The Lancet. Oncology, 11, 8, 2010</w:t>
+            </w:r>
+          </w:p>
+        </w:tc>
+      </w:tr>
+      <w:tr>
+        <w:tc>
+          <w:tcPr>
+            <w:shd w:fill="FFFFFF"/>
+            <w:tcMar>
+              <w:top w:w="60" w:type="dxa"/>
+              <w:left w:w="60" w:type="dxa"/>
+              <w:bottom w:w="60" w:type="dxa"/>
+              <w:right w:w="60" w:type="dxa"/>
+            </w:tcMar>
+            <w:vAlign w:val="center"/>
+          </w:tcPr>
+          <w:p>
+            <w:pPr>
+              <w:pBdr/>
+              <w:spacing w:before="20" w:after="20"/>
+              <w:ind w:left="20" w:right="20"/>
+              <w:jc w:val="left"/>
+            </w:pPr>
+            <w:r>
+              <w:rPr>
+                <w:rFonts w:ascii="Verdana" w:hAnsi="Verdana" w:cs="Verdana"/>
+                <w:color w:val="000000"/>
+                <w:sz w:val="22"/>
+              </w:rPr>
+              <w:t xml:space="preserve"/>
+            </w:r>
+            <w:r>
+              <w:rPr>
+                <w:rFonts w:ascii="Verdana" w:hAnsi="Verdana" w:cs="Verdana"/>
+                <w:color w:val="000000"/>
+                <w:sz w:val="22"/>
+              </w:rPr>
+              <w:t xml:space="preserve">34</w:t>
+            </w:r>
+          </w:p>
+        </w:tc>
+        <w:tc>
+          <w:tcPr>
+            <w:shd w:fill="FFFFFF"/>
+            <w:tcMar>
+              <w:top w:w="60" w:type="dxa"/>
+              <w:left w:w="60" w:type="dxa"/>
+              <w:bottom w:w="60" w:type="dxa"/>
+              <w:right w:w="60" w:type="dxa"/>
+            </w:tcMar>
+            <w:vAlign w:val="center"/>
+          </w:tcPr>
+          <w:p>
+            <w:pPr>
+              <w:pBdr/>
+              <w:spacing w:before="20" w:after="20"/>
+              <w:ind w:left="20" w:right="20"/>
+              <w:jc w:val="left"/>
+            </w:pPr>
+            <w:r>
+              <w:rPr>
+                <w:rFonts w:ascii="Verdana" w:hAnsi="Verdana" w:cs="Verdana"/>
+                <w:color w:val="000000"/>
+                <w:sz w:val="22"/>
+              </w:rPr>
+              <w:t xml:space="preserve"/>
+            </w:r>
+            <w:r>
+              <w:rPr>
+                <w:rFonts w:ascii="Verdana" w:hAnsi="Verdana" w:cs="Verdana"/>
+                <w:color w:val="000000"/>
+                <w:sz w:val="22"/>
+              </w:rPr>
+              <w:t xml:space="preserve">Botton et al., Recurrent BRAF kinase fusions in melanocytic tumors offer an opportunity for targeted therapy., Pigment cell &amp;amp; melanoma research, 26, 6, 2013</w:t>
+            </w:r>
+          </w:p>
+        </w:tc>
+      </w:tr>
+      <w:tr>
+        <w:tc>
+          <w:tcPr>
+            <w:shd w:fill="FFFFFF"/>
+            <w:tcMar>
+              <w:top w:w="60" w:type="dxa"/>
+              <w:left w:w="60" w:type="dxa"/>
+              <w:bottom w:w="60" w:type="dxa"/>
+              <w:right w:w="60" w:type="dxa"/>
+            </w:tcMar>
+            <w:vAlign w:val="center"/>
+          </w:tcPr>
+          <w:p>
+            <w:pPr>
+              <w:pBdr/>
+              <w:spacing w:before="20" w:after="20"/>
+              <w:ind w:left="20" w:right="20"/>
+              <w:jc w:val="left"/>
+            </w:pPr>
+            <w:r>
+              <w:rPr>
+                <w:rFonts w:ascii="Verdana" w:hAnsi="Verdana" w:cs="Verdana"/>
+                <w:color w:val="000000"/>
+                <w:sz w:val="22"/>
+              </w:rPr>
+              <w:t xml:space="preserve"/>
+            </w:r>
+            <w:r>
+              <w:rPr>
+                <w:rFonts w:ascii="Verdana" w:hAnsi="Verdana" w:cs="Verdana"/>
+                <w:color w:val="000000"/>
+                <w:sz w:val="22"/>
+              </w:rPr>
+              <w:t xml:space="preserve">35</w:t>
+            </w:r>
+          </w:p>
+        </w:tc>
+        <w:tc>
+          <w:tcPr>
+            <w:shd w:fill="FFFFFF"/>
+            <w:tcMar>
+              <w:top w:w="60" w:type="dxa"/>
+              <w:left w:w="60" w:type="dxa"/>
+              <w:bottom w:w="60" w:type="dxa"/>
+              <w:right w:w="60" w:type="dxa"/>
+            </w:tcMar>
+            <w:vAlign w:val="center"/>
+          </w:tcPr>
+          <w:p>
+            <w:pPr>
+              <w:pBdr/>
+              <w:spacing w:before="20" w:after="20"/>
+              <w:ind w:left="20" w:right="20"/>
+              <w:jc w:val="left"/>
+            </w:pPr>
+            <w:r>
+              <w:rPr>
+                <w:rFonts w:ascii="Verdana" w:hAnsi="Verdana" w:cs="Verdana"/>
+                <w:color w:val="000000"/>
+                <w:sz w:val="22"/>
+              </w:rPr>
+              <w:t xml:space="preserve"/>
+            </w:r>
+            <w:r>
+              <w:rPr>
+                <w:rFonts w:ascii="Verdana" w:hAnsi="Verdana" w:cs="Verdana"/>
+                <w:color w:val="000000"/>
+                <w:sz w:val="22"/>
+              </w:rPr>
+              <w:t xml:space="preserve">Hutchinson et al., BRAF fusions define a distinct molecular subset of melanomas with potential sensitivity to MEK inhibition., Clinical cancer research : an official journal of the American Association for Cancer Research, 19, 24, 2013</w:t>
+            </w:r>
+          </w:p>
+        </w:tc>
+      </w:tr>
+      <w:tr>
+        <w:tc>
+          <w:tcPr>
+            <w:shd w:fill="FFFFFF"/>
+            <w:tcMar>
+              <w:top w:w="60" w:type="dxa"/>
+              <w:left w:w="60" w:type="dxa"/>
+              <w:bottom w:w="60" w:type="dxa"/>
+              <w:right w:w="60" w:type="dxa"/>
+            </w:tcMar>
+            <w:vAlign w:val="center"/>
+          </w:tcPr>
+          <w:p>
+            <w:pPr>
+              <w:pBdr/>
+              <w:spacing w:before="20" w:after="20"/>
+              <w:ind w:left="20" w:right="20"/>
+              <w:jc w:val="left"/>
+            </w:pPr>
+            <w:r>
+              <w:rPr>
+                <w:rFonts w:ascii="Verdana" w:hAnsi="Verdana" w:cs="Verdana"/>
+                <w:color w:val="000000"/>
+                <w:sz w:val="22"/>
+              </w:rPr>
+              <w:t xml:space="preserve"/>
+            </w:r>
+            <w:r>
+              <w:rPr>
+                <w:rFonts w:ascii="Verdana" w:hAnsi="Verdana" w:cs="Verdana"/>
+                <w:color w:val="000000"/>
+                <w:sz w:val="22"/>
+              </w:rPr>
+              <w:t xml:space="preserve">36</w:t>
+            </w:r>
+          </w:p>
+        </w:tc>
+        <w:tc>
+          <w:tcPr>
+            <w:shd w:fill="FFFFFF"/>
+            <w:tcMar>
+              <w:top w:w="60" w:type="dxa"/>
+              <w:left w:w="60" w:type="dxa"/>
+              <w:bottom w:w="60" w:type="dxa"/>
+              <w:right w:w="60" w:type="dxa"/>
+            </w:tcMar>
+            <w:vAlign w:val="center"/>
+          </w:tcPr>
+          <w:p>
+            <w:pPr>
+              <w:pBdr/>
+              <w:spacing w:before="20" w:after="20"/>
+              <w:ind w:left="20" w:right="20"/>
+              <w:jc w:val="left"/>
+            </w:pPr>
+            <w:r>
+              <w:rPr>
+                <w:rFonts w:ascii="Verdana" w:hAnsi="Verdana" w:cs="Verdana"/>
+                <w:color w:val="000000"/>
+                <w:sz w:val="22"/>
+              </w:rPr>
+              <w:t xml:space="preserve"/>
+            </w:r>
+            <w:r>
+              <w:rPr>
+                <w:rFonts w:ascii="Verdana" w:hAnsi="Verdana" w:cs="Verdana"/>
+                <w:color w:val="000000"/>
+                <w:sz w:val="22"/>
+              </w:rPr>
+              <w:t xml:space="preserve">Bahadoran et al., Major clinical response to a BRAF inhibitor in a patient with a BRAF L597R-mutated melanoma., Journal of clinical oncology : official journal of the American Society of Clinical Oncology, 31, 19, 2013</w:t>
+            </w:r>
+          </w:p>
+        </w:tc>
+      </w:tr>
+      <w:tr>
+        <w:tc>
+          <w:tcPr>
+            <w:shd w:fill="FFFFFF"/>
+            <w:tcMar>
+              <w:top w:w="60" w:type="dxa"/>
+              <w:left w:w="60" w:type="dxa"/>
+              <w:bottom w:w="60" w:type="dxa"/>
+              <w:right w:w="60" w:type="dxa"/>
+            </w:tcMar>
+            <w:vAlign w:val="center"/>
+          </w:tcPr>
+          <w:p>
+            <w:pPr>
+              <w:pBdr/>
+              <w:spacing w:before="20" w:after="20"/>
+              <w:ind w:left="20" w:right="20"/>
+              <w:jc w:val="left"/>
+            </w:pPr>
+            <w:r>
+              <w:rPr>
+                <w:rFonts w:ascii="Verdana" w:hAnsi="Verdana" w:cs="Verdana"/>
+                <w:color w:val="000000"/>
+                <w:sz w:val="22"/>
+              </w:rPr>
+              <w:t xml:space="preserve"/>
+            </w:r>
+            <w:r>
+              <w:rPr>
+                <w:rFonts w:ascii="Verdana" w:hAnsi="Verdana" w:cs="Verdana"/>
+                <w:color w:val="000000"/>
+                <w:sz w:val="22"/>
+              </w:rPr>
+              <w:t xml:space="preserve">37</w:t>
+            </w:r>
+          </w:p>
+        </w:tc>
+        <w:tc>
+          <w:tcPr>
+            <w:shd w:fill="FFFFFF"/>
+            <w:tcMar>
+              <w:top w:w="60" w:type="dxa"/>
+              <w:left w:w="60" w:type="dxa"/>
+              <w:bottom w:w="60" w:type="dxa"/>
+              <w:right w:w="60" w:type="dxa"/>
+            </w:tcMar>
+            <w:vAlign w:val="center"/>
+          </w:tcPr>
+          <w:p>
+            <w:pPr>
+              <w:pBdr/>
+              <w:spacing w:before="20" w:after="20"/>
+              <w:ind w:left="20" w:right="20"/>
+              <w:jc w:val="left"/>
+            </w:pPr>
+            <w:r>
+              <w:rPr>
+                <w:rFonts w:ascii="Verdana" w:hAnsi="Verdana" w:cs="Verdana"/>
+                <w:color w:val="000000"/>
+                <w:sz w:val="22"/>
+              </w:rPr>
+              <w:t xml:space="preserve"/>
+            </w:r>
+            <w:r>
+              <w:rPr>
+                <w:rFonts w:ascii="Verdana" w:hAnsi="Verdana" w:cs="Verdana"/>
+                <w:color w:val="000000"/>
+                <w:sz w:val="22"/>
+              </w:rPr>
+              <w:t xml:space="preserve">Sarker et al., First-in-human phase I study of pictilisib (GDC-0941), a potent pan-class I phosphatidylinositol-3-kinase (PI3K) inhibitor, in patients with advanced solid tumors., Clinical cancer research : an official journal of the American Association for Cancer Research, 21, 1, 2015</w:t>
+            </w:r>
+          </w:p>
+        </w:tc>
+      </w:tr>
+      <w:tr>
+        <w:tc>
+          <w:tcPr>
+            <w:shd w:fill="FFFFFF"/>
+            <w:tcMar>
+              <w:top w:w="60" w:type="dxa"/>
+              <w:left w:w="60" w:type="dxa"/>
+              <w:bottom w:w="60" w:type="dxa"/>
+              <w:right w:w="60" w:type="dxa"/>
+            </w:tcMar>
+            <w:vAlign w:val="center"/>
+          </w:tcPr>
+          <w:p>
+            <w:pPr>
+              <w:pBdr/>
+              <w:spacing w:before="20" w:after="20"/>
+              <w:ind w:left="20" w:right="20"/>
+              <w:jc w:val="left"/>
+            </w:pPr>
+            <w:r>
+              <w:rPr>
+                <w:rFonts w:ascii="Verdana" w:hAnsi="Verdana" w:cs="Verdana"/>
+                <w:color w:val="000000"/>
+                <w:sz w:val="22"/>
+              </w:rPr>
+              <w:t xml:space="preserve"/>
+            </w:r>
+            <w:r>
+              <w:rPr>
+                <w:rFonts w:ascii="Verdana" w:hAnsi="Verdana" w:cs="Verdana"/>
+                <w:color w:val="000000"/>
+                <w:sz w:val="22"/>
+              </w:rPr>
+              <w:t xml:space="preserve">38</w:t>
+            </w:r>
+          </w:p>
+        </w:tc>
+        <w:tc>
+          <w:tcPr>
+            <w:shd w:fill="FFFFFF"/>
+            <w:tcMar>
+              <w:top w:w="60" w:type="dxa"/>
+              <w:left w:w="60" w:type="dxa"/>
+              <w:bottom w:w="60" w:type="dxa"/>
+              <w:right w:w="60" w:type="dxa"/>
+            </w:tcMar>
+            <w:vAlign w:val="center"/>
+          </w:tcPr>
+          <w:p>
+            <w:pPr>
+              <w:pBdr/>
+              <w:spacing w:before="20" w:after="20"/>
+              <w:ind w:left="20" w:right="20"/>
+              <w:jc w:val="left"/>
+            </w:pPr>
+            <w:r>
+              <w:rPr>
+                <w:rFonts w:ascii="Verdana" w:hAnsi="Verdana" w:cs="Verdana"/>
+                <w:color w:val="000000"/>
+                <w:sz w:val="22"/>
+              </w:rPr>
+              <w:t xml:space="preserve"/>
+            </w:r>
+            <w:r>
+              <w:rPr>
+                <w:rFonts w:ascii="Verdana" w:hAnsi="Verdana" w:cs="Verdana"/>
+                <w:color w:val="000000"/>
+                <w:sz w:val="22"/>
+              </w:rPr>
+              <w:t xml:space="preserve">Rowland et al., Meta-analysis of BRAF mutation as a predictive biomarker of benefit from anti-EGFR monoclonal antibody therapy for RAS wild-type metastatic colorectal cancer., British journal of cancer, 112, 12, 2015</w:t>
+            </w:r>
+          </w:p>
+        </w:tc>
+      </w:tr>
+      <w:tr>
+        <w:tc>
+          <w:tcPr>
+            <w:shd w:fill="FFFFFF"/>
+            <w:tcMar>
+              <w:top w:w="60" w:type="dxa"/>
+              <w:left w:w="60" w:type="dxa"/>
+              <w:bottom w:w="60" w:type="dxa"/>
+              <w:right w:w="60" w:type="dxa"/>
+            </w:tcMar>
+            <w:vAlign w:val="center"/>
+          </w:tcPr>
+          <w:p>
+            <w:pPr>
+              <w:pBdr/>
+              <w:spacing w:before="20" w:after="20"/>
+              <w:ind w:left="20" w:right="20"/>
+              <w:jc w:val="left"/>
+            </w:pPr>
+            <w:r>
+              <w:rPr>
+                <w:rFonts w:ascii="Verdana" w:hAnsi="Verdana" w:cs="Verdana"/>
+                <w:color w:val="000000"/>
+                <w:sz w:val="22"/>
+              </w:rPr>
+              <w:t xml:space="preserve"/>
+            </w:r>
+            <w:r>
+              <w:rPr>
+                <w:rFonts w:ascii="Verdana" w:hAnsi="Verdana" w:cs="Verdana"/>
+                <w:color w:val="000000"/>
+                <w:sz w:val="22"/>
+              </w:rPr>
+              <w:t xml:space="preserve">39</w:t>
+            </w:r>
+          </w:p>
+        </w:tc>
+        <w:tc>
+          <w:tcPr>
+            <w:shd w:fill="FFFFFF"/>
+            <w:tcMar>
+              <w:top w:w="60" w:type="dxa"/>
+              <w:left w:w="60" w:type="dxa"/>
+              <w:bottom w:w="60" w:type="dxa"/>
+              <w:right w:w="60" w:type="dxa"/>
+            </w:tcMar>
+            <w:vAlign w:val="center"/>
+          </w:tcPr>
+          <w:p>
+            <w:pPr>
+              <w:pBdr/>
+              <w:spacing w:before="20" w:after="20"/>
+              <w:ind w:left="20" w:right="20"/>
+              <w:jc w:val="left"/>
+            </w:pPr>
+            <w:r>
+              <w:rPr>
+                <w:rFonts w:ascii="Verdana" w:hAnsi="Verdana" w:cs="Verdana"/>
+                <w:color w:val="000000"/>
+                <w:sz w:val="22"/>
+              </w:rPr>
+              <w:t xml:space="preserve"/>
+            </w:r>
+            <w:r>
+              <w:rPr>
+                <w:rFonts w:ascii="Verdana" w:hAnsi="Verdana" w:cs="Verdana"/>
+                <w:color w:val="000000"/>
+                <w:sz w:val="22"/>
+              </w:rPr>
+              <w:t xml:space="preserve">Jing et al., Comprehensive predictive biomarker analysis for MEK inhibitor GSK1120212., Molecular cancer therapeutics, 11, 3, 2012</w:t>
+            </w:r>
+          </w:p>
+        </w:tc>
+      </w:tr>
+      <w:tr>
+        <w:tc>
+          <w:tcPr>
+            <w:shd w:fill="FFFFFF"/>
+            <w:tcMar>
+              <w:top w:w="60" w:type="dxa"/>
+              <w:left w:w="60" w:type="dxa"/>
+              <w:bottom w:w="60" w:type="dxa"/>
+              <w:right w:w="60" w:type="dxa"/>
+            </w:tcMar>
+            <w:vAlign w:val="center"/>
+          </w:tcPr>
+          <w:p>
+            <w:pPr>
+              <w:pBdr/>
+              <w:spacing w:before="20" w:after="20"/>
+              <w:ind w:left="20" w:right="20"/>
+              <w:jc w:val="left"/>
+            </w:pPr>
+            <w:r>
+              <w:rPr>
+                <w:rFonts w:ascii="Verdana" w:hAnsi="Verdana" w:cs="Verdana"/>
+                <w:color w:val="000000"/>
+                <w:sz w:val="22"/>
+              </w:rPr>
+              <w:t xml:space="preserve"/>
+            </w:r>
+            <w:r>
+              <w:rPr>
+                <w:rFonts w:ascii="Verdana" w:hAnsi="Verdana" w:cs="Verdana"/>
+                <w:color w:val="000000"/>
+                <w:sz w:val="22"/>
+              </w:rPr>
+              <w:t xml:space="preserve">40</w:t>
+            </w:r>
+          </w:p>
+        </w:tc>
+        <w:tc>
+          <w:tcPr>
+            <w:shd w:fill="FFFFFF"/>
+            <w:tcMar>
+              <w:top w:w="60" w:type="dxa"/>
+              <w:left w:w="60" w:type="dxa"/>
+              <w:bottom w:w="60" w:type="dxa"/>
+              <w:right w:w="60" w:type="dxa"/>
+            </w:tcMar>
+            <w:vAlign w:val="center"/>
+          </w:tcPr>
+          <w:p>
+            <w:pPr>
+              <w:pBdr/>
+              <w:spacing w:before="20" w:after="20"/>
+              <w:ind w:left="20" w:right="20"/>
+              <w:jc w:val="left"/>
+            </w:pPr>
+            <w:r>
+              <w:rPr>
+                <w:rFonts w:ascii="Verdana" w:hAnsi="Verdana" w:cs="Verdana"/>
+                <w:color w:val="000000"/>
+                <w:sz w:val="22"/>
+              </w:rPr>
+              <w:t xml:space="preserve"/>
+            </w:r>
+            <w:r>
+              <w:rPr>
+                <w:rFonts w:ascii="Verdana" w:hAnsi="Verdana" w:cs="Verdana"/>
+                <w:color w:val="000000"/>
+                <w:sz w:val="22"/>
+              </w:rPr>
+              <w:t xml:space="preserve">Zimmer et al., Phase I expansion and pharmacodynamic study of the oral MEK inhibitor RO4987655 (CH4987655) in selected patients with advanced cancer with RAS-RAF mutations., Clinical cancer research : an official journal of the American Association for Cancer Research, 20, 16, 2014</w:t>
+            </w:r>
+          </w:p>
+        </w:tc>
+      </w:tr>
+      <w:tr>
+        <w:tc>
+          <w:tcPr>
+            <w:shd w:fill="FFFFFF"/>
+            <w:tcMar>
+              <w:top w:w="60" w:type="dxa"/>
+              <w:left w:w="60" w:type="dxa"/>
+              <w:bottom w:w="60" w:type="dxa"/>
+              <w:right w:w="60" w:type="dxa"/>
+            </w:tcMar>
+            <w:vAlign w:val="center"/>
+          </w:tcPr>
+          <w:p>
+            <w:pPr>
+              <w:pBdr/>
+              <w:spacing w:before="20" w:after="20"/>
+              <w:ind w:left="20" w:right="20"/>
+              <w:jc w:val="left"/>
+            </w:pPr>
+            <w:r>
+              <w:rPr>
+                <w:rFonts w:ascii="Verdana" w:hAnsi="Verdana" w:cs="Verdana"/>
+                <w:color w:val="000000"/>
+                <w:sz w:val="22"/>
+              </w:rPr>
+              <w:t xml:space="preserve"/>
+            </w:r>
+            <w:r>
+              <w:rPr>
+                <w:rFonts w:ascii="Verdana" w:hAnsi="Verdana" w:cs="Verdana"/>
+                <w:color w:val="000000"/>
+                <w:sz w:val="22"/>
+              </w:rPr>
+              <w:t xml:space="preserve">41</w:t>
+            </w:r>
+          </w:p>
+        </w:tc>
+        <w:tc>
+          <w:tcPr>
+            <w:shd w:fill="FFFFFF"/>
+            <w:tcMar>
+              <w:top w:w="60" w:type="dxa"/>
+              <w:left w:w="60" w:type="dxa"/>
+              <w:bottom w:w="60" w:type="dxa"/>
+              <w:right w:w="60" w:type="dxa"/>
+            </w:tcMar>
+            <w:vAlign w:val="center"/>
+          </w:tcPr>
+          <w:p>
+            <w:pPr>
+              <w:pBdr/>
+              <w:spacing w:before="20" w:after="20"/>
+              <w:ind w:left="20" w:right="20"/>
+              <w:jc w:val="left"/>
+            </w:pPr>
+            <w:r>
+              <w:rPr>
+                <w:rFonts w:ascii="Verdana" w:hAnsi="Verdana" w:cs="Verdana"/>
+                <w:color w:val="000000"/>
+                <w:sz w:val="22"/>
+              </w:rPr>
+              <w:t xml:space="preserve"/>
+            </w:r>
+            <w:r>
+              <w:rPr>
+                <w:rFonts w:ascii="Verdana" w:hAnsi="Verdana" w:cs="Verdana"/>
+                <w:color w:val="000000"/>
+                <w:sz w:val="22"/>
+              </w:rPr>
+              <w:t xml:space="preserve">Weekes et al., Multicenter phase I trial of the mitogen-activated protein kinase 1/2 inhibitor BAY 86-9766 in patients with advanced cancer., Clinical cancer research : an official journal of the American Association for Cancer Research, 19, 5, 2013</w:t>
+            </w:r>
+          </w:p>
+        </w:tc>
+      </w:tr>
+      <w:tr>
+        <w:tc>
+          <w:tcPr>
+            <w:shd w:fill="FFFFFF"/>
+            <w:tcMar>
+              <w:top w:w="60" w:type="dxa"/>
+              <w:left w:w="60" w:type="dxa"/>
+              <w:bottom w:w="60" w:type="dxa"/>
+              <w:right w:w="60" w:type="dxa"/>
+            </w:tcMar>
+            <w:vAlign w:val="center"/>
+          </w:tcPr>
+          <w:p>
+            <w:pPr>
+              <w:pBdr/>
+              <w:spacing w:before="20" w:after="20"/>
+              <w:ind w:left="20" w:right="20"/>
+              <w:jc w:val="left"/>
+            </w:pPr>
+            <w:r>
+              <w:rPr>
+                <w:rFonts w:ascii="Verdana" w:hAnsi="Verdana" w:cs="Verdana"/>
+                <w:color w:val="000000"/>
+                <w:sz w:val="22"/>
+              </w:rPr>
+              <w:t xml:space="preserve"/>
+            </w:r>
+            <w:r>
+              <w:rPr>
+                <w:rFonts w:ascii="Verdana" w:hAnsi="Verdana" w:cs="Verdana"/>
+                <w:color w:val="000000"/>
+                <w:sz w:val="22"/>
+              </w:rPr>
+              <w:t xml:space="preserve">42</w:t>
+            </w:r>
+          </w:p>
+        </w:tc>
+        <w:tc>
+          <w:tcPr>
+            <w:shd w:fill="FFFFFF"/>
+            <w:tcMar>
+              <w:top w:w="60" w:type="dxa"/>
+              <w:left w:w="60" w:type="dxa"/>
+              <w:bottom w:w="60" w:type="dxa"/>
+              <w:right w:w="60" w:type="dxa"/>
+            </w:tcMar>
+            <w:vAlign w:val="center"/>
+          </w:tcPr>
+          <w:p>
+            <w:pPr>
+              <w:pBdr/>
+              <w:spacing w:before="20" w:after="20"/>
+              <w:ind w:left="20" w:right="20"/>
+              <w:jc w:val="left"/>
+            </w:pPr>
+            <w:r>
+              <w:rPr>
+                <w:rFonts w:ascii="Verdana" w:hAnsi="Verdana" w:cs="Verdana"/>
+                <w:color w:val="000000"/>
+                <w:sz w:val="22"/>
+              </w:rPr>
+              <w:t xml:space="preserve"/>
+            </w:r>
+            <w:r>
+              <w:rPr>
+                <w:rFonts w:ascii="Verdana" w:hAnsi="Verdana" w:cs="Verdana"/>
+                <w:color w:val="000000"/>
+                <w:sz w:val="22"/>
+              </w:rPr>
+              <w:t xml:space="preserve">Penna et al., Primary cross-resistance to BRAFV600E-, MEK1/2- and PI3K/mTOR-specific inhibitors in BRAF-mutant melanoma cells counteracted by dual pathway blockade., Oncotarget, 7, 4, 2016</w:t>
+            </w:r>
+          </w:p>
+        </w:tc>
+      </w:tr>
+      <w:tr>
+        <w:tc>
+          <w:tcPr>
+            <w:shd w:fill="FFFFFF"/>
+            <w:tcMar>
+              <w:top w:w="60" w:type="dxa"/>
+              <w:left w:w="60" w:type="dxa"/>
+              <w:bottom w:w="60" w:type="dxa"/>
+              <w:right w:w="60" w:type="dxa"/>
+            </w:tcMar>
+            <w:vAlign w:val="center"/>
+          </w:tcPr>
+          <w:p>
+            <w:pPr>
+              <w:pBdr/>
+              <w:spacing w:before="20" w:after="20"/>
+              <w:ind w:left="20" w:right="20"/>
+              <w:jc w:val="left"/>
+            </w:pPr>
+            <w:r>
+              <w:rPr>
+                <w:rFonts w:ascii="Verdana" w:hAnsi="Verdana" w:cs="Verdana"/>
+                <w:color w:val="000000"/>
+                <w:sz w:val="22"/>
+              </w:rPr>
+              <w:t xml:space="preserve"/>
+            </w:r>
+            <w:r>
+              <w:rPr>
+                <w:rFonts w:ascii="Verdana" w:hAnsi="Verdana" w:cs="Verdana"/>
+                <w:color w:val="000000"/>
+                <w:sz w:val="22"/>
+              </w:rPr>
+              <w:t xml:space="preserve">43</w:t>
+            </w:r>
+          </w:p>
+        </w:tc>
+        <w:tc>
+          <w:tcPr>
+            <w:shd w:fill="FFFFFF"/>
+            <w:tcMar>
+              <w:top w:w="60" w:type="dxa"/>
+              <w:left w:w="60" w:type="dxa"/>
+              <w:bottom w:w="60" w:type="dxa"/>
+              <w:right w:w="60" w:type="dxa"/>
+            </w:tcMar>
+            <w:vAlign w:val="center"/>
+          </w:tcPr>
+          <w:p>
+            <w:pPr>
+              <w:pBdr/>
+              <w:spacing w:before="20" w:after="20"/>
+              <w:ind w:left="20" w:right="20"/>
+              <w:jc w:val="left"/>
+            </w:pPr>
+            <w:r>
+              <w:rPr>
+                <w:rFonts w:ascii="Verdana" w:hAnsi="Verdana" w:cs="Verdana"/>
+                <w:color w:val="000000"/>
+                <w:sz w:val="22"/>
+              </w:rPr>
+              <w:t xml:space="preserve"/>
+            </w:r>
+            <w:r>
+              <w:rPr>
+                <w:rFonts w:ascii="Verdana" w:hAnsi="Verdana" w:cs="Verdana"/>
+                <w:color w:val="000000"/>
+                <w:sz w:val="22"/>
+              </w:rPr>
+              <w:t xml:space="preserve">Hatzivassiliou et al., Mechanism of MEK inhibition determines efficacy in mutant KRAS- versus BRAF-driven cancers., Nature, 501, 7466, 2013</w:t>
+            </w:r>
+          </w:p>
+        </w:tc>
+      </w:tr>
+    </w:tbl>
     <w:sectPr>
       <w:headerReference w:type="default" r:id="rId6"/>
       <w:footerReference w:type="default" r:id="rId7"/>
@@ -7137,7 +10253,7 @@
                           <w:noProof/>
                           <w:color w:val="000000"/>
                         </w:rPr>
-                        <w:t>1</w:t>
+                        <w:t>2</w:t>
                       </w:r>
                       <w:r>
                         <w:rPr>
@@ -7317,7 +10433,7 @@
 </file>
 
 <file path=word/numbering.xml><?xml version="1.0" encoding="utf-8"?>
-<w:numbering xmlns:w="http://schemas.openxmlformats.org/wordprocessingml/2006/main" xmlns:r="http://schemas.openxmlformats.org/officeDocument/2006/relationships" xmlns:w14="http://schemas.microsoft.com/office/word/2010/wordml" xmlns:wp="http://schemas.openxmlformats.org/drawingml/2006/wordprocessingDrawing" xmlns:a="http://schemas.openxmlformats.org/drawingml/2006/main" xmlns:m="http://schemas.openxmlformats.org/officeDocument/2006/math" xmlns:w15="http://schemas.microsoft.com/office/word/2012/wordml" xmlns:mc="http://schemas.openxmlformats.org/markup-compatibility/2006" xmlns:ns9="http://schemas.openxmlformats.org/schemaLibrary/2006/main" xmlns:wne="http://schemas.microsoft.com/office/word/2006/wordml" xmlns:c="http://schemas.openxmlformats.org/drawingml/2006/chart" xmlns:ns12="http://schemas.openxmlformats.org/drawingml/2006/chartDrawing" xmlns:dgm="http://schemas.openxmlformats.org/drawingml/2006/diagram" xmlns:pic="http://schemas.openxmlformats.org/drawingml/2006/picture" xmlns:xdr="http://schemas.openxmlformats.org/drawingml/2006/spreadsheetDrawing" xmlns:dsp="http://schemas.microsoft.com/office/drawing/2008/diagram" xmlns:o="urn:schemas-microsoft-com:office:office" xmlns:v="urn:schemas-microsoft-com:vml" xmlns:ns19="urn:schemas-microsoft-com:office:excel" xmlns:w10="urn:schemas-microsoft-com:office:word" xmlns:ns21="urn:schemas-microsoft-com:office:powerpoint" xmlns:ns23="http://schemas.microsoft.com/office/2006/coverPageProps" xmlns:odx="http://opendope.org/xpaths" xmlns:odc="http://opendope.org/conditions" xmlns:odq="http://opendope.org/questions" xmlns:oda="http://opendope.org/answers" xmlns:odi="http://opendope.org/components" xmlns:odgm="http://opendope.org/SmartArt/DataHierarchy" xmlns:ns30="http://schemas.openxmlformats.org/officeDocument/2006/bibliography" xmlns:ns31="http://schemas.openxmlformats.org/drawingml/2006/compatibility" xmlns:ns32="http://schemas.openxmlformats.org/drawingml/2006/lockedCanvas">
+<w:numbering xmlns:w="http://schemas.openxmlformats.org/wordprocessingml/2006/main" xmlns:m="http://schemas.openxmlformats.org/officeDocument/2006/math" xmlns:r="http://schemas.openxmlformats.org/officeDocument/2006/relationships" xmlns:w14="http://schemas.microsoft.com/office/word/2010/wordml" xmlns:wp="http://schemas.openxmlformats.org/drawingml/2006/wordprocessingDrawing" xmlns:a="http://schemas.openxmlformats.org/drawingml/2006/main" xmlns:w15="http://schemas.microsoft.com/office/word/2012/wordml" xmlns:mc="http://schemas.openxmlformats.org/markup-compatibility/2006" xmlns:ns9="http://schemas.openxmlformats.org/schemaLibrary/2006/main" xmlns:wne="http://schemas.microsoft.com/office/word/2006/wordml" xmlns:c="http://schemas.openxmlformats.org/drawingml/2006/chart" xmlns:ns12="http://schemas.openxmlformats.org/drawingml/2006/chartDrawing" xmlns:dgm="http://schemas.openxmlformats.org/drawingml/2006/diagram" xmlns:pic="http://schemas.openxmlformats.org/drawingml/2006/picture" xmlns:xdr="http://schemas.openxmlformats.org/drawingml/2006/spreadsheetDrawing" xmlns:dsp="http://schemas.microsoft.com/office/drawing/2008/diagram" xmlns:ns17="urn:schemas-microsoft-com:office:excel" xmlns:o="urn:schemas-microsoft-com:office:office" xmlns:v="urn:schemas-microsoft-com:vml" xmlns:w10="urn:schemas-microsoft-com:office:word" xmlns:ns21="urn:schemas-microsoft-com:office:powerpoint" xmlns:ns23="http://schemas.microsoft.com/office/2006/coverPageProps" xmlns:odx="http://opendope.org/xpaths" xmlns:odc="http://opendope.org/conditions" xmlns:odq="http://opendope.org/questions" xmlns:oda="http://opendope.org/answers" xmlns:odi="http://opendope.org/components" xmlns:odgm="http://opendope.org/SmartArt/DataHierarchy" xmlns:ns30="http://schemas.openxmlformats.org/officeDocument/2006/bibliography" xmlns:ns31="http://schemas.openxmlformats.org/drawingml/2006/compatibility" xmlns:ns32="http://schemas.openxmlformats.org/drawingml/2006/lockedCanvas">
   <w:abstractNum w:abstractNumId="1">
     <w:nsid w:val="3"/>
     <w:multiLevelType w:val="hybridMultilevel"/>
@@ -7506,7 +10622,7 @@
 </file>
 
 <file path=word/styles.xml><?xml version="1.0" encoding="utf-8"?>
-<w:styles xmlns:w="http://schemas.openxmlformats.org/wordprocessingml/2006/main" xmlns:r="http://schemas.openxmlformats.org/officeDocument/2006/relationships" xmlns:w14="http://schemas.microsoft.com/office/word/2010/wordml" xmlns:wp="http://schemas.openxmlformats.org/drawingml/2006/wordprocessingDrawing" xmlns:a="http://schemas.openxmlformats.org/drawingml/2006/main" xmlns:m="http://schemas.openxmlformats.org/officeDocument/2006/math" xmlns:w15="http://schemas.microsoft.com/office/word/2012/wordml" xmlns:mc="http://schemas.openxmlformats.org/markup-compatibility/2006" xmlns:ns9="http://schemas.openxmlformats.org/schemaLibrary/2006/main" xmlns:wne="http://schemas.microsoft.com/office/word/2006/wordml" xmlns:c="http://schemas.openxmlformats.org/drawingml/2006/chart" xmlns:ns12="http://schemas.openxmlformats.org/drawingml/2006/chartDrawing" xmlns:dgm="http://schemas.openxmlformats.org/drawingml/2006/diagram" xmlns:pic="http://schemas.openxmlformats.org/drawingml/2006/picture" xmlns:xdr="http://schemas.openxmlformats.org/drawingml/2006/spreadsheetDrawing" xmlns:dsp="http://schemas.microsoft.com/office/drawing/2008/diagram" xmlns:o="urn:schemas-microsoft-com:office:office" xmlns:v="urn:schemas-microsoft-com:vml" xmlns:ns19="urn:schemas-microsoft-com:office:excel" xmlns:w10="urn:schemas-microsoft-com:office:word" xmlns:ns21="urn:schemas-microsoft-com:office:powerpoint" xmlns:ns23="http://schemas.microsoft.com/office/2006/coverPageProps" xmlns:odx="http://opendope.org/xpaths" xmlns:odc="http://opendope.org/conditions" xmlns:odq="http://opendope.org/questions" xmlns:oda="http://opendope.org/answers" xmlns:odi="http://opendope.org/components" xmlns:odgm="http://opendope.org/SmartArt/DataHierarchy" xmlns:ns30="http://schemas.openxmlformats.org/officeDocument/2006/bibliography" xmlns:ns31="http://schemas.openxmlformats.org/drawingml/2006/compatibility" xmlns:ns32="http://schemas.openxmlformats.org/drawingml/2006/lockedCanvas">
+<w:styles xmlns:w="http://schemas.openxmlformats.org/wordprocessingml/2006/main" xmlns:m="http://schemas.openxmlformats.org/officeDocument/2006/math" xmlns:r="http://schemas.openxmlformats.org/officeDocument/2006/relationships" xmlns:w14="http://schemas.microsoft.com/office/word/2010/wordml" xmlns:wp="http://schemas.openxmlformats.org/drawingml/2006/wordprocessingDrawing" xmlns:a="http://schemas.openxmlformats.org/drawingml/2006/main" xmlns:w15="http://schemas.microsoft.com/office/word/2012/wordml" xmlns:mc="http://schemas.openxmlformats.org/markup-compatibility/2006" xmlns:ns9="http://schemas.openxmlformats.org/schemaLibrary/2006/main" xmlns:wne="http://schemas.microsoft.com/office/word/2006/wordml" xmlns:c="http://schemas.openxmlformats.org/drawingml/2006/chart" xmlns:ns12="http://schemas.openxmlformats.org/drawingml/2006/chartDrawing" xmlns:dgm="http://schemas.openxmlformats.org/drawingml/2006/diagram" xmlns:pic="http://schemas.openxmlformats.org/drawingml/2006/picture" xmlns:xdr="http://schemas.openxmlformats.org/drawingml/2006/spreadsheetDrawing" xmlns:dsp="http://schemas.microsoft.com/office/drawing/2008/diagram" xmlns:ns17="urn:schemas-microsoft-com:office:excel" xmlns:o="urn:schemas-microsoft-com:office:office" xmlns:v="urn:schemas-microsoft-com:vml" xmlns:w10="urn:schemas-microsoft-com:office:word" xmlns:ns21="urn:schemas-microsoft-com:office:powerpoint" xmlns:ns23="http://schemas.microsoft.com/office/2006/coverPageProps" xmlns:odx="http://opendope.org/xpaths" xmlns:odc="http://opendope.org/conditions" xmlns:odq="http://opendope.org/questions" xmlns:oda="http://opendope.org/answers" xmlns:odi="http://opendope.org/components" xmlns:odgm="http://opendope.org/SmartArt/DataHierarchy" xmlns:ns30="http://schemas.openxmlformats.org/officeDocument/2006/bibliography" xmlns:ns31="http://schemas.openxmlformats.org/drawingml/2006/compatibility" xmlns:ns32="http://schemas.openxmlformats.org/drawingml/2006/lockedCanvas">
   <w:docDefaults>
     <w:rPrDefault>
       <w:rPr>

</xml_diff>